<commit_message>
Estórias de usuários atualizadas.
</commit_message>
<xml_diff>
--- a/documentação/Stories Alocacao de Professores.docx
+++ b/documentação/Stories Alocacao de Professores.docx
@@ -27,7 +27,7 @@
     <w:p>
       <w:pPr>
         <w:pStyle w:val="Normal"/>
-        <w:shd w:fill="9CC2E5" w:val="clear"/>
+        <w:shd w:val="clear" w:fill="9CC2E5"/>
         <w:jc w:val="center"/>
         <w:rPr>
           <w:b/>
@@ -217,14 +217,7 @@
           <w:b w:val="false"/>
           <w:bCs w:val="false"/>
         </w:rPr>
-        <w:t xml:space="preserve">deve </w:t>
-      </w:r>
-      <w:r>
-        <w:rPr>
-          <w:b w:val="false"/>
-          <w:bCs w:val="false"/>
-        </w:rPr>
-        <w:t>estar relacionada com o período que está aberto.</w:t>
+        <w:t>deve estar relacionada com o período que está aberto.</w:t>
       </w:r>
     </w:p>
     <w:p>
@@ -414,15 +407,7 @@
       </w:pPr>
       <w:r>
         <w:rPr/>
-        <w:t xml:space="preserve">Eu como Coordenador(a) de Curso </w:t>
-      </w:r>
-      <w:r>
-        <w:rPr/>
-        <w:t>ou Direção</w:t>
-      </w:r>
-      <w:r>
-        <w:rPr/>
-        <w:t xml:space="preserve"> gostaria de alterar as informações de uma oferta.</w:t>
+        <w:t>Eu como Coordenador(a) de Curso ou Direção gostaria de alterar as informações de uma oferta.</w:t>
       </w:r>
     </w:p>
     <w:p>
@@ -477,22 +462,6 @@
         </w:numPr>
         <w:ind w:left="720" w:right="0" w:hanging="0"/>
         <w:jc w:val="both"/>
-        <w:rPr>
-          <w:b w:val="false"/>
-          <w:b w:val="false"/>
-          <w:bCs w:val="false"/>
-        </w:rPr>
-      </w:pPr>
-      <w:r>
-        <w:rPr>
-          <w:b w:val="false"/>
-          <w:bCs w:val="false"/>
-        </w:rPr>
-      </w:r>
-    </w:p>
-    <w:p>
-      <w:pPr>
-        <w:pStyle w:val="ListParagraph"/>
         <w:rPr/>
       </w:pPr>
       <w:r>
@@ -512,13 +481,7 @@
         <w:rPr>
           <w:b/>
         </w:rPr>
-        <w:t xml:space="preserve">US03 – Visualizar </w:t>
-      </w:r>
-      <w:r>
-        <w:rPr>
-          <w:b/>
-        </w:rPr>
-        <w:t>oferta</w:t>
+        <w:t>US03 – Visualizar Lista de Ofertas</w:t>
       </w:r>
     </w:p>
     <w:p>
@@ -529,15 +492,7 @@
       </w:pPr>
       <w:r>
         <w:rPr/>
-        <w:t xml:space="preserve">Eu como Coordenador(a) de Curso gostaria de visualizar os detalhes de um </w:t>
-      </w:r>
-      <w:r>
-        <w:rPr/>
-        <w:t>oferta</w:t>
-      </w:r>
-      <w:r>
-        <w:rPr/>
-        <w:t>.</w:t>
+        <w:t>Eu como Coordenador(a) de Curso ou Direção gostaria de visualizar a lista de todas as ofertas.</w:t>
       </w:r>
     </w:p>
     <w:p>
@@ -551,6 +506,93 @@
         <w:rPr/>
       </w:pPr>
       <w:r>
+        <w:rPr>
+          <w:rFonts w:eastAsia="Calibri" w:cs="Tahoma"/>
+          <w:color w:val="00000A"/>
+          <w:sz w:val="22"/>
+          <w:szCs w:val="22"/>
+          <w:lang w:val="pt-BR" w:eastAsia="en-US" w:bidi="ar-SA"/>
+        </w:rPr>
+        <w:t>Deverá ser exibida a lista de todas as ofertas correspondentes ao período que estiver aberto.</w:t>
+      </w:r>
+    </w:p>
+    <w:p>
+      <w:pPr>
+        <w:pStyle w:val="ListParagraph"/>
+        <w:numPr>
+          <w:ilvl w:val="0"/>
+          <w:numId w:val="3"/>
+        </w:numPr>
+        <w:jc w:val="both"/>
+        <w:rPr/>
+      </w:pPr>
+      <w:r>
+        <w:rPr>
+          <w:rFonts w:eastAsia="Calibri" w:cs="Tahoma"/>
+          <w:color w:val="00000A"/>
+          <w:sz w:val="22"/>
+          <w:szCs w:val="22"/>
+          <w:lang w:val="pt-BR" w:eastAsia="en-US" w:bidi="ar-SA"/>
+        </w:rPr>
+        <w:t>Mostrar opções para editar e excluir.</w:t>
+      </w:r>
+    </w:p>
+    <w:p>
+      <w:pPr>
+        <w:pStyle w:val="Normal"/>
+        <w:pBdr>
+          <w:bottom w:val="single" w:sz="4" w:space="1" w:color="00000A"/>
+        </w:pBdr>
+        <w:jc w:val="both"/>
+        <w:rPr>
+          <w:b/>
+          <w:b/>
+        </w:rPr>
+      </w:pPr>
+      <w:r>
+        <w:rPr>
+          <w:b/>
+        </w:rPr>
+      </w:r>
+    </w:p>
+    <w:p>
+      <w:pPr>
+        <w:pStyle w:val="Normal"/>
+        <w:pBdr>
+          <w:bottom w:val="single" w:sz="4" w:space="1" w:color="00000A"/>
+        </w:pBdr>
+        <w:jc w:val="both"/>
+        <w:rPr/>
+      </w:pPr>
+      <w:r>
+        <w:rPr>
+          <w:b/>
+        </w:rPr>
+        <w:t>US04 – Visualizar Oferta</w:t>
+      </w:r>
+    </w:p>
+    <w:p>
+      <w:pPr>
+        <w:pStyle w:val="Normal"/>
+        <w:jc w:val="both"/>
+        <w:rPr/>
+      </w:pPr>
+      <w:r>
+        <w:rPr/>
+        <w:t>Eu como Coordenador(a) de Curso ou Direção gostaria de visualizar os detalhes de um oferta.</w:t>
+      </w:r>
+    </w:p>
+    <w:p>
+      <w:pPr>
+        <w:pStyle w:val="ListParagraph"/>
+        <w:numPr>
+          <w:ilvl w:val="0"/>
+          <w:numId w:val="3"/>
+        </w:numPr>
+        <w:jc w:val="both"/>
+        <w:rPr/>
+      </w:pPr>
+      <w:r>
         <w:rPr/>
         <w:t xml:space="preserve">Deverão ser exibidas as seguintes informações: </w:t>
       </w:r>
@@ -559,21 +601,7 @@
           <w:b/>
           <w:bCs/>
         </w:rPr>
-        <w:t xml:space="preserve">curso, </w:t>
-      </w:r>
-      <w:r>
-        <w:rPr>
-          <w:b/>
-          <w:bCs/>
-        </w:rPr>
-        <w:t xml:space="preserve">turno, vagas, observações, turma, disciplina, professores, </w:t>
-      </w:r>
-      <w:r>
-        <w:rPr>
-          <w:b/>
-          <w:bCs/>
-        </w:rPr>
-        <w:t>compartilhamentos</w:t>
+        <w:t>curso, turno, vagas, observações, turma, disciplina, professores, compartilhamentos</w:t>
       </w:r>
       <w:r>
         <w:rPr/>
@@ -617,16 +645,13 @@
           <w:bottom w:val="single" w:sz="4" w:space="1" w:color="00000A"/>
         </w:pBdr>
         <w:jc w:val="both"/>
-        <w:rPr>
-          <w:b/>
-          <w:b/>
-        </w:rPr>
-      </w:pPr>
-      <w:r>
-        <w:rPr>
-          <w:b/>
-        </w:rPr>
-        <w:t>US04 – Excluir Oferta</w:t>
+        <w:rPr/>
+      </w:pPr>
+      <w:r>
+        <w:rPr>
+          <w:b/>
+        </w:rPr>
+        <w:t>US05 – Excluir Oferta</w:t>
       </w:r>
     </w:p>
     <w:p>
@@ -637,7 +662,7 @@
       </w:pPr>
       <w:r>
         <w:rPr/>
-        <w:t>Eu como Usuário gostaria de poder excluir um material.</w:t>
+        <w:t>Eu como Coordenador(a) de Curso gostaria de poder excluir uma oferta.</w:t>
       </w:r>
     </w:p>
     <w:p>
@@ -650,14 +675,952 @@
         <w:spacing w:before="0" w:after="160"/>
         <w:contextualSpacing/>
         <w:jc w:val="both"/>
-        <w:rPr>
-          <w:b/>
-          <w:b/>
-        </w:rPr>
-      </w:pPr>
-      <w:r>
-        <w:rPr/>
-        <w:t>Deve ser solicitado pedido de confirmação para exclusão de oferta</w:t>
+        <w:rPr/>
+      </w:pPr>
+      <w:r>
+        <w:rPr/>
+        <w:t>Deve ser solicitado pedido de confirmação para exclusão de ofertas.</w:t>
+      </w:r>
+    </w:p>
+    <w:p>
+      <w:pPr>
+        <w:pStyle w:val="ListParagraph"/>
+        <w:spacing w:before="0" w:after="160"/>
+        <w:ind w:left="720" w:right="0" w:hanging="0"/>
+        <w:contextualSpacing/>
+        <w:jc w:val="both"/>
+        <w:rPr/>
+      </w:pPr>
+      <w:r>
+        <w:rPr/>
+      </w:r>
+    </w:p>
+    <w:p>
+      <w:pPr>
+        <w:pStyle w:val="ListParagraph"/>
+        <w:spacing w:before="0" w:after="160"/>
+        <w:ind w:left="720" w:right="0" w:hanging="0"/>
+        <w:contextualSpacing/>
+        <w:jc w:val="both"/>
+        <w:rPr/>
+      </w:pPr>
+      <w:r>
+        <w:rPr/>
+      </w:r>
+    </w:p>
+    <w:p>
+      <w:pPr>
+        <w:pStyle w:val="ListParagraph"/>
+        <w:spacing w:before="0" w:after="160"/>
+        <w:ind w:left="720" w:right="0" w:hanging="0"/>
+        <w:contextualSpacing/>
+        <w:jc w:val="both"/>
+        <w:rPr/>
+      </w:pPr>
+      <w:r>
+        <w:rPr/>
+      </w:r>
+    </w:p>
+    <w:p>
+      <w:pPr>
+        <w:pStyle w:val="Normal"/>
+        <w:shd w:val="clear" w:fill="9CC2E5"/>
+        <w:jc w:val="center"/>
+        <w:rPr/>
+      </w:pPr>
+      <w:r>
+        <w:rPr>
+          <w:b/>
+          <w:sz w:val="28"/>
+        </w:rPr>
+        <w:t>Empilhamento</w:t>
+      </w:r>
+    </w:p>
+    <w:p>
+      <w:pPr>
+        <w:pStyle w:val="Normal"/>
+        <w:pBdr>
+          <w:bottom w:val="single" w:sz="4" w:space="1" w:color="00000A"/>
+        </w:pBdr>
+        <w:rPr/>
+      </w:pPr>
+      <w:r>
+        <w:rPr>
+          <w:b/>
+        </w:rPr>
+        <w:t>US01 – Cadastrar Empilhamento</w:t>
+      </w:r>
+    </w:p>
+    <w:p>
+      <w:pPr>
+        <w:pStyle w:val="Normal"/>
+        <w:rPr/>
+      </w:pPr>
+      <w:r>
+        <w:rPr/>
+        <w:t>Eu como Coordenador(a) de Curso gostaria de cadastrar um novo empilhamento.</w:t>
+      </w:r>
+    </w:p>
+    <w:p>
+      <w:pPr>
+        <w:pStyle w:val="ListParagraph"/>
+        <w:numPr>
+          <w:ilvl w:val="0"/>
+          <w:numId w:val="1"/>
+        </w:numPr>
+        <w:jc w:val="both"/>
+        <w:rPr/>
+      </w:pPr>
+      <w:r>
+        <w:rPr/>
+        <w:t xml:space="preserve">A oferta deve conter </w:t>
+      </w:r>
+      <w:r>
+        <w:rPr>
+          <w:b/>
+          <w:bCs/>
+        </w:rPr>
+        <w:t>primeira turma, primeira disciplina, segunda turma, segunda disciplina</w:t>
+      </w:r>
+      <w:r>
+        <w:rPr/>
+        <w:t>.</w:t>
+      </w:r>
+    </w:p>
+    <w:p>
+      <w:pPr>
+        <w:pStyle w:val="ListParagraph"/>
+        <w:numPr>
+          <w:ilvl w:val="0"/>
+          <w:numId w:val="1"/>
+        </w:numPr>
+        <w:jc w:val="both"/>
+        <w:rPr/>
+      </w:pPr>
+      <w:r>
+        <w:rPr/>
+        <w:t>Todos os campos são de preenchimento obrigatório.</w:t>
+      </w:r>
+    </w:p>
+    <w:p>
+      <w:pPr>
+        <w:pStyle w:val="ListParagraph"/>
+        <w:numPr>
+          <w:ilvl w:val="0"/>
+          <w:numId w:val="1"/>
+        </w:numPr>
+        <w:jc w:val="both"/>
+        <w:rPr/>
+      </w:pPr>
+      <w:r>
+        <w:rPr>
+          <w:b w:val="false"/>
+          <w:bCs w:val="false"/>
+        </w:rPr>
+        <w:t xml:space="preserve">Ao digitar o nome das turmas devem ser exibidas todas as disciplinas que correspondem ao nome digitado mostrando o </w:t>
+      </w:r>
+      <w:r>
+        <w:rPr>
+          <w:b/>
+          <w:bCs w:val="false"/>
+        </w:rPr>
+        <w:t>nome da turma</w:t>
+      </w:r>
+      <w:r>
+        <w:rPr>
+          <w:b w:val="false"/>
+          <w:bCs w:val="false"/>
+        </w:rPr>
+        <w:t>, possibilitando que o usuário possa selecionar a turma desejada. Apenas uma turma pode ser selecionada.</w:t>
+      </w:r>
+    </w:p>
+    <w:p>
+      <w:pPr>
+        <w:pStyle w:val="ListParagraph"/>
+        <w:numPr>
+          <w:ilvl w:val="0"/>
+          <w:numId w:val="1"/>
+        </w:numPr>
+        <w:jc w:val="both"/>
+        <w:rPr/>
+      </w:pPr>
+      <w:r>
+        <w:rPr>
+          <w:b w:val="false"/>
+          <w:bCs w:val="false"/>
+        </w:rPr>
+        <w:t xml:space="preserve">Ao digitar o nome das disciplinas devem ser exibidas todas as disciplinas que correspondem ao nome digitado mostrando o </w:t>
+      </w:r>
+      <w:r>
+        <w:rPr>
+          <w:b/>
+          <w:bCs w:val="false"/>
+        </w:rPr>
+        <w:t>nome da disciplina</w:t>
+      </w:r>
+      <w:r>
+        <w:rPr>
+          <w:b w:val="false"/>
+          <w:bCs w:val="false"/>
+        </w:rPr>
+        <w:t>, possibilitando que o usuário possa selecionar a disciplina desejada. Apenas uma disciplina pode ser selecionada.</w:t>
+      </w:r>
+    </w:p>
+    <w:p>
+      <w:pPr>
+        <w:pStyle w:val="ListParagraph"/>
+        <w:numPr>
+          <w:ilvl w:val="0"/>
+          <w:numId w:val="1"/>
+        </w:numPr>
+        <w:jc w:val="both"/>
+        <w:rPr/>
+      </w:pPr>
+      <w:r>
+        <w:rPr>
+          <w:b w:val="false"/>
+          <w:bCs w:val="false"/>
+        </w:rPr>
+        <w:t>Um empilhamento só pode ser cadastrada quando o período estiver aberto.</w:t>
+      </w:r>
+    </w:p>
+    <w:p>
+      <w:pPr>
+        <w:pStyle w:val="Normal"/>
+        <w:rPr/>
+      </w:pPr>
+      <w:r>
+        <w:rPr/>
+      </w:r>
+    </w:p>
+    <w:p>
+      <w:pPr>
+        <w:pStyle w:val="Normal"/>
+        <w:pBdr>
+          <w:bottom w:val="single" w:sz="4" w:space="1" w:color="00000A"/>
+        </w:pBdr>
+        <w:rPr/>
+      </w:pPr>
+      <w:r>
+        <w:rPr>
+          <w:b/>
+        </w:rPr>
+        <w:t>US02 – Editar Empilhamento</w:t>
+      </w:r>
+    </w:p>
+    <w:p>
+      <w:pPr>
+        <w:pStyle w:val="Normal"/>
+        <w:rPr/>
+      </w:pPr>
+      <w:r>
+        <w:rPr/>
+        <w:t>Eu como Coordenador(a) de Curso ou Direção gostaria de alterar as informações de um empilhamento.</w:t>
+      </w:r>
+    </w:p>
+    <w:p>
+      <w:pPr>
+        <w:pStyle w:val="ListParagraph"/>
+        <w:numPr>
+          <w:ilvl w:val="0"/>
+          <w:numId w:val="2"/>
+        </w:numPr>
+        <w:rPr/>
+      </w:pPr>
+      <w:r>
+        <w:rPr/>
+        <w:t>O usuário poderá alterar todos os campos</w:t>
+      </w:r>
+      <w:r>
+        <w:rPr>
+          <w:b/>
+          <w:bCs/>
+        </w:rPr>
+        <w:t>.</w:t>
+      </w:r>
+    </w:p>
+    <w:p>
+      <w:pPr>
+        <w:pStyle w:val="ListParagraph"/>
+        <w:numPr>
+          <w:ilvl w:val="0"/>
+          <w:numId w:val="2"/>
+        </w:numPr>
+        <w:jc w:val="both"/>
+        <w:rPr/>
+      </w:pPr>
+      <w:r>
+        <w:rPr>
+          <w:b w:val="false"/>
+          <w:bCs w:val="false"/>
+        </w:rPr>
+        <w:t>Um empilhamento só pode ser editada quando o período estiver aberto.</w:t>
+      </w:r>
+    </w:p>
+    <w:p>
+      <w:pPr>
+        <w:pStyle w:val="ListParagraph"/>
+        <w:numPr>
+          <w:ilvl w:val="0"/>
+          <w:numId w:val="0"/>
+        </w:numPr>
+        <w:ind w:left="720" w:right="0" w:hanging="0"/>
+        <w:jc w:val="both"/>
+        <w:rPr/>
+      </w:pPr>
+      <w:r>
+        <w:rPr/>
+      </w:r>
+    </w:p>
+    <w:p>
+      <w:pPr>
+        <w:pStyle w:val="Normal"/>
+        <w:pBdr>
+          <w:bottom w:val="single" w:sz="4" w:space="1" w:color="00000A"/>
+        </w:pBdr>
+        <w:jc w:val="both"/>
+        <w:rPr/>
+      </w:pPr>
+      <w:r>
+        <w:rPr>
+          <w:b/>
+        </w:rPr>
+        <w:t>US03 – Visualizar Lista de Empilhamentos</w:t>
+      </w:r>
+    </w:p>
+    <w:p>
+      <w:pPr>
+        <w:pStyle w:val="Normal"/>
+        <w:jc w:val="both"/>
+        <w:rPr/>
+      </w:pPr>
+      <w:r>
+        <w:rPr/>
+        <w:t>Eu como Coordenador(a) de Curso ou Direção gostaria de visualizar a lista de todos os empilhamentos.</w:t>
+      </w:r>
+    </w:p>
+    <w:p>
+      <w:pPr>
+        <w:pStyle w:val="ListParagraph"/>
+        <w:numPr>
+          <w:ilvl w:val="0"/>
+          <w:numId w:val="3"/>
+        </w:numPr>
+        <w:jc w:val="both"/>
+        <w:rPr/>
+      </w:pPr>
+      <w:r>
+        <w:rPr>
+          <w:rFonts w:eastAsia="Calibri" w:cs="Tahoma"/>
+          <w:color w:val="00000A"/>
+          <w:sz w:val="22"/>
+          <w:szCs w:val="22"/>
+          <w:lang w:val="pt-BR" w:eastAsia="en-US" w:bidi="ar-SA"/>
+        </w:rPr>
+        <w:t>Deverá ser exibida a lista de todos os empilhamentos solicitados correspondentes ao período que estiver aberto.</w:t>
+      </w:r>
+    </w:p>
+    <w:p>
+      <w:pPr>
+        <w:pStyle w:val="ListParagraph"/>
+        <w:numPr>
+          <w:ilvl w:val="0"/>
+          <w:numId w:val="3"/>
+        </w:numPr>
+        <w:jc w:val="both"/>
+        <w:rPr/>
+      </w:pPr>
+      <w:r>
+        <w:rPr>
+          <w:rFonts w:eastAsia="Calibri" w:cs="Tahoma"/>
+          <w:color w:val="00000A"/>
+          <w:sz w:val="22"/>
+          <w:szCs w:val="22"/>
+          <w:lang w:val="pt-BR" w:eastAsia="en-US" w:bidi="ar-SA"/>
+        </w:rPr>
+        <w:t>Mostrar opções para editar e excluir.</w:t>
+      </w:r>
+    </w:p>
+    <w:p>
+      <w:pPr>
+        <w:pStyle w:val="Normal"/>
+        <w:pBdr>
+          <w:bottom w:val="single" w:sz="4" w:space="1" w:color="00000A"/>
+        </w:pBdr>
+        <w:jc w:val="both"/>
+        <w:rPr>
+          <w:b/>
+          <w:b/>
+        </w:rPr>
+      </w:pPr>
+      <w:r>
+        <w:rPr>
+          <w:b/>
+        </w:rPr>
+      </w:r>
+    </w:p>
+    <w:p>
+      <w:pPr>
+        <w:pStyle w:val="Normal"/>
+        <w:pBdr>
+          <w:bottom w:val="single" w:sz="4" w:space="1" w:color="00000A"/>
+        </w:pBdr>
+        <w:jc w:val="both"/>
+        <w:rPr/>
+      </w:pPr>
+      <w:r>
+        <w:rPr>
+          <w:b/>
+        </w:rPr>
+        <w:t>US04 – Visualizar Empilhamento</w:t>
+      </w:r>
+    </w:p>
+    <w:p>
+      <w:pPr>
+        <w:pStyle w:val="Normal"/>
+        <w:jc w:val="both"/>
+        <w:rPr/>
+      </w:pPr>
+      <w:r>
+        <w:rPr/>
+        <w:t>Eu como Coordenador(a) de Curso ou Direção gostaria de visualizar os detalhes de um empilhamento.</w:t>
+      </w:r>
+    </w:p>
+    <w:p>
+      <w:pPr>
+        <w:pStyle w:val="ListParagraph"/>
+        <w:numPr>
+          <w:ilvl w:val="0"/>
+          <w:numId w:val="3"/>
+        </w:numPr>
+        <w:jc w:val="both"/>
+        <w:rPr/>
+      </w:pPr>
+      <w:r>
+        <w:rPr/>
+        <w:t xml:space="preserve">Deverão ser exibidas as seguintes informações: </w:t>
+      </w:r>
+      <w:r>
+        <w:rPr>
+          <w:b/>
+          <w:bCs/>
+        </w:rPr>
+        <w:t>primeira turma, primeira disciplina, segunda turma, segunda disciplina</w:t>
+      </w:r>
+      <w:r>
+        <w:rPr/>
+        <w:t>.</w:t>
+      </w:r>
+    </w:p>
+    <w:p>
+      <w:pPr>
+        <w:pStyle w:val="ListParagraph"/>
+        <w:numPr>
+          <w:ilvl w:val="0"/>
+          <w:numId w:val="3"/>
+        </w:numPr>
+        <w:jc w:val="both"/>
+        <w:rPr/>
+      </w:pPr>
+      <w:r>
+        <w:rPr/>
+        <w:t>Mostrar opções para editar e excluir.</w:t>
+      </w:r>
+    </w:p>
+    <w:p>
+      <w:pPr>
+        <w:pStyle w:val="ListParagraph"/>
+        <w:numPr>
+          <w:ilvl w:val="0"/>
+          <w:numId w:val="0"/>
+        </w:numPr>
+        <w:ind w:left="720" w:right="0" w:hanging="0"/>
+        <w:jc w:val="both"/>
+        <w:rPr/>
+      </w:pPr>
+      <w:r>
+        <w:rPr/>
+      </w:r>
+    </w:p>
+    <w:p>
+      <w:pPr>
+        <w:pStyle w:val="Normal"/>
+        <w:pBdr>
+          <w:bottom w:val="single" w:sz="4" w:space="1" w:color="00000A"/>
+        </w:pBdr>
+        <w:jc w:val="both"/>
+        <w:rPr/>
+      </w:pPr>
+      <w:r>
+        <w:rPr>
+          <w:b/>
+        </w:rPr>
+        <w:t>US05 – Excluir Empilhamento</w:t>
+      </w:r>
+    </w:p>
+    <w:p>
+      <w:pPr>
+        <w:pStyle w:val="Normal"/>
+        <w:jc w:val="both"/>
+        <w:rPr/>
+      </w:pPr>
+      <w:r>
+        <w:rPr/>
+        <w:t>Eu como Coordenador(a) de Curso gostaria de poder excluir um empilhamento.</w:t>
+      </w:r>
+    </w:p>
+    <w:p>
+      <w:pPr>
+        <w:pStyle w:val="ListParagraph"/>
+        <w:numPr>
+          <w:ilvl w:val="0"/>
+          <w:numId w:val="4"/>
+        </w:numPr>
+        <w:spacing w:before="0" w:after="160"/>
+        <w:contextualSpacing/>
+        <w:jc w:val="both"/>
+        <w:rPr/>
+      </w:pPr>
+      <w:r>
+        <w:rPr/>
+        <w:t>Deve ser solicitado pedido de confirmação para exclusão de empilhamentos.</w:t>
+      </w:r>
+    </w:p>
+    <w:p>
+      <w:pPr>
+        <w:pStyle w:val="ListParagraph"/>
+        <w:spacing w:before="0" w:after="160"/>
+        <w:contextualSpacing/>
+        <w:jc w:val="both"/>
+        <w:rPr/>
+      </w:pPr>
+      <w:r>
+        <w:rPr/>
+      </w:r>
+    </w:p>
+    <w:p>
+      <w:pPr>
+        <w:pStyle w:val="ListParagraph"/>
+        <w:spacing w:before="0" w:after="160"/>
+        <w:ind w:left="720" w:right="0" w:hanging="0"/>
+        <w:contextualSpacing/>
+        <w:jc w:val="both"/>
+        <w:rPr/>
+      </w:pPr>
+      <w:r>
+        <w:rPr/>
+      </w:r>
+    </w:p>
+    <w:p>
+      <w:pPr>
+        <w:pStyle w:val="ListParagraph"/>
+        <w:spacing w:before="0" w:after="160"/>
+        <w:ind w:left="720" w:right="0" w:hanging="0"/>
+        <w:contextualSpacing/>
+        <w:jc w:val="both"/>
+        <w:rPr/>
+      </w:pPr>
+      <w:r>
+        <w:rPr/>
+      </w:r>
+    </w:p>
+    <w:p>
+      <w:pPr>
+        <w:pStyle w:val="Normal"/>
+        <w:shd w:val="clear" w:fill="9CC2E5"/>
+        <w:jc w:val="center"/>
+        <w:rPr/>
+      </w:pPr>
+      <w:r>
+        <w:rPr>
+          <w:b/>
+          <w:sz w:val="28"/>
+        </w:rPr>
+        <w:t>Disciplina</w:t>
+      </w:r>
+    </w:p>
+    <w:p>
+      <w:pPr>
+        <w:pStyle w:val="Normal"/>
+        <w:pBdr>
+          <w:bottom w:val="single" w:sz="4" w:space="1" w:color="00000A"/>
+        </w:pBdr>
+        <w:rPr/>
+      </w:pPr>
+      <w:r>
+        <w:rPr>
+          <w:b/>
+        </w:rPr>
+        <w:t>US01 – Cadastrar Disciplina</w:t>
+      </w:r>
+    </w:p>
+    <w:p>
+      <w:pPr>
+        <w:pStyle w:val="Normal"/>
+        <w:rPr/>
+      </w:pPr>
+      <w:r>
+        <w:rPr/>
+        <w:t>Eu como Coordenador(a) de Curso gostaria de cadastrar uma nova oferta.</w:t>
+      </w:r>
+    </w:p>
+    <w:p>
+      <w:pPr>
+        <w:pStyle w:val="ListParagraph"/>
+        <w:numPr>
+          <w:ilvl w:val="0"/>
+          <w:numId w:val="1"/>
+        </w:numPr>
+        <w:jc w:val="both"/>
+        <w:rPr/>
+      </w:pPr>
+      <w:r>
+        <w:rPr/>
+        <w:t xml:space="preserve">A oferta deve conter </w:t>
+      </w:r>
+      <w:bookmarkStart w:id="0" w:name="__DdeLink__81_1286974763"/>
+      <w:r>
+        <w:rPr>
+          <w:b/>
+          <w:bCs/>
+        </w:rPr>
+        <w:t>nome, créditos, carga horária teórica e carga horária prática</w:t>
+      </w:r>
+      <w:bookmarkEnd w:id="0"/>
+      <w:r>
+        <w:rPr/>
+        <w:t>.</w:t>
+      </w:r>
+    </w:p>
+    <w:p>
+      <w:pPr>
+        <w:pStyle w:val="ListParagraph"/>
+        <w:numPr>
+          <w:ilvl w:val="0"/>
+          <w:numId w:val="1"/>
+        </w:numPr>
+        <w:jc w:val="both"/>
+        <w:rPr/>
+      </w:pPr>
+      <w:r>
+        <w:rPr/>
+        <w:t>Todos os campos são de preenchimento obrigatório.</w:t>
+      </w:r>
+    </w:p>
+    <w:p>
+      <w:pPr>
+        <w:pStyle w:val="ListParagraph"/>
+        <w:numPr>
+          <w:ilvl w:val="0"/>
+          <w:numId w:val="0"/>
+        </w:numPr>
+        <w:ind w:left="720" w:right="0" w:hanging="0"/>
+        <w:jc w:val="both"/>
+        <w:rPr/>
+      </w:pPr>
+      <w:r>
+        <w:rPr/>
+      </w:r>
+    </w:p>
+    <w:p>
+      <w:pPr>
+        <w:pStyle w:val="Normal"/>
+        <w:pBdr>
+          <w:bottom w:val="single" w:sz="4" w:space="1" w:color="00000A"/>
+        </w:pBdr>
+        <w:rPr/>
+      </w:pPr>
+      <w:r>
+        <w:rPr>
+          <w:b/>
+        </w:rPr>
+        <w:t>US02 – Editar Disciplina</w:t>
+      </w:r>
+    </w:p>
+    <w:p>
+      <w:pPr>
+        <w:pStyle w:val="Normal"/>
+        <w:rPr/>
+      </w:pPr>
+      <w:r>
+        <w:rPr/>
+        <w:t>Eu como Coordenador(a) de Curso ou Direção gostaria de alterar as informações de uma disciplina.</w:t>
+      </w:r>
+    </w:p>
+    <w:p>
+      <w:pPr>
+        <w:pStyle w:val="ListParagraph"/>
+        <w:numPr>
+          <w:ilvl w:val="0"/>
+          <w:numId w:val="2"/>
+        </w:numPr>
+        <w:rPr/>
+      </w:pPr>
+      <w:r>
+        <w:rPr/>
+        <w:t>O usuário poderá alterar todos os campos</w:t>
+      </w:r>
+      <w:r>
+        <w:rPr>
+          <w:b/>
+          <w:bCs/>
+        </w:rPr>
+        <w:t>.</w:t>
+      </w:r>
+    </w:p>
+    <w:p>
+      <w:pPr>
+        <w:pStyle w:val="ListParagraph"/>
+        <w:numPr>
+          <w:ilvl w:val="0"/>
+          <w:numId w:val="0"/>
+        </w:numPr>
+        <w:ind w:left="720" w:right="0" w:hanging="0"/>
+        <w:jc w:val="both"/>
+        <w:rPr/>
+      </w:pPr>
+      <w:r>
+        <w:rPr/>
+      </w:r>
+    </w:p>
+    <w:p>
+      <w:pPr>
+        <w:pStyle w:val="Normal"/>
+        <w:pBdr>
+          <w:bottom w:val="single" w:sz="4" w:space="1" w:color="00000A"/>
+        </w:pBdr>
+        <w:jc w:val="both"/>
+        <w:rPr/>
+      </w:pPr>
+      <w:r>
+        <w:rPr>
+          <w:b/>
+        </w:rPr>
+        <w:t>US03 – Visualizar Lista de Disciplinas</w:t>
+      </w:r>
+    </w:p>
+    <w:p>
+      <w:pPr>
+        <w:pStyle w:val="Normal"/>
+        <w:jc w:val="both"/>
+        <w:rPr/>
+      </w:pPr>
+      <w:r>
+        <w:rPr/>
+        <w:t>Eu como Coordenador(a) de Curso ou Direção gostaria de visualizar a lista de todas as disciplinas.</w:t>
+      </w:r>
+    </w:p>
+    <w:p>
+      <w:pPr>
+        <w:pStyle w:val="ListParagraph"/>
+        <w:numPr>
+          <w:ilvl w:val="0"/>
+          <w:numId w:val="3"/>
+        </w:numPr>
+        <w:jc w:val="both"/>
+        <w:rPr/>
+      </w:pPr>
+      <w:r>
+        <w:rPr>
+          <w:rFonts w:eastAsia="Calibri" w:cs="Tahoma"/>
+          <w:color w:val="00000A"/>
+          <w:sz w:val="22"/>
+          <w:szCs w:val="22"/>
+          <w:lang w:val="pt-BR" w:eastAsia="en-US" w:bidi="ar-SA"/>
+        </w:rPr>
+        <w:t>Deverá ser exibida a lista de todas as disciplinas correspondentes ao período que estiver aberto.</w:t>
+      </w:r>
+    </w:p>
+    <w:p>
+      <w:pPr>
+        <w:pStyle w:val="ListParagraph"/>
+        <w:numPr>
+          <w:ilvl w:val="0"/>
+          <w:numId w:val="3"/>
+        </w:numPr>
+        <w:jc w:val="both"/>
+        <w:rPr/>
+      </w:pPr>
+      <w:r>
+        <w:rPr>
+          <w:rFonts w:eastAsia="Calibri" w:cs="Tahoma"/>
+          <w:color w:val="00000A"/>
+          <w:sz w:val="22"/>
+          <w:szCs w:val="22"/>
+          <w:lang w:val="pt-BR" w:eastAsia="en-US" w:bidi="ar-SA"/>
+        </w:rPr>
+        <w:t>Mostrar opções para editar e excluir.</w:t>
+      </w:r>
+    </w:p>
+    <w:p>
+      <w:pPr>
+        <w:pStyle w:val="Normal"/>
+        <w:pBdr>
+          <w:bottom w:val="single" w:sz="4" w:space="1" w:color="00000A"/>
+        </w:pBdr>
+        <w:jc w:val="both"/>
+        <w:rPr>
+          <w:b/>
+          <w:b/>
+        </w:rPr>
+      </w:pPr>
+      <w:r>
+        <w:rPr>
+          <w:b/>
+        </w:rPr>
+      </w:r>
+    </w:p>
+    <w:p>
+      <w:pPr>
+        <w:pStyle w:val="Normal"/>
+        <w:pBdr>
+          <w:bottom w:val="single" w:sz="4" w:space="1" w:color="00000A"/>
+        </w:pBdr>
+        <w:jc w:val="both"/>
+        <w:rPr/>
+      </w:pPr>
+      <w:r>
+        <w:rPr>
+          <w:b/>
+        </w:rPr>
+        <w:t>US04 – Visualizar Disciplinas</w:t>
+      </w:r>
+    </w:p>
+    <w:p>
+      <w:pPr>
+        <w:pStyle w:val="Normal"/>
+        <w:jc w:val="both"/>
+        <w:rPr/>
+      </w:pPr>
+      <w:r>
+        <w:rPr/>
+        <w:t>Eu como Coordenador(a) de Curso ou Direção gostaria de visualizar os detalhes de uma disciplina.</w:t>
+      </w:r>
+    </w:p>
+    <w:p>
+      <w:pPr>
+        <w:pStyle w:val="ListParagraph"/>
+        <w:numPr>
+          <w:ilvl w:val="0"/>
+          <w:numId w:val="3"/>
+        </w:numPr>
+        <w:jc w:val="both"/>
+        <w:rPr/>
+      </w:pPr>
+      <w:r>
+        <w:rPr/>
+        <w:t xml:space="preserve">Deverão ser exibidas as seguintes informações: </w:t>
+      </w:r>
+      <w:r>
+        <w:rPr>
+          <w:b/>
+          <w:bCs/>
+        </w:rPr>
+        <w:t>nome, créditos, carga horária teórica e carga horária prática</w:t>
+      </w:r>
+      <w:r>
+        <w:rPr/>
+        <w:t>.</w:t>
+      </w:r>
+    </w:p>
+    <w:p>
+      <w:pPr>
+        <w:pStyle w:val="ListParagraph"/>
+        <w:numPr>
+          <w:ilvl w:val="0"/>
+          <w:numId w:val="3"/>
+        </w:numPr>
+        <w:jc w:val="both"/>
+        <w:rPr/>
+      </w:pPr>
+      <w:r>
+        <w:rPr/>
+        <w:t>Mostrar opções para editar e excluir.</w:t>
+      </w:r>
+    </w:p>
+    <w:p>
+      <w:pPr>
+        <w:pStyle w:val="ListParagraph"/>
+        <w:numPr>
+          <w:ilvl w:val="0"/>
+          <w:numId w:val="0"/>
+        </w:numPr>
+        <w:ind w:left="720" w:right="0" w:hanging="0"/>
+        <w:jc w:val="both"/>
+        <w:rPr/>
+      </w:pPr>
+      <w:r>
+        <w:rPr/>
+      </w:r>
+    </w:p>
+    <w:p>
+      <w:pPr>
+        <w:pStyle w:val="Normal"/>
+        <w:pBdr>
+          <w:bottom w:val="single" w:sz="4" w:space="1" w:color="00000A"/>
+        </w:pBdr>
+        <w:jc w:val="both"/>
+        <w:rPr/>
+      </w:pPr>
+      <w:r>
+        <w:rPr>
+          <w:b/>
+        </w:rPr>
+        <w:t>US05 – Excluir Disciplina</w:t>
+      </w:r>
+    </w:p>
+    <w:p>
+      <w:pPr>
+        <w:pStyle w:val="Normal"/>
+        <w:jc w:val="both"/>
+        <w:rPr/>
+      </w:pPr>
+      <w:r>
+        <w:rPr/>
+        <w:t>Eu como Coordenador(a) de Curso gostaria de poder excluir uma disciplina.</w:t>
+      </w:r>
+    </w:p>
+    <w:p>
+      <w:pPr>
+        <w:pStyle w:val="ListParagraph"/>
+        <w:numPr>
+          <w:ilvl w:val="0"/>
+          <w:numId w:val="4"/>
+        </w:numPr>
+        <w:spacing w:before="0" w:after="160"/>
+        <w:contextualSpacing/>
+        <w:jc w:val="both"/>
+        <w:rPr/>
+      </w:pPr>
+      <w:r>
+        <w:rPr/>
+        <w:t>Deve ser solicitado pedido de confirmação para exclusão de disciplinas.</w:t>
+      </w:r>
+    </w:p>
+    <w:p>
+      <w:pPr>
+        <w:pStyle w:val="ListParagraph"/>
+        <w:spacing w:before="0" w:after="160"/>
+        <w:ind w:left="720" w:right="0" w:hanging="0"/>
+        <w:contextualSpacing/>
+        <w:jc w:val="both"/>
+        <w:rPr/>
+      </w:pPr>
+      <w:r>
+        <w:rPr/>
+      </w:r>
+    </w:p>
+    <w:p>
+      <w:pPr>
+        <w:pStyle w:val="ListParagraph"/>
+        <w:spacing w:before="0" w:after="160"/>
+        <w:ind w:left="720" w:right="0" w:hanging="0"/>
+        <w:contextualSpacing/>
+        <w:jc w:val="both"/>
+        <w:rPr/>
+      </w:pPr>
+      <w:r>
+        <w:rPr/>
       </w:r>
     </w:p>
     <w:sectPr>
@@ -806,6 +1769,7 @@
       </w:pPr>
       <w:rPr>
         <w:rFonts w:ascii="Symbol" w:hAnsi="Symbol" w:cs="Symbol" w:hint="default"/>
+        <w:b w:val="false"/>
         <w:rFonts w:cs="Symbol"/>
       </w:rPr>
     </w:lvl>
@@ -1044,6 +2008,7 @@
       </w:pPr>
       <w:rPr>
         <w:rFonts w:ascii="Symbol" w:hAnsi="Symbol" w:cs="Symbol" w:hint="default"/>
+        <w:b/>
         <w:rFonts w:cs="Symbol"/>
       </w:rPr>
     </w:lvl>
@@ -1268,6 +2233,7 @@
     <w:rPrDefault>
       <w:rPr>
         <w:rFonts w:ascii="Calibri" w:hAnsi="Calibri" w:eastAsia="Calibri" w:cs="Tahoma"/>
+        <w:sz w:val="20"/>
         <w:szCs w:val="22"/>
         <w:lang w:val="pt-BR" w:eastAsia="en-US" w:bidi="ar-SA"/>
       </w:rPr>
@@ -1281,9 +2247,7 @@
     <w:qFormat/>
     <w:pPr>
       <w:widowControl/>
-      <w:kinsoku w:val="true"/>
       <w:overflowPunct w:val="true"/>
-      <w:autoSpaceDE w:val="true"/>
       <w:bidi w:val="0"/>
       <w:spacing w:lineRule="auto" w:line="259" w:before="0" w:after="160"/>
       <w:jc w:val="left"/>
@@ -2797,6 +3761,521 @@
   </w:style>
   <w:style w:type="character" w:styleId="ListLabel214">
     <w:name w:val="ListLabel 214"/>
+    <w:qFormat/>
+    <w:rPr>
+      <w:rFonts w:cs="Wingdings"/>
+    </w:rPr>
+  </w:style>
+  <w:style w:type="character" w:styleId="ListLabel215">
+    <w:name w:val="ListLabel 215"/>
+    <w:qFormat/>
+    <w:rPr>
+      <w:rFonts w:cs="Symbol"/>
+      <w:b w:val="false"/>
+    </w:rPr>
+  </w:style>
+  <w:style w:type="character" w:styleId="ListLabel216">
+    <w:name w:val="ListLabel 216"/>
+    <w:qFormat/>
+    <w:rPr>
+      <w:rFonts w:cs="Courier New"/>
+    </w:rPr>
+  </w:style>
+  <w:style w:type="character" w:styleId="ListLabel217">
+    <w:name w:val="ListLabel 217"/>
+    <w:qFormat/>
+    <w:rPr>
+      <w:rFonts w:cs="Wingdings"/>
+    </w:rPr>
+  </w:style>
+  <w:style w:type="character" w:styleId="ListLabel218">
+    <w:name w:val="ListLabel 218"/>
+    <w:qFormat/>
+    <w:rPr>
+      <w:rFonts w:cs="Symbol"/>
+    </w:rPr>
+  </w:style>
+  <w:style w:type="character" w:styleId="ListLabel219">
+    <w:name w:val="ListLabel 219"/>
+    <w:qFormat/>
+    <w:rPr>
+      <w:rFonts w:cs="Courier New"/>
+    </w:rPr>
+  </w:style>
+  <w:style w:type="character" w:styleId="ListLabel220">
+    <w:name w:val="ListLabel 220"/>
+    <w:qFormat/>
+    <w:rPr>
+      <w:rFonts w:cs="Wingdings"/>
+    </w:rPr>
+  </w:style>
+  <w:style w:type="character" w:styleId="ListLabel221">
+    <w:name w:val="ListLabel 221"/>
+    <w:qFormat/>
+    <w:rPr>
+      <w:rFonts w:cs="Symbol"/>
+    </w:rPr>
+  </w:style>
+  <w:style w:type="character" w:styleId="ListLabel222">
+    <w:name w:val="ListLabel 222"/>
+    <w:qFormat/>
+    <w:rPr>
+      <w:rFonts w:cs="Courier New"/>
+    </w:rPr>
+  </w:style>
+  <w:style w:type="character" w:styleId="ListLabel223">
+    <w:name w:val="ListLabel 223"/>
+    <w:qFormat/>
+    <w:rPr>
+      <w:rFonts w:cs="Wingdings"/>
+    </w:rPr>
+  </w:style>
+  <w:style w:type="character" w:styleId="ListLabel224">
+    <w:name w:val="ListLabel 224"/>
+    <w:qFormat/>
+    <w:rPr>
+      <w:rFonts w:cs="Symbol"/>
+      <w:b w:val="false"/>
+    </w:rPr>
+  </w:style>
+  <w:style w:type="character" w:styleId="ListLabel225">
+    <w:name w:val="ListLabel 225"/>
+    <w:qFormat/>
+    <w:rPr>
+      <w:rFonts w:cs="Courier New"/>
+    </w:rPr>
+  </w:style>
+  <w:style w:type="character" w:styleId="ListLabel226">
+    <w:name w:val="ListLabel 226"/>
+    <w:qFormat/>
+    <w:rPr>
+      <w:rFonts w:cs="Wingdings"/>
+    </w:rPr>
+  </w:style>
+  <w:style w:type="character" w:styleId="ListLabel227">
+    <w:name w:val="ListLabel 227"/>
+    <w:qFormat/>
+    <w:rPr>
+      <w:rFonts w:cs="Symbol"/>
+    </w:rPr>
+  </w:style>
+  <w:style w:type="character" w:styleId="ListLabel228">
+    <w:name w:val="ListLabel 228"/>
+    <w:qFormat/>
+    <w:rPr>
+      <w:rFonts w:cs="Courier New"/>
+    </w:rPr>
+  </w:style>
+  <w:style w:type="character" w:styleId="ListLabel229">
+    <w:name w:val="ListLabel 229"/>
+    <w:qFormat/>
+    <w:rPr>
+      <w:rFonts w:cs="Wingdings"/>
+    </w:rPr>
+  </w:style>
+  <w:style w:type="character" w:styleId="ListLabel230">
+    <w:name w:val="ListLabel 230"/>
+    <w:qFormat/>
+    <w:rPr>
+      <w:rFonts w:cs="Symbol"/>
+    </w:rPr>
+  </w:style>
+  <w:style w:type="character" w:styleId="ListLabel231">
+    <w:name w:val="ListLabel 231"/>
+    <w:qFormat/>
+    <w:rPr>
+      <w:rFonts w:cs="Courier New"/>
+    </w:rPr>
+  </w:style>
+  <w:style w:type="character" w:styleId="ListLabel232">
+    <w:name w:val="ListLabel 232"/>
+    <w:qFormat/>
+    <w:rPr>
+      <w:rFonts w:cs="Wingdings"/>
+    </w:rPr>
+  </w:style>
+  <w:style w:type="character" w:styleId="ListLabel233">
+    <w:name w:val="ListLabel 233"/>
+    <w:qFormat/>
+    <w:rPr>
+      <w:rFonts w:cs="Symbol"/>
+    </w:rPr>
+  </w:style>
+  <w:style w:type="character" w:styleId="ListLabel234">
+    <w:name w:val="ListLabel 234"/>
+    <w:qFormat/>
+    <w:rPr>
+      <w:rFonts w:cs="Courier New"/>
+    </w:rPr>
+  </w:style>
+  <w:style w:type="character" w:styleId="ListLabel235">
+    <w:name w:val="ListLabel 235"/>
+    <w:qFormat/>
+    <w:rPr>
+      <w:rFonts w:cs="Wingdings"/>
+    </w:rPr>
+  </w:style>
+  <w:style w:type="character" w:styleId="ListLabel236">
+    <w:name w:val="ListLabel 236"/>
+    <w:qFormat/>
+    <w:rPr>
+      <w:rFonts w:cs="Symbol"/>
+    </w:rPr>
+  </w:style>
+  <w:style w:type="character" w:styleId="ListLabel237">
+    <w:name w:val="ListLabel 237"/>
+    <w:qFormat/>
+    <w:rPr>
+      <w:rFonts w:cs="Courier New"/>
+    </w:rPr>
+  </w:style>
+  <w:style w:type="character" w:styleId="ListLabel238">
+    <w:name w:val="ListLabel 238"/>
+    <w:qFormat/>
+    <w:rPr>
+      <w:rFonts w:cs="Wingdings"/>
+    </w:rPr>
+  </w:style>
+  <w:style w:type="character" w:styleId="ListLabel239">
+    <w:name w:val="ListLabel 239"/>
+    <w:qFormat/>
+    <w:rPr>
+      <w:rFonts w:cs="Symbol"/>
+    </w:rPr>
+  </w:style>
+  <w:style w:type="character" w:styleId="ListLabel240">
+    <w:name w:val="ListLabel 240"/>
+    <w:qFormat/>
+    <w:rPr>
+      <w:rFonts w:cs="Courier New"/>
+    </w:rPr>
+  </w:style>
+  <w:style w:type="character" w:styleId="ListLabel241">
+    <w:name w:val="ListLabel 241"/>
+    <w:qFormat/>
+    <w:rPr>
+      <w:rFonts w:cs="Wingdings"/>
+    </w:rPr>
+  </w:style>
+  <w:style w:type="character" w:styleId="ListLabel242">
+    <w:name w:val="ListLabel 242"/>
+    <w:qFormat/>
+    <w:rPr>
+      <w:rFonts w:cs="Symbol"/>
+      <w:b/>
+    </w:rPr>
+  </w:style>
+  <w:style w:type="character" w:styleId="ListLabel243">
+    <w:name w:val="ListLabel 243"/>
+    <w:qFormat/>
+    <w:rPr>
+      <w:rFonts w:cs="Courier New"/>
+    </w:rPr>
+  </w:style>
+  <w:style w:type="character" w:styleId="ListLabel244">
+    <w:name w:val="ListLabel 244"/>
+    <w:qFormat/>
+    <w:rPr>
+      <w:rFonts w:cs="Wingdings"/>
+    </w:rPr>
+  </w:style>
+  <w:style w:type="character" w:styleId="ListLabel245">
+    <w:name w:val="ListLabel 245"/>
+    <w:qFormat/>
+    <w:rPr>
+      <w:rFonts w:cs="Symbol"/>
+    </w:rPr>
+  </w:style>
+  <w:style w:type="character" w:styleId="ListLabel246">
+    <w:name w:val="ListLabel 246"/>
+    <w:qFormat/>
+    <w:rPr>
+      <w:rFonts w:cs="Courier New"/>
+    </w:rPr>
+  </w:style>
+  <w:style w:type="character" w:styleId="ListLabel247">
+    <w:name w:val="ListLabel 247"/>
+    <w:qFormat/>
+    <w:rPr>
+      <w:rFonts w:cs="Wingdings"/>
+    </w:rPr>
+  </w:style>
+  <w:style w:type="character" w:styleId="ListLabel248">
+    <w:name w:val="ListLabel 248"/>
+    <w:qFormat/>
+    <w:rPr>
+      <w:rFonts w:cs="Symbol"/>
+    </w:rPr>
+  </w:style>
+  <w:style w:type="character" w:styleId="ListLabel249">
+    <w:name w:val="ListLabel 249"/>
+    <w:qFormat/>
+    <w:rPr>
+      <w:rFonts w:cs="Courier New"/>
+    </w:rPr>
+  </w:style>
+  <w:style w:type="character" w:styleId="ListLabel250">
+    <w:name w:val="ListLabel 250"/>
+    <w:qFormat/>
+    <w:rPr>
+      <w:rFonts w:cs="Wingdings"/>
+    </w:rPr>
+  </w:style>
+  <w:style w:type="character" w:styleId="Smbolosdenumerao">
+    <w:name w:val="Símbolos de numeração"/>
+    <w:qFormat/>
+    <w:rPr/>
+  </w:style>
+  <w:style w:type="character" w:styleId="ListLabel251">
+    <w:name w:val="ListLabel 251"/>
+    <w:qFormat/>
+    <w:rPr>
+      <w:rFonts w:cs="Symbol"/>
+      <w:b w:val="false"/>
+    </w:rPr>
+  </w:style>
+  <w:style w:type="character" w:styleId="ListLabel252">
+    <w:name w:val="ListLabel 252"/>
+    <w:qFormat/>
+    <w:rPr>
+      <w:rFonts w:cs="Courier New"/>
+    </w:rPr>
+  </w:style>
+  <w:style w:type="character" w:styleId="ListLabel253">
+    <w:name w:val="ListLabel 253"/>
+    <w:qFormat/>
+    <w:rPr>
+      <w:rFonts w:cs="Wingdings"/>
+    </w:rPr>
+  </w:style>
+  <w:style w:type="character" w:styleId="ListLabel254">
+    <w:name w:val="ListLabel 254"/>
+    <w:qFormat/>
+    <w:rPr>
+      <w:rFonts w:cs="Symbol"/>
+    </w:rPr>
+  </w:style>
+  <w:style w:type="character" w:styleId="ListLabel255">
+    <w:name w:val="ListLabel 255"/>
+    <w:qFormat/>
+    <w:rPr>
+      <w:rFonts w:cs="Courier New"/>
+    </w:rPr>
+  </w:style>
+  <w:style w:type="character" w:styleId="ListLabel256">
+    <w:name w:val="ListLabel 256"/>
+    <w:qFormat/>
+    <w:rPr>
+      <w:rFonts w:cs="Wingdings"/>
+    </w:rPr>
+  </w:style>
+  <w:style w:type="character" w:styleId="ListLabel257">
+    <w:name w:val="ListLabel 257"/>
+    <w:qFormat/>
+    <w:rPr>
+      <w:rFonts w:cs="Symbol"/>
+    </w:rPr>
+  </w:style>
+  <w:style w:type="character" w:styleId="ListLabel258">
+    <w:name w:val="ListLabel 258"/>
+    <w:qFormat/>
+    <w:rPr>
+      <w:rFonts w:cs="Courier New"/>
+    </w:rPr>
+  </w:style>
+  <w:style w:type="character" w:styleId="ListLabel259">
+    <w:name w:val="ListLabel 259"/>
+    <w:qFormat/>
+    <w:rPr>
+      <w:rFonts w:cs="Wingdings"/>
+    </w:rPr>
+  </w:style>
+  <w:style w:type="character" w:styleId="ListLabel260">
+    <w:name w:val="ListLabel 260"/>
+    <w:qFormat/>
+    <w:rPr>
+      <w:rFonts w:cs="Symbol"/>
+      <w:b w:val="false"/>
+    </w:rPr>
+  </w:style>
+  <w:style w:type="character" w:styleId="ListLabel261">
+    <w:name w:val="ListLabel 261"/>
+    <w:qFormat/>
+    <w:rPr>
+      <w:rFonts w:cs="Courier New"/>
+    </w:rPr>
+  </w:style>
+  <w:style w:type="character" w:styleId="ListLabel262">
+    <w:name w:val="ListLabel 262"/>
+    <w:qFormat/>
+    <w:rPr>
+      <w:rFonts w:cs="Wingdings"/>
+    </w:rPr>
+  </w:style>
+  <w:style w:type="character" w:styleId="ListLabel263">
+    <w:name w:val="ListLabel 263"/>
+    <w:qFormat/>
+    <w:rPr>
+      <w:rFonts w:cs="Symbol"/>
+    </w:rPr>
+  </w:style>
+  <w:style w:type="character" w:styleId="ListLabel264">
+    <w:name w:val="ListLabel 264"/>
+    <w:qFormat/>
+    <w:rPr>
+      <w:rFonts w:cs="Courier New"/>
+    </w:rPr>
+  </w:style>
+  <w:style w:type="character" w:styleId="ListLabel265">
+    <w:name w:val="ListLabel 265"/>
+    <w:qFormat/>
+    <w:rPr>
+      <w:rFonts w:cs="Wingdings"/>
+    </w:rPr>
+  </w:style>
+  <w:style w:type="character" w:styleId="ListLabel266">
+    <w:name w:val="ListLabel 266"/>
+    <w:qFormat/>
+    <w:rPr>
+      <w:rFonts w:cs="Symbol"/>
+    </w:rPr>
+  </w:style>
+  <w:style w:type="character" w:styleId="ListLabel267">
+    <w:name w:val="ListLabel 267"/>
+    <w:qFormat/>
+    <w:rPr>
+      <w:rFonts w:cs="Courier New"/>
+    </w:rPr>
+  </w:style>
+  <w:style w:type="character" w:styleId="ListLabel268">
+    <w:name w:val="ListLabel 268"/>
+    <w:qFormat/>
+    <w:rPr>
+      <w:rFonts w:cs="Wingdings"/>
+    </w:rPr>
+  </w:style>
+  <w:style w:type="character" w:styleId="ListLabel269">
+    <w:name w:val="ListLabel 269"/>
+    <w:qFormat/>
+    <w:rPr>
+      <w:rFonts w:cs="Symbol"/>
+    </w:rPr>
+  </w:style>
+  <w:style w:type="character" w:styleId="ListLabel270">
+    <w:name w:val="ListLabel 270"/>
+    <w:qFormat/>
+    <w:rPr>
+      <w:rFonts w:cs="Courier New"/>
+    </w:rPr>
+  </w:style>
+  <w:style w:type="character" w:styleId="ListLabel271">
+    <w:name w:val="ListLabel 271"/>
+    <w:qFormat/>
+    <w:rPr>
+      <w:rFonts w:cs="Wingdings"/>
+    </w:rPr>
+  </w:style>
+  <w:style w:type="character" w:styleId="ListLabel272">
+    <w:name w:val="ListLabel 272"/>
+    <w:qFormat/>
+    <w:rPr>
+      <w:rFonts w:cs="Symbol"/>
+    </w:rPr>
+  </w:style>
+  <w:style w:type="character" w:styleId="ListLabel273">
+    <w:name w:val="ListLabel 273"/>
+    <w:qFormat/>
+    <w:rPr>
+      <w:rFonts w:cs="Courier New"/>
+    </w:rPr>
+  </w:style>
+  <w:style w:type="character" w:styleId="ListLabel274">
+    <w:name w:val="ListLabel 274"/>
+    <w:qFormat/>
+    <w:rPr>
+      <w:rFonts w:cs="Wingdings"/>
+    </w:rPr>
+  </w:style>
+  <w:style w:type="character" w:styleId="ListLabel275">
+    <w:name w:val="ListLabel 275"/>
+    <w:qFormat/>
+    <w:rPr>
+      <w:rFonts w:cs="Symbol"/>
+    </w:rPr>
+  </w:style>
+  <w:style w:type="character" w:styleId="ListLabel276">
+    <w:name w:val="ListLabel 276"/>
+    <w:qFormat/>
+    <w:rPr>
+      <w:rFonts w:cs="Courier New"/>
+    </w:rPr>
+  </w:style>
+  <w:style w:type="character" w:styleId="ListLabel277">
+    <w:name w:val="ListLabel 277"/>
+    <w:qFormat/>
+    <w:rPr>
+      <w:rFonts w:cs="Wingdings"/>
+    </w:rPr>
+  </w:style>
+  <w:style w:type="character" w:styleId="ListLabel278">
+    <w:name w:val="ListLabel 278"/>
+    <w:qFormat/>
+    <w:rPr>
+      <w:rFonts w:cs="Symbol"/>
+      <w:b/>
+    </w:rPr>
+  </w:style>
+  <w:style w:type="character" w:styleId="ListLabel279">
+    <w:name w:val="ListLabel 279"/>
+    <w:qFormat/>
+    <w:rPr>
+      <w:rFonts w:cs="Courier New"/>
+    </w:rPr>
+  </w:style>
+  <w:style w:type="character" w:styleId="ListLabel280">
+    <w:name w:val="ListLabel 280"/>
+    <w:qFormat/>
+    <w:rPr>
+      <w:rFonts w:cs="Wingdings"/>
+    </w:rPr>
+  </w:style>
+  <w:style w:type="character" w:styleId="ListLabel281">
+    <w:name w:val="ListLabel 281"/>
+    <w:qFormat/>
+    <w:rPr>
+      <w:rFonts w:cs="Symbol"/>
+    </w:rPr>
+  </w:style>
+  <w:style w:type="character" w:styleId="ListLabel282">
+    <w:name w:val="ListLabel 282"/>
+    <w:qFormat/>
+    <w:rPr>
+      <w:rFonts w:cs="Courier New"/>
+    </w:rPr>
+  </w:style>
+  <w:style w:type="character" w:styleId="ListLabel283">
+    <w:name w:val="ListLabel 283"/>
+    <w:qFormat/>
+    <w:rPr>
+      <w:rFonts w:cs="Wingdings"/>
+    </w:rPr>
+  </w:style>
+  <w:style w:type="character" w:styleId="ListLabel284">
+    <w:name w:val="ListLabel 284"/>
+    <w:qFormat/>
+    <w:rPr>
+      <w:rFonts w:cs="Symbol"/>
+    </w:rPr>
+  </w:style>
+  <w:style w:type="character" w:styleId="ListLabel285">
+    <w:name w:val="ListLabel 285"/>
+    <w:qFormat/>
+    <w:rPr>
+      <w:rFonts w:cs="Courier New"/>
+    </w:rPr>
+  </w:style>
+  <w:style w:type="character" w:styleId="ListLabel286">
+    <w:name w:val="ListLabel 286"/>
     <w:qFormat/>
     <w:rPr>
       <w:rFonts w:cs="Wingdings"/>

</xml_diff>

<commit_message>
Estórias de usuários adicionadas.
</commit_message>
<xml_diff>
--- a/documentação/Stories Alocacao de Professores.docx
+++ b/documentação/Stories Alocacao de Professores.docx
@@ -228,73 +228,6 @@
           <w:numId w:val="1"/>
         </w:numPr>
         <w:jc w:val="both"/>
-        <w:rPr>
-          <w:color w:val="800000"/>
-        </w:rPr>
-      </w:pPr>
-      <w:r>
-        <w:rPr>
-          <w:color w:val="800000"/>
-        </w:rPr>
-        <w:t xml:space="preserve">O </w:t>
-      </w:r>
-      <w:r>
-        <w:rPr>
-          <w:b/>
-          <w:bCs/>
-          <w:color w:val="800000"/>
-        </w:rPr>
-        <w:t xml:space="preserve">período </w:t>
-      </w:r>
-      <w:r>
-        <w:rPr>
-          <w:b w:val="false"/>
-          <w:bCs w:val="false"/>
-          <w:color w:val="800000"/>
-        </w:rPr>
-        <w:t xml:space="preserve">é definido automaticamente baseado no período letivo atual e no seguinte, por exemplo, se uma oferta está sendo cadastrada do período de 2017.1, logo o período desta oferta será definido para 2017.2. O </w:t>
-      </w:r>
-      <w:r>
-        <w:rPr>
-          <w:b/>
-          <w:bCs/>
-          <w:color w:val="800000"/>
-        </w:rPr>
-        <w:t xml:space="preserve">período </w:t>
-      </w:r>
-      <w:r>
-        <w:rPr>
-          <w:b w:val="false"/>
-          <w:bCs w:val="false"/>
-          <w:color w:val="800000"/>
-        </w:rPr>
-        <w:t>deve</w:t>
-      </w:r>
-      <w:r>
-        <w:rPr>
-          <w:b/>
-          <w:bCs/>
-          <w:color w:val="800000"/>
-        </w:rPr>
-        <w:t xml:space="preserve"> </w:t>
-      </w:r>
-      <w:r>
-        <w:rPr>
-          <w:b w:val="false"/>
-          <w:bCs w:val="false"/>
-          <w:color w:val="800000"/>
-        </w:rPr>
-        <w:t>ser exibido no formulário de cadastro.</w:t>
-      </w:r>
-    </w:p>
-    <w:p>
-      <w:pPr>
-        <w:pStyle w:val="ListParagraph"/>
-        <w:numPr>
-          <w:ilvl w:val="0"/>
-          <w:numId w:val="1"/>
-        </w:numPr>
-        <w:jc w:val="both"/>
         <w:rPr/>
       </w:pPr>
       <w:r>
@@ -686,54 +619,13 @@
       <w:pPr>
         <w:pStyle w:val="ListParagraph"/>
         <w:spacing w:before="0" w:after="160"/>
-        <w:ind w:left="720" w:right="0" w:hanging="0"/>
+        <w:ind w:right="0" w:hanging="0"/>
         <w:contextualSpacing/>
         <w:jc w:val="both"/>
         <w:rPr/>
       </w:pPr>
       <w:r>
         <w:rPr/>
-      </w:r>
-    </w:p>
-    <w:p>
-      <w:pPr>
-        <w:pStyle w:val="ListParagraph"/>
-        <w:spacing w:before="0" w:after="160"/>
-        <w:ind w:left="720" w:right="0" w:hanging="0"/>
-        <w:contextualSpacing/>
-        <w:jc w:val="both"/>
-        <w:rPr/>
-      </w:pPr>
-      <w:r>
-        <w:rPr/>
-      </w:r>
-    </w:p>
-    <w:p>
-      <w:pPr>
-        <w:pStyle w:val="ListParagraph"/>
-        <w:spacing w:before="0" w:after="160"/>
-        <w:ind w:left="720" w:right="0" w:hanging="0"/>
-        <w:contextualSpacing/>
-        <w:jc w:val="both"/>
-        <w:rPr/>
-      </w:pPr>
-      <w:r>
-        <w:rPr/>
-      </w:r>
-    </w:p>
-    <w:p>
-      <w:pPr>
-        <w:pStyle w:val="Normal"/>
-        <w:shd w:val="clear" w:fill="9CC2E5"/>
-        <w:jc w:val="center"/>
-        <w:rPr/>
-      </w:pPr>
-      <w:r>
-        <w:rPr>
-          <w:b/>
-          <w:sz w:val="28"/>
-        </w:rPr>
-        <w:t>Empilhamento</w:t>
       </w:r>
     </w:p>
     <w:p>
@@ -742,431 +634,71 @@
         <w:pBdr>
           <w:bottom w:val="single" w:sz="4" w:space="1" w:color="00000A"/>
         </w:pBdr>
-        <w:rPr/>
-      </w:pPr>
-      <w:r>
-        <w:rPr>
-          <w:b/>
-        </w:rPr>
-        <w:t>US01 – Cadastrar Empilhamento</w:t>
+        <w:jc w:val="both"/>
+        <w:rPr/>
+      </w:pPr>
+      <w:r>
+        <w:rPr>
+          <w:b/>
+        </w:rPr>
+        <w:t>US0</w:t>
+      </w:r>
+      <w:r>
+        <w:rPr>
+          <w:b/>
+        </w:rPr>
+        <w:t>6</w:t>
+      </w:r>
+      <w:r>
+        <w:rPr>
+          <w:b/>
+        </w:rPr>
+        <w:t xml:space="preserve"> – </w:t>
+      </w:r>
+      <w:r>
+        <w:rPr>
+          <w:b/>
+        </w:rPr>
+        <w:t>Importar</w:t>
+      </w:r>
+      <w:r>
+        <w:rPr>
+          <w:b/>
+        </w:rPr>
+        <w:t xml:space="preserve"> Oferta</w:t>
+      </w:r>
+      <w:r>
+        <w:rPr>
+          <w:b/>
+        </w:rPr>
+        <w:t>s</w:t>
       </w:r>
     </w:p>
     <w:p>
       <w:pPr>
         <w:pStyle w:val="Normal"/>
-        <w:rPr/>
-      </w:pPr>
-      <w:r>
-        <w:rPr/>
-        <w:t>Eu como Coordenador(a) de Curso gostaria de cadastrar um novo empilhamento.</w:t>
-      </w:r>
-    </w:p>
-    <w:p>
-      <w:pPr>
-        <w:pStyle w:val="ListParagraph"/>
-        <w:numPr>
-          <w:ilvl w:val="0"/>
-          <w:numId w:val="1"/>
-        </w:numPr>
-        <w:jc w:val="both"/>
-        <w:rPr/>
-      </w:pPr>
-      <w:r>
-        <w:rPr/>
-        <w:t xml:space="preserve">A oferta deve conter </w:t>
-      </w:r>
-      <w:r>
-        <w:rPr>
-          <w:b/>
-          <w:bCs/>
-        </w:rPr>
-        <w:t>primeira turma, primeira disciplina, segunda turma, segunda disciplina</w:t>
+        <w:jc w:val="both"/>
+        <w:rPr/>
+      </w:pPr>
+      <w:r>
+        <w:rPr/>
+        <w:t xml:space="preserve">Eu como Coordenador(a) de Curso gostaria de poder </w:t>
+      </w:r>
+      <w:r>
+        <w:rPr/>
+        <w:t>importar</w:t>
+      </w:r>
+      <w:r>
+        <w:rPr/>
+        <w:t xml:space="preserve"> oferta</w:t>
+      </w:r>
+      <w:r>
+        <w:rPr/>
+        <w:t>s que foram ofertadas em um período específico</w:t>
       </w:r>
       <w:r>
         <w:rPr/>
         <w:t>.</w:t>
-      </w:r>
-    </w:p>
-    <w:p>
-      <w:pPr>
-        <w:pStyle w:val="ListParagraph"/>
-        <w:numPr>
-          <w:ilvl w:val="0"/>
-          <w:numId w:val="1"/>
-        </w:numPr>
-        <w:jc w:val="both"/>
-        <w:rPr/>
-      </w:pPr>
-      <w:r>
-        <w:rPr/>
-        <w:t>Todos os campos são de preenchimento obrigatório.</w:t>
-      </w:r>
-    </w:p>
-    <w:p>
-      <w:pPr>
-        <w:pStyle w:val="ListParagraph"/>
-        <w:numPr>
-          <w:ilvl w:val="0"/>
-          <w:numId w:val="1"/>
-        </w:numPr>
-        <w:jc w:val="both"/>
-        <w:rPr/>
-      </w:pPr>
-      <w:r>
-        <w:rPr>
-          <w:b w:val="false"/>
-          <w:bCs w:val="false"/>
-        </w:rPr>
-        <w:t xml:space="preserve">Ao digitar o nome das turmas devem ser exibidas todas as disciplinas que correspondem ao nome digitado mostrando o </w:t>
-      </w:r>
-      <w:r>
-        <w:rPr>
-          <w:b/>
-          <w:bCs w:val="false"/>
-        </w:rPr>
-        <w:t>nome da turma</w:t>
-      </w:r>
-      <w:r>
-        <w:rPr>
-          <w:b w:val="false"/>
-          <w:bCs w:val="false"/>
-        </w:rPr>
-        <w:t>, possibilitando que o usuário possa selecionar a turma desejada. Apenas uma turma pode ser selecionada.</w:t>
-      </w:r>
-    </w:p>
-    <w:p>
-      <w:pPr>
-        <w:pStyle w:val="ListParagraph"/>
-        <w:numPr>
-          <w:ilvl w:val="0"/>
-          <w:numId w:val="1"/>
-        </w:numPr>
-        <w:jc w:val="both"/>
-        <w:rPr/>
-      </w:pPr>
-      <w:r>
-        <w:rPr>
-          <w:b w:val="false"/>
-          <w:bCs w:val="false"/>
-        </w:rPr>
-        <w:t xml:space="preserve">Ao digitar o nome das disciplinas devem ser exibidas todas as disciplinas que correspondem ao nome digitado mostrando o </w:t>
-      </w:r>
-      <w:r>
-        <w:rPr>
-          <w:b/>
-          <w:bCs w:val="false"/>
-        </w:rPr>
-        <w:t>nome da disciplina</w:t>
-      </w:r>
-      <w:r>
-        <w:rPr>
-          <w:b w:val="false"/>
-          <w:bCs w:val="false"/>
-        </w:rPr>
-        <w:t>, possibilitando que o usuário possa selecionar a disciplina desejada. Apenas uma disciplina pode ser selecionada.</w:t>
-      </w:r>
-    </w:p>
-    <w:p>
-      <w:pPr>
-        <w:pStyle w:val="ListParagraph"/>
-        <w:numPr>
-          <w:ilvl w:val="0"/>
-          <w:numId w:val="1"/>
-        </w:numPr>
-        <w:jc w:val="both"/>
-        <w:rPr/>
-      </w:pPr>
-      <w:r>
-        <w:rPr>
-          <w:b w:val="false"/>
-          <w:bCs w:val="false"/>
-        </w:rPr>
-        <w:t>Um empilhamento só pode ser cadastrada quando o período estiver aberto.</w:t>
-      </w:r>
-    </w:p>
-    <w:p>
-      <w:pPr>
-        <w:pStyle w:val="Normal"/>
-        <w:rPr/>
-      </w:pPr>
-      <w:r>
-        <w:rPr/>
-      </w:r>
-    </w:p>
-    <w:p>
-      <w:pPr>
-        <w:pStyle w:val="Normal"/>
-        <w:pBdr>
-          <w:bottom w:val="single" w:sz="4" w:space="1" w:color="00000A"/>
-        </w:pBdr>
-        <w:rPr/>
-      </w:pPr>
-      <w:r>
-        <w:rPr>
-          <w:b/>
-        </w:rPr>
-        <w:t>US02 – Editar Empilhamento</w:t>
-      </w:r>
-    </w:p>
-    <w:p>
-      <w:pPr>
-        <w:pStyle w:val="Normal"/>
-        <w:rPr/>
-      </w:pPr>
-      <w:r>
-        <w:rPr/>
-        <w:t>Eu como Coordenador(a) de Curso ou Direção gostaria de alterar as informações de um empilhamento.</w:t>
-      </w:r>
-    </w:p>
-    <w:p>
-      <w:pPr>
-        <w:pStyle w:val="ListParagraph"/>
-        <w:numPr>
-          <w:ilvl w:val="0"/>
-          <w:numId w:val="2"/>
-        </w:numPr>
-        <w:rPr/>
-      </w:pPr>
-      <w:r>
-        <w:rPr/>
-        <w:t>O usuário poderá alterar todos os campos</w:t>
-      </w:r>
-      <w:r>
-        <w:rPr>
-          <w:b/>
-          <w:bCs/>
-        </w:rPr>
-        <w:t>.</w:t>
-      </w:r>
-    </w:p>
-    <w:p>
-      <w:pPr>
-        <w:pStyle w:val="ListParagraph"/>
-        <w:numPr>
-          <w:ilvl w:val="0"/>
-          <w:numId w:val="2"/>
-        </w:numPr>
-        <w:jc w:val="both"/>
-        <w:rPr/>
-      </w:pPr>
-      <w:r>
-        <w:rPr>
-          <w:b w:val="false"/>
-          <w:bCs w:val="false"/>
-        </w:rPr>
-        <w:t>Um empilhamento só pode ser editada quando o período estiver aberto.</w:t>
-      </w:r>
-    </w:p>
-    <w:p>
-      <w:pPr>
-        <w:pStyle w:val="ListParagraph"/>
-        <w:numPr>
-          <w:ilvl w:val="0"/>
-          <w:numId w:val="0"/>
-        </w:numPr>
-        <w:ind w:left="720" w:right="0" w:hanging="0"/>
-        <w:jc w:val="both"/>
-        <w:rPr/>
-      </w:pPr>
-      <w:r>
-        <w:rPr/>
-      </w:r>
-    </w:p>
-    <w:p>
-      <w:pPr>
-        <w:pStyle w:val="Normal"/>
-        <w:pBdr>
-          <w:bottom w:val="single" w:sz="4" w:space="1" w:color="00000A"/>
-        </w:pBdr>
-        <w:jc w:val="both"/>
-        <w:rPr/>
-      </w:pPr>
-      <w:r>
-        <w:rPr>
-          <w:b/>
-        </w:rPr>
-        <w:t>US03 – Visualizar Lista de Empilhamentos</w:t>
-      </w:r>
-    </w:p>
-    <w:p>
-      <w:pPr>
-        <w:pStyle w:val="Normal"/>
-        <w:jc w:val="both"/>
-        <w:rPr/>
-      </w:pPr>
-      <w:r>
-        <w:rPr/>
-        <w:t>Eu como Coordenador(a) de Curso ou Direção gostaria de visualizar a lista de todos os empilhamentos.</w:t>
-      </w:r>
-    </w:p>
-    <w:p>
-      <w:pPr>
-        <w:pStyle w:val="ListParagraph"/>
-        <w:numPr>
-          <w:ilvl w:val="0"/>
-          <w:numId w:val="3"/>
-        </w:numPr>
-        <w:jc w:val="both"/>
-        <w:rPr/>
-      </w:pPr>
-      <w:r>
-        <w:rPr>
-          <w:rFonts w:eastAsia="Calibri" w:cs="Tahoma"/>
-          <w:color w:val="00000A"/>
-          <w:sz w:val="22"/>
-          <w:szCs w:val="22"/>
-          <w:lang w:val="pt-BR" w:eastAsia="en-US" w:bidi="ar-SA"/>
-        </w:rPr>
-        <w:t>Deverá ser exibida a lista de todos os empilhamentos solicitados correspondentes ao período que estiver aberto.</w:t>
-      </w:r>
-    </w:p>
-    <w:p>
-      <w:pPr>
-        <w:pStyle w:val="ListParagraph"/>
-        <w:numPr>
-          <w:ilvl w:val="0"/>
-          <w:numId w:val="3"/>
-        </w:numPr>
-        <w:jc w:val="both"/>
-        <w:rPr/>
-      </w:pPr>
-      <w:r>
-        <w:rPr>
-          <w:rFonts w:eastAsia="Calibri" w:cs="Tahoma"/>
-          <w:color w:val="00000A"/>
-          <w:sz w:val="22"/>
-          <w:szCs w:val="22"/>
-          <w:lang w:val="pt-BR" w:eastAsia="en-US" w:bidi="ar-SA"/>
-        </w:rPr>
-        <w:t>Mostrar opções para editar e excluir.</w:t>
-      </w:r>
-    </w:p>
-    <w:p>
-      <w:pPr>
-        <w:pStyle w:val="Normal"/>
-        <w:pBdr>
-          <w:bottom w:val="single" w:sz="4" w:space="1" w:color="00000A"/>
-        </w:pBdr>
-        <w:jc w:val="both"/>
-        <w:rPr>
-          <w:b/>
-          <w:b/>
-        </w:rPr>
-      </w:pPr>
-      <w:r>
-        <w:rPr>
-          <w:b/>
-        </w:rPr>
-      </w:r>
-    </w:p>
-    <w:p>
-      <w:pPr>
-        <w:pStyle w:val="Normal"/>
-        <w:pBdr>
-          <w:bottom w:val="single" w:sz="4" w:space="1" w:color="00000A"/>
-        </w:pBdr>
-        <w:jc w:val="both"/>
-        <w:rPr/>
-      </w:pPr>
-      <w:r>
-        <w:rPr>
-          <w:b/>
-        </w:rPr>
-        <w:t>US04 – Visualizar Empilhamento</w:t>
-      </w:r>
-    </w:p>
-    <w:p>
-      <w:pPr>
-        <w:pStyle w:val="Normal"/>
-        <w:jc w:val="both"/>
-        <w:rPr/>
-      </w:pPr>
-      <w:r>
-        <w:rPr/>
-        <w:t>Eu como Coordenador(a) de Curso ou Direção gostaria de visualizar os detalhes de um empilhamento.</w:t>
-      </w:r>
-    </w:p>
-    <w:p>
-      <w:pPr>
-        <w:pStyle w:val="ListParagraph"/>
-        <w:numPr>
-          <w:ilvl w:val="0"/>
-          <w:numId w:val="3"/>
-        </w:numPr>
-        <w:jc w:val="both"/>
-        <w:rPr/>
-      </w:pPr>
-      <w:r>
-        <w:rPr/>
-        <w:t xml:space="preserve">Deverão ser exibidas as seguintes informações: </w:t>
-      </w:r>
-      <w:r>
-        <w:rPr>
-          <w:b/>
-          <w:bCs/>
-        </w:rPr>
-        <w:t>primeira turma, primeira disciplina, segunda turma, segunda disciplina</w:t>
-      </w:r>
-      <w:r>
-        <w:rPr/>
-        <w:t>.</w:t>
-      </w:r>
-    </w:p>
-    <w:p>
-      <w:pPr>
-        <w:pStyle w:val="ListParagraph"/>
-        <w:numPr>
-          <w:ilvl w:val="0"/>
-          <w:numId w:val="3"/>
-        </w:numPr>
-        <w:jc w:val="both"/>
-        <w:rPr/>
-      </w:pPr>
-      <w:r>
-        <w:rPr/>
-        <w:t>Mostrar opções para editar e excluir.</w:t>
-      </w:r>
-    </w:p>
-    <w:p>
-      <w:pPr>
-        <w:pStyle w:val="ListParagraph"/>
-        <w:numPr>
-          <w:ilvl w:val="0"/>
-          <w:numId w:val="0"/>
-        </w:numPr>
-        <w:ind w:left="720" w:right="0" w:hanging="0"/>
-        <w:jc w:val="both"/>
-        <w:rPr/>
-      </w:pPr>
-      <w:r>
-        <w:rPr/>
-      </w:r>
-    </w:p>
-    <w:p>
-      <w:pPr>
-        <w:pStyle w:val="Normal"/>
-        <w:pBdr>
-          <w:bottom w:val="single" w:sz="4" w:space="1" w:color="00000A"/>
-        </w:pBdr>
-        <w:jc w:val="both"/>
-        <w:rPr/>
-      </w:pPr>
-      <w:r>
-        <w:rPr>
-          <w:b/>
-        </w:rPr>
-        <w:t>US05 – Excluir Empilhamento</w:t>
-      </w:r>
-    </w:p>
-    <w:p>
-      <w:pPr>
-        <w:pStyle w:val="Normal"/>
-        <w:jc w:val="both"/>
-        <w:rPr/>
-      </w:pPr>
-      <w:r>
-        <w:rPr/>
-        <w:t>Eu como Coordenador(a) de Curso gostaria de poder excluir um empilhamento.</w:t>
       </w:r>
     </w:p>
     <w:p>
@@ -1183,13 +715,22 @@
       </w:pPr>
       <w:r>
         <w:rPr/>
-        <w:t>Deve ser solicitado pedido de confirmação para exclusão de empilhamentos.</w:t>
-      </w:r>
-    </w:p>
-    <w:p>
-      <w:pPr>
-        <w:pStyle w:val="ListParagraph"/>
+        <w:t>O usuário poderá escolher um período anterior, importando todas as ofertas desse período</w:t>
+      </w:r>
+      <w:r>
+        <w:rPr/>
+        <w:t>.</w:t>
+      </w:r>
+    </w:p>
+    <w:p>
+      <w:pPr>
+        <w:pStyle w:val="ListParagraph"/>
+        <w:numPr>
+          <w:ilvl w:val="0"/>
+          <w:numId w:val="0"/>
+        </w:numPr>
         <w:spacing w:before="0" w:after="160"/>
+        <w:ind w:left="1440" w:right="0" w:hanging="0"/>
         <w:contextualSpacing/>
         <w:jc w:val="both"/>
         <w:rPr/>
@@ -1202,20 +743,7 @@
       <w:pPr>
         <w:pStyle w:val="ListParagraph"/>
         <w:spacing w:before="0" w:after="160"/>
-        <w:ind w:left="720" w:right="0" w:hanging="0"/>
-        <w:contextualSpacing/>
-        <w:jc w:val="both"/>
-        <w:rPr/>
-      </w:pPr>
-      <w:r>
-        <w:rPr/>
-      </w:r>
-    </w:p>
-    <w:p>
-      <w:pPr>
-        <w:pStyle w:val="ListParagraph"/>
-        <w:spacing w:before="0" w:after="160"/>
-        <w:ind w:left="720" w:right="0" w:hanging="0"/>
+        <w:ind w:right="0" w:hanging="0"/>
         <w:contextualSpacing/>
         <w:jc w:val="both"/>
         <w:rPr/>
@@ -1236,7 +764,7 @@
           <w:b/>
           <w:sz w:val="28"/>
         </w:rPr>
-        <w:t>Disciplina</w:t>
+        <w:t>Período</w:t>
       </w:r>
     </w:p>
     <w:p>
@@ -1251,7 +779,13 @@
         <w:rPr>
           <w:b/>
         </w:rPr>
-        <w:t>US01 – Cadastrar Disciplina</w:t>
+        <w:t xml:space="preserve">US01 – Cadastrar </w:t>
+      </w:r>
+      <w:r>
+        <w:rPr>
+          <w:b/>
+        </w:rPr>
+        <w:t>Período</w:t>
       </w:r>
     </w:p>
     <w:p>
@@ -1261,7 +795,23 @@
       </w:pPr>
       <w:r>
         <w:rPr/>
-        <w:t>Eu como Coordenador(a) de Curso gostaria de cadastrar uma nova oferta.</w:t>
+        <w:t xml:space="preserve">Eu como </w:t>
+      </w:r>
+      <w:r>
+        <w:rPr/>
+        <w:t>Direção</w:t>
+      </w:r>
+      <w:r>
+        <w:rPr/>
+        <w:t xml:space="preserve"> gostaria de cadastrar um </w:t>
+      </w:r>
+      <w:r>
+        <w:rPr/>
+        <w:t>novo período</w:t>
+      </w:r>
+      <w:r>
+        <w:rPr/>
+        <w:t>.</w:t>
       </w:r>
     </w:p>
     <w:p>
@@ -1276,17 +826,47 @@
       </w:pPr>
       <w:r>
         <w:rPr/>
-        <w:t xml:space="preserve">A oferta deve conter </w:t>
-      </w:r>
-      <w:bookmarkStart w:id="0" w:name="__DdeLink__81_1286974763"/>
+        <w:t>O período</w:t>
+      </w:r>
+      <w:r>
+        <w:rPr/>
+        <w:t xml:space="preserve"> deve conter </w:t>
+      </w:r>
       <w:r>
         <w:rPr>
           <w:b/>
           <w:bCs/>
         </w:rPr>
-        <w:t>nome, créditos, carga horária teórica e carga horária prática</w:t>
-      </w:r>
-      <w:bookmarkEnd w:id="0"/>
+        <w:t>a</w:t>
+      </w:r>
+      <w:r>
+        <w:rPr>
+          <w:b/>
+          <w:bCs/>
+        </w:rPr>
+        <w:t xml:space="preserve">no, </w:t>
+      </w:r>
+      <w:r>
+        <w:rPr>
+          <w:b/>
+          <w:bCs/>
+        </w:rPr>
+        <w:t>semestre</w:t>
+      </w:r>
+      <w:r>
+        <w:rPr>
+          <w:b/>
+          <w:bCs/>
+        </w:rPr>
+        <w:t xml:space="preserve">, </w:t>
+      </w:r>
+      <w:r>
+        <w:rPr>
+          <w:b/>
+          <w:bCs/>
+        </w:rPr>
+        <w:t>status</w:t>
+      </w:r>
       <w:r>
         <w:rPr/>
         <w:t>.</w:t>
@@ -1303,8 +883,401 @@
         <w:rPr/>
       </w:pPr>
       <w:r>
+        <w:rPr>
+          <w:color w:val="auto"/>
+        </w:rPr>
+        <w:t xml:space="preserve">O </w:t>
+      </w:r>
+      <w:r>
+        <w:rPr>
+          <w:b/>
+          <w:bCs/>
+          <w:color w:val="auto"/>
+        </w:rPr>
+        <w:t xml:space="preserve">período </w:t>
+      </w:r>
+      <w:r>
+        <w:rPr>
+          <w:b w:val="false"/>
+          <w:bCs w:val="false"/>
+          <w:color w:val="auto"/>
+        </w:rPr>
+        <w:t xml:space="preserve">é definido automaticamente baseado no período letivo atual e no seguinte, por exemplo, se uma oferta está sendo cadastrada do período de 2017.1, logo o período desta oferta será definido para 2017.2. O </w:t>
+      </w:r>
+      <w:r>
+        <w:rPr>
+          <w:b/>
+          <w:bCs/>
+          <w:color w:val="auto"/>
+        </w:rPr>
+        <w:t xml:space="preserve">período </w:t>
+      </w:r>
+      <w:r>
+        <w:rPr>
+          <w:b w:val="false"/>
+          <w:bCs w:val="false"/>
+          <w:color w:val="auto"/>
+        </w:rPr>
+        <w:t>deve</w:t>
+      </w:r>
+      <w:r>
+        <w:rPr>
+          <w:b/>
+          <w:bCs/>
+          <w:color w:val="auto"/>
+        </w:rPr>
+        <w:t xml:space="preserve"> </w:t>
+      </w:r>
+      <w:r>
+        <w:rPr>
+          <w:b w:val="false"/>
+          <w:bCs w:val="false"/>
+          <w:color w:val="auto"/>
+        </w:rPr>
+        <w:t>ser exibido no formulário de cadastro.</w:t>
+      </w:r>
+    </w:p>
+    <w:p>
+      <w:pPr>
+        <w:pStyle w:val="Normal"/>
+        <w:rPr/>
+      </w:pPr>
+      <w:r>
+        <w:rPr/>
+      </w:r>
+    </w:p>
+    <w:p>
+      <w:pPr>
+        <w:pStyle w:val="Normal"/>
+        <w:pBdr>
+          <w:bottom w:val="single" w:sz="4" w:space="1" w:color="00000A"/>
+        </w:pBdr>
+        <w:rPr/>
+      </w:pPr>
+      <w:r>
+        <w:rPr>
+          <w:b/>
+        </w:rPr>
+        <w:t xml:space="preserve">US02 – Editar </w:t>
+      </w:r>
+      <w:r>
+        <w:rPr>
+          <w:b/>
+        </w:rPr>
+        <w:t>Período</w:t>
+      </w:r>
+    </w:p>
+    <w:p>
+      <w:pPr>
+        <w:pStyle w:val="Normal"/>
+        <w:rPr/>
+      </w:pPr>
+      <w:r>
+        <w:rPr/>
+        <w:t xml:space="preserve">Eu como Direção gostaria de alterar as informações de um </w:t>
+      </w:r>
+      <w:r>
+        <w:rPr/>
+        <w:t>período</w:t>
+      </w:r>
+      <w:r>
+        <w:rPr/>
+        <w:t>.</w:t>
+      </w:r>
+    </w:p>
+    <w:p>
+      <w:pPr>
+        <w:pStyle w:val="ListParagraph"/>
+        <w:numPr>
+          <w:ilvl w:val="0"/>
+          <w:numId w:val="2"/>
+        </w:numPr>
+        <w:spacing w:before="0" w:after="160"/>
+        <w:ind w:right="0" w:hanging="0"/>
+        <w:contextualSpacing/>
+        <w:jc w:val="both"/>
+        <w:rPr/>
+      </w:pPr>
+      <w:r>
+        <w:rPr/>
+        <w:t>O usuário poderá alterar todos os campos</w:t>
+      </w:r>
+      <w:r>
+        <w:rPr>
+          <w:b/>
+          <w:bCs/>
+        </w:rPr>
+        <w:t>.</w:t>
+      </w:r>
+    </w:p>
+    <w:p>
+      <w:pPr>
+        <w:pStyle w:val="ListParagraph"/>
+        <w:numPr>
+          <w:ilvl w:val="0"/>
+          <w:numId w:val="0"/>
+        </w:numPr>
+        <w:spacing w:before="0" w:after="160"/>
+        <w:ind w:left="720" w:right="0" w:hanging="0"/>
+        <w:contextualSpacing/>
+        <w:jc w:val="both"/>
+        <w:rPr>
+          <w:b/>
+          <w:b/>
+          <w:bCs/>
+        </w:rPr>
+      </w:pPr>
+      <w:r>
+        <w:rPr/>
+      </w:r>
+    </w:p>
+    <w:p>
+      <w:pPr>
+        <w:pStyle w:val="ListParagraph"/>
+        <w:spacing w:before="0" w:after="160"/>
+        <w:ind w:left="720" w:right="0" w:hanging="0"/>
+        <w:contextualSpacing/>
+        <w:jc w:val="both"/>
+        <w:rPr/>
+      </w:pPr>
+      <w:r>
+        <w:rPr/>
+      </w:r>
+    </w:p>
+    <w:p>
+      <w:pPr>
+        <w:pStyle w:val="Normal"/>
+        <w:shd w:val="clear" w:fill="9CC2E5"/>
+        <w:jc w:val="center"/>
+        <w:rPr/>
+      </w:pPr>
+      <w:r>
+        <w:rPr>
+          <w:b/>
+          <w:sz w:val="28"/>
+        </w:rPr>
+        <w:t>Empilhamento</w:t>
+      </w:r>
+    </w:p>
+    <w:p>
+      <w:pPr>
+        <w:pStyle w:val="Normal"/>
+        <w:pBdr>
+          <w:bottom w:val="single" w:sz="4" w:space="1" w:color="00000A"/>
+        </w:pBdr>
+        <w:rPr/>
+      </w:pPr>
+      <w:r>
+        <w:rPr>
+          <w:b/>
+        </w:rPr>
+        <w:t>US01 – Cadastrar Empilhamento</w:t>
+      </w:r>
+    </w:p>
+    <w:p>
+      <w:pPr>
+        <w:pStyle w:val="Normal"/>
+        <w:rPr/>
+      </w:pPr>
+      <w:r>
+        <w:rPr/>
+        <w:t>Eu como Coordenador(a) de Curso gostaria de cadastrar um novo empilhamento.</w:t>
+      </w:r>
+    </w:p>
+    <w:p>
+      <w:pPr>
+        <w:pStyle w:val="ListParagraph"/>
+        <w:numPr>
+          <w:ilvl w:val="0"/>
+          <w:numId w:val="1"/>
+        </w:numPr>
+        <w:jc w:val="both"/>
+        <w:rPr/>
+      </w:pPr>
+      <w:r>
+        <w:rPr/>
+        <w:t xml:space="preserve">A oferta deve conter </w:t>
+      </w:r>
+      <w:r>
+        <w:rPr>
+          <w:b/>
+          <w:bCs/>
+        </w:rPr>
+        <w:t>primeira turma, primeira disciplina, segunda turma, segunda disciplina</w:t>
+      </w:r>
+      <w:r>
+        <w:rPr/>
+        <w:t>.</w:t>
+      </w:r>
+    </w:p>
+    <w:p>
+      <w:pPr>
+        <w:pStyle w:val="ListParagraph"/>
+        <w:numPr>
+          <w:ilvl w:val="0"/>
+          <w:numId w:val="1"/>
+        </w:numPr>
+        <w:jc w:val="both"/>
+        <w:rPr/>
+      </w:pPr>
+      <w:r>
         <w:rPr/>
         <w:t>Todos os campos são de preenchimento obrigatório.</w:t>
+      </w:r>
+    </w:p>
+    <w:p>
+      <w:pPr>
+        <w:pStyle w:val="ListParagraph"/>
+        <w:numPr>
+          <w:ilvl w:val="0"/>
+          <w:numId w:val="1"/>
+        </w:numPr>
+        <w:jc w:val="both"/>
+        <w:rPr/>
+      </w:pPr>
+      <w:r>
+        <w:rPr>
+          <w:b w:val="false"/>
+          <w:bCs w:val="false"/>
+        </w:rPr>
+        <w:t xml:space="preserve">Ao digitar o nome das turmas devem ser exibidas todas as disciplinas que correspondem ao nome digitado mostrando o </w:t>
+      </w:r>
+      <w:r>
+        <w:rPr>
+          <w:b/>
+          <w:bCs w:val="false"/>
+        </w:rPr>
+        <w:t>nome da turma</w:t>
+      </w:r>
+      <w:r>
+        <w:rPr>
+          <w:b w:val="false"/>
+          <w:bCs w:val="false"/>
+        </w:rPr>
+        <w:t>, possibilitando que o usuário possa selecionar a turma desejada. Apenas uma turma pode ser selecionada.</w:t>
+      </w:r>
+    </w:p>
+    <w:p>
+      <w:pPr>
+        <w:pStyle w:val="ListParagraph"/>
+        <w:numPr>
+          <w:ilvl w:val="0"/>
+          <w:numId w:val="1"/>
+        </w:numPr>
+        <w:jc w:val="both"/>
+        <w:rPr/>
+      </w:pPr>
+      <w:r>
+        <w:rPr>
+          <w:b w:val="false"/>
+          <w:bCs w:val="false"/>
+        </w:rPr>
+        <w:t xml:space="preserve">Ao digitar o nome das disciplinas devem ser exibidas todas as disciplinas que correspondem ao nome digitado mostrando o </w:t>
+      </w:r>
+      <w:r>
+        <w:rPr>
+          <w:b/>
+          <w:bCs w:val="false"/>
+        </w:rPr>
+        <w:t>nome da disciplina</w:t>
+      </w:r>
+      <w:r>
+        <w:rPr>
+          <w:b w:val="false"/>
+          <w:bCs w:val="false"/>
+        </w:rPr>
+        <w:t>, possibilitando que o usuário possa selecionar a disciplina desejada. Apenas uma disciplina pode ser selecionada.</w:t>
+      </w:r>
+    </w:p>
+    <w:p>
+      <w:pPr>
+        <w:pStyle w:val="ListParagraph"/>
+        <w:numPr>
+          <w:ilvl w:val="0"/>
+          <w:numId w:val="1"/>
+        </w:numPr>
+        <w:jc w:val="both"/>
+        <w:rPr/>
+      </w:pPr>
+      <w:r>
+        <w:rPr>
+          <w:b w:val="false"/>
+          <w:bCs w:val="false"/>
+        </w:rPr>
+        <w:t>Um empilhamento só pode ser cadastrada quando o período estiver aberto.</w:t>
+      </w:r>
+    </w:p>
+    <w:p>
+      <w:pPr>
+        <w:pStyle w:val="Normal"/>
+        <w:rPr/>
+      </w:pPr>
+      <w:r>
+        <w:rPr/>
+      </w:r>
+    </w:p>
+    <w:p>
+      <w:pPr>
+        <w:pStyle w:val="Normal"/>
+        <w:pBdr>
+          <w:bottom w:val="single" w:sz="4" w:space="1" w:color="00000A"/>
+        </w:pBdr>
+        <w:rPr/>
+      </w:pPr>
+      <w:r>
+        <w:rPr>
+          <w:b/>
+        </w:rPr>
+        <w:t>US02 – Editar Empilhamento</w:t>
+      </w:r>
+    </w:p>
+    <w:p>
+      <w:pPr>
+        <w:pStyle w:val="Normal"/>
+        <w:rPr/>
+      </w:pPr>
+      <w:r>
+        <w:rPr/>
+        <w:t>Eu como Coordenador(a) de Curso ou Direção gostaria de alterar as informações de um empilhamento.</w:t>
+      </w:r>
+    </w:p>
+    <w:p>
+      <w:pPr>
+        <w:pStyle w:val="ListParagraph"/>
+        <w:numPr>
+          <w:ilvl w:val="0"/>
+          <w:numId w:val="2"/>
+        </w:numPr>
+        <w:rPr/>
+      </w:pPr>
+      <w:r>
+        <w:rPr/>
+        <w:t>O usuário poderá alterar todos os campos</w:t>
+      </w:r>
+      <w:r>
+        <w:rPr>
+          <w:b/>
+          <w:bCs/>
+        </w:rPr>
+        <w:t>.</w:t>
+      </w:r>
+    </w:p>
+    <w:p>
+      <w:pPr>
+        <w:pStyle w:val="ListParagraph"/>
+        <w:numPr>
+          <w:ilvl w:val="0"/>
+          <w:numId w:val="2"/>
+        </w:numPr>
+        <w:jc w:val="both"/>
+        <w:rPr/>
+      </w:pPr>
+      <w:r>
+        <w:rPr>
+          <w:b w:val="false"/>
+          <w:bCs w:val="false"/>
+        </w:rPr>
+        <w:t>Um empilhamento só pode ser editada quando o período estiver aberto.</w:t>
       </w:r>
     </w:p>
     <w:p>
@@ -1328,23 +1301,25 @@
         <w:pBdr>
           <w:bottom w:val="single" w:sz="4" w:space="1" w:color="00000A"/>
         </w:pBdr>
-        <w:rPr/>
-      </w:pPr>
-      <w:r>
-        <w:rPr>
-          <w:b/>
-        </w:rPr>
-        <w:t>US02 – Editar Disciplina</w:t>
+        <w:jc w:val="both"/>
+        <w:rPr/>
+      </w:pPr>
+      <w:r>
+        <w:rPr>
+          <w:b/>
+        </w:rPr>
+        <w:t>US03 – Visualizar Lista de Empilhamentos</w:t>
       </w:r>
     </w:p>
     <w:p>
       <w:pPr>
         <w:pStyle w:val="Normal"/>
-        <w:rPr/>
-      </w:pPr>
-      <w:r>
-        <w:rPr/>
-        <w:t>Eu como Coordenador(a) de Curso ou Direção gostaria de alterar as informações de uma disciplina.</w:t>
+        <w:jc w:val="both"/>
+        <w:rPr/>
+      </w:pPr>
+      <w:r>
+        <w:rPr/>
+        <w:t>Eu como Coordenador(a) de Curso ou Direção gostaria de visualizar a lista de todos os empilhamentos.</w:t>
       </w:r>
     </w:p>
     <w:p>
@@ -1352,20 +1327,127 @@
         <w:pStyle w:val="ListParagraph"/>
         <w:numPr>
           <w:ilvl w:val="0"/>
-          <w:numId w:val="2"/>
+          <w:numId w:val="3"/>
         </w:numPr>
-        <w:rPr/>
-      </w:pPr>
-      <w:r>
-        <w:rPr/>
-        <w:t>O usuário poderá alterar todos os campos</w:t>
+        <w:jc w:val="both"/>
+        <w:rPr/>
+      </w:pPr>
+      <w:r>
+        <w:rPr>
+          <w:rFonts w:eastAsia="Calibri" w:cs="Tahoma"/>
+          <w:color w:val="00000A"/>
+          <w:sz w:val="22"/>
+          <w:szCs w:val="22"/>
+          <w:lang w:val="pt-BR" w:eastAsia="en-US" w:bidi="ar-SA"/>
+        </w:rPr>
+        <w:t>Deverá ser exibida a lista de todos os empilhamentos solicitados correspondentes ao período que estiver aberto.</w:t>
+      </w:r>
+    </w:p>
+    <w:p>
+      <w:pPr>
+        <w:pStyle w:val="ListParagraph"/>
+        <w:numPr>
+          <w:ilvl w:val="0"/>
+          <w:numId w:val="3"/>
+        </w:numPr>
+        <w:jc w:val="both"/>
+        <w:rPr/>
+      </w:pPr>
+      <w:r>
+        <w:rPr>
+          <w:rFonts w:eastAsia="Calibri" w:cs="Tahoma"/>
+          <w:color w:val="00000A"/>
+          <w:sz w:val="22"/>
+          <w:szCs w:val="22"/>
+          <w:lang w:val="pt-BR" w:eastAsia="en-US" w:bidi="ar-SA"/>
+        </w:rPr>
+        <w:t>Mostrar opções para editar e excluir.</w:t>
+      </w:r>
+    </w:p>
+    <w:p>
+      <w:pPr>
+        <w:pStyle w:val="Normal"/>
+        <w:pBdr>
+          <w:bottom w:val="single" w:sz="4" w:space="1" w:color="00000A"/>
+        </w:pBdr>
+        <w:jc w:val="both"/>
+        <w:rPr>
+          <w:b/>
+          <w:b/>
+        </w:rPr>
+      </w:pPr>
+      <w:r>
+        <w:rPr>
+          <w:b/>
+        </w:rPr>
+      </w:r>
+    </w:p>
+    <w:p>
+      <w:pPr>
+        <w:pStyle w:val="Normal"/>
+        <w:pBdr>
+          <w:bottom w:val="single" w:sz="4" w:space="1" w:color="00000A"/>
+        </w:pBdr>
+        <w:jc w:val="both"/>
+        <w:rPr/>
+      </w:pPr>
+      <w:r>
+        <w:rPr>
+          <w:b/>
+        </w:rPr>
+        <w:t>US04 – Visualizar Empilhamento</w:t>
+      </w:r>
+    </w:p>
+    <w:p>
+      <w:pPr>
+        <w:pStyle w:val="Normal"/>
+        <w:jc w:val="both"/>
+        <w:rPr/>
+      </w:pPr>
+      <w:r>
+        <w:rPr/>
+        <w:t>Eu como Coordenador(a) de Curso ou Direção gostaria de visualizar os detalhes de um empilhamento.</w:t>
+      </w:r>
+    </w:p>
+    <w:p>
+      <w:pPr>
+        <w:pStyle w:val="ListParagraph"/>
+        <w:numPr>
+          <w:ilvl w:val="0"/>
+          <w:numId w:val="3"/>
+        </w:numPr>
+        <w:jc w:val="both"/>
+        <w:rPr/>
+      </w:pPr>
+      <w:r>
+        <w:rPr/>
+        <w:t xml:space="preserve">Deverão ser exibidas as seguintes informações: </w:t>
       </w:r>
       <w:r>
         <w:rPr>
           <w:b/>
           <w:bCs/>
         </w:rPr>
+        <w:t>primeira turma, primeira disciplina, segunda turma, segunda disciplina</w:t>
+      </w:r>
+      <w:r>
+        <w:rPr/>
         <w:t>.</w:t>
+      </w:r>
+    </w:p>
+    <w:p>
+      <w:pPr>
+        <w:pStyle w:val="ListParagraph"/>
+        <w:numPr>
+          <w:ilvl w:val="0"/>
+          <w:numId w:val="3"/>
+        </w:numPr>
+        <w:jc w:val="both"/>
+        <w:rPr/>
+      </w:pPr>
+      <w:r>
+        <w:rPr/>
+        <w:t>Mostrar opções para editar e excluir.</w:t>
       </w:r>
     </w:p>
     <w:p>
@@ -1396,7 +1478,7 @@
         <w:rPr>
           <w:b/>
         </w:rPr>
-        <w:t>US03 – Visualizar Lista de Disciplinas</w:t>
+        <w:t>US05 – Excluir Empilhamento</w:t>
       </w:r>
     </w:p>
     <w:p>
@@ -1407,177 +1489,7 @@
       </w:pPr>
       <w:r>
         <w:rPr/>
-        <w:t>Eu como Coordenador(a) de Curso ou Direção gostaria de visualizar a lista de todas as disciplinas.</w:t>
-      </w:r>
-    </w:p>
-    <w:p>
-      <w:pPr>
-        <w:pStyle w:val="ListParagraph"/>
-        <w:numPr>
-          <w:ilvl w:val="0"/>
-          <w:numId w:val="3"/>
-        </w:numPr>
-        <w:jc w:val="both"/>
-        <w:rPr/>
-      </w:pPr>
-      <w:r>
-        <w:rPr>
-          <w:rFonts w:eastAsia="Calibri" w:cs="Tahoma"/>
-          <w:color w:val="00000A"/>
-          <w:sz w:val="22"/>
-          <w:szCs w:val="22"/>
-          <w:lang w:val="pt-BR" w:eastAsia="en-US" w:bidi="ar-SA"/>
-        </w:rPr>
-        <w:t>Deverá ser exibida a lista de todas as disciplinas correspondentes ao período que estiver aberto.</w:t>
-      </w:r>
-    </w:p>
-    <w:p>
-      <w:pPr>
-        <w:pStyle w:val="ListParagraph"/>
-        <w:numPr>
-          <w:ilvl w:val="0"/>
-          <w:numId w:val="3"/>
-        </w:numPr>
-        <w:jc w:val="both"/>
-        <w:rPr/>
-      </w:pPr>
-      <w:r>
-        <w:rPr>
-          <w:rFonts w:eastAsia="Calibri" w:cs="Tahoma"/>
-          <w:color w:val="00000A"/>
-          <w:sz w:val="22"/>
-          <w:szCs w:val="22"/>
-          <w:lang w:val="pt-BR" w:eastAsia="en-US" w:bidi="ar-SA"/>
-        </w:rPr>
-        <w:t>Mostrar opções para editar e excluir.</w:t>
-      </w:r>
-    </w:p>
-    <w:p>
-      <w:pPr>
-        <w:pStyle w:val="Normal"/>
-        <w:pBdr>
-          <w:bottom w:val="single" w:sz="4" w:space="1" w:color="00000A"/>
-        </w:pBdr>
-        <w:jc w:val="both"/>
-        <w:rPr>
-          <w:b/>
-          <w:b/>
-        </w:rPr>
-      </w:pPr>
-      <w:r>
-        <w:rPr>
-          <w:b/>
-        </w:rPr>
-      </w:r>
-    </w:p>
-    <w:p>
-      <w:pPr>
-        <w:pStyle w:val="Normal"/>
-        <w:pBdr>
-          <w:bottom w:val="single" w:sz="4" w:space="1" w:color="00000A"/>
-        </w:pBdr>
-        <w:jc w:val="both"/>
-        <w:rPr/>
-      </w:pPr>
-      <w:r>
-        <w:rPr>
-          <w:b/>
-        </w:rPr>
-        <w:t>US04 – Visualizar Disciplinas</w:t>
-      </w:r>
-    </w:p>
-    <w:p>
-      <w:pPr>
-        <w:pStyle w:val="Normal"/>
-        <w:jc w:val="both"/>
-        <w:rPr/>
-      </w:pPr>
-      <w:r>
-        <w:rPr/>
-        <w:t>Eu como Coordenador(a) de Curso ou Direção gostaria de visualizar os detalhes de uma disciplina.</w:t>
-      </w:r>
-    </w:p>
-    <w:p>
-      <w:pPr>
-        <w:pStyle w:val="ListParagraph"/>
-        <w:numPr>
-          <w:ilvl w:val="0"/>
-          <w:numId w:val="3"/>
-        </w:numPr>
-        <w:jc w:val="both"/>
-        <w:rPr/>
-      </w:pPr>
-      <w:r>
-        <w:rPr/>
-        <w:t xml:space="preserve">Deverão ser exibidas as seguintes informações: </w:t>
-      </w:r>
-      <w:r>
-        <w:rPr>
-          <w:b/>
-          <w:bCs/>
-        </w:rPr>
-        <w:t>nome, créditos, carga horária teórica e carga horária prática</w:t>
-      </w:r>
-      <w:r>
-        <w:rPr/>
-        <w:t>.</w:t>
-      </w:r>
-    </w:p>
-    <w:p>
-      <w:pPr>
-        <w:pStyle w:val="ListParagraph"/>
-        <w:numPr>
-          <w:ilvl w:val="0"/>
-          <w:numId w:val="3"/>
-        </w:numPr>
-        <w:jc w:val="both"/>
-        <w:rPr/>
-      </w:pPr>
-      <w:r>
-        <w:rPr/>
-        <w:t>Mostrar opções para editar e excluir.</w:t>
-      </w:r>
-    </w:p>
-    <w:p>
-      <w:pPr>
-        <w:pStyle w:val="ListParagraph"/>
-        <w:numPr>
-          <w:ilvl w:val="0"/>
-          <w:numId w:val="0"/>
-        </w:numPr>
-        <w:ind w:left="720" w:right="0" w:hanging="0"/>
-        <w:jc w:val="both"/>
-        <w:rPr/>
-      </w:pPr>
-      <w:r>
-        <w:rPr/>
-      </w:r>
-    </w:p>
-    <w:p>
-      <w:pPr>
-        <w:pStyle w:val="Normal"/>
-        <w:pBdr>
-          <w:bottom w:val="single" w:sz="4" w:space="1" w:color="00000A"/>
-        </w:pBdr>
-        <w:jc w:val="both"/>
-        <w:rPr/>
-      </w:pPr>
-      <w:r>
-        <w:rPr>
-          <w:b/>
-        </w:rPr>
-        <w:t>US05 – Excluir Disciplina</w:t>
-      </w:r>
-    </w:p>
-    <w:p>
-      <w:pPr>
-        <w:pStyle w:val="Normal"/>
-        <w:jc w:val="both"/>
-        <w:rPr/>
-      </w:pPr>
-      <w:r>
-        <w:rPr/>
-        <w:t>Eu como Coordenador(a) de Curso gostaria de poder excluir uma disciplina.</w:t>
+        <w:t>Eu como Coordenador(a) de Curso gostaria de poder excluir um empilhamento.</w:t>
       </w:r>
     </w:p>
     <w:p>
@@ -1594,7 +1506,19 @@
       </w:pPr>
       <w:r>
         <w:rPr/>
-        <w:t>Deve ser solicitado pedido de confirmação para exclusão de disciplinas.</w:t>
+        <w:t>Deve ser solicitado pedido de confirmação para exclusão de empilhamentos.</w:t>
+      </w:r>
+    </w:p>
+    <w:p>
+      <w:pPr>
+        <w:pStyle w:val="ListParagraph"/>
+        <w:spacing w:before="0" w:after="160"/>
+        <w:contextualSpacing/>
+        <w:jc w:val="both"/>
+        <w:rPr/>
+      </w:pPr>
+      <w:r>
+        <w:rPr/>
       </w:r>
     </w:p>
     <w:p>
@@ -1621,6 +1545,379 @@
       </w:pPr>
       <w:r>
         <w:rPr/>
+      </w:r>
+    </w:p>
+    <w:p>
+      <w:pPr>
+        <w:pStyle w:val="Normal"/>
+        <w:shd w:val="clear" w:fill="9CC2E5"/>
+        <w:jc w:val="center"/>
+        <w:rPr/>
+      </w:pPr>
+      <w:r>
+        <w:rPr>
+          <w:b/>
+          <w:sz w:val="28"/>
+        </w:rPr>
+        <w:t>Disciplina</w:t>
+      </w:r>
+    </w:p>
+    <w:p>
+      <w:pPr>
+        <w:pStyle w:val="Normal"/>
+        <w:pBdr>
+          <w:bottom w:val="single" w:sz="4" w:space="1" w:color="00000A"/>
+        </w:pBdr>
+        <w:rPr/>
+      </w:pPr>
+      <w:r>
+        <w:rPr>
+          <w:b/>
+        </w:rPr>
+        <w:t>US01 – Cadastrar Disciplina</w:t>
+      </w:r>
+    </w:p>
+    <w:p>
+      <w:pPr>
+        <w:pStyle w:val="Normal"/>
+        <w:rPr/>
+      </w:pPr>
+      <w:r>
+        <w:rPr/>
+        <w:t>Eu como Coordenador(a) de Curso gostaria de cadastrar uma nova oferta.</w:t>
+      </w:r>
+    </w:p>
+    <w:p>
+      <w:pPr>
+        <w:pStyle w:val="ListParagraph"/>
+        <w:numPr>
+          <w:ilvl w:val="0"/>
+          <w:numId w:val="1"/>
+        </w:numPr>
+        <w:jc w:val="both"/>
+        <w:rPr/>
+      </w:pPr>
+      <w:r>
+        <w:rPr/>
+        <w:t xml:space="preserve">A oferta deve conter </w:t>
+      </w:r>
+      <w:bookmarkStart w:id="0" w:name="__DdeLink__81_1286974763"/>
+      <w:r>
+        <w:rPr>
+          <w:b/>
+          <w:bCs/>
+        </w:rPr>
+        <w:t>nome, créditos, carga horária teórica e carga horária prática</w:t>
+      </w:r>
+      <w:bookmarkEnd w:id="0"/>
+      <w:r>
+        <w:rPr/>
+        <w:t>.</w:t>
+      </w:r>
+    </w:p>
+    <w:p>
+      <w:pPr>
+        <w:pStyle w:val="ListParagraph"/>
+        <w:numPr>
+          <w:ilvl w:val="0"/>
+          <w:numId w:val="1"/>
+        </w:numPr>
+        <w:jc w:val="both"/>
+        <w:rPr/>
+      </w:pPr>
+      <w:r>
+        <w:rPr/>
+        <w:t>Todos os campos são de preenchimento obrigatório.</w:t>
+      </w:r>
+    </w:p>
+    <w:p>
+      <w:pPr>
+        <w:pStyle w:val="ListParagraph"/>
+        <w:numPr>
+          <w:ilvl w:val="0"/>
+          <w:numId w:val="0"/>
+        </w:numPr>
+        <w:ind w:left="720" w:right="0" w:hanging="0"/>
+        <w:jc w:val="both"/>
+        <w:rPr/>
+      </w:pPr>
+      <w:r>
+        <w:rPr/>
+      </w:r>
+    </w:p>
+    <w:p>
+      <w:pPr>
+        <w:pStyle w:val="Normal"/>
+        <w:pBdr>
+          <w:bottom w:val="single" w:sz="4" w:space="1" w:color="00000A"/>
+        </w:pBdr>
+        <w:rPr/>
+      </w:pPr>
+      <w:r>
+        <w:rPr>
+          <w:b/>
+        </w:rPr>
+        <w:t>US02 – Editar Disciplina</w:t>
+      </w:r>
+    </w:p>
+    <w:p>
+      <w:pPr>
+        <w:pStyle w:val="Normal"/>
+        <w:rPr/>
+      </w:pPr>
+      <w:r>
+        <w:rPr/>
+        <w:t>Eu como Coordenador(a) de Curso ou Direção gostaria de alterar as informações de uma disciplina.</w:t>
+      </w:r>
+    </w:p>
+    <w:p>
+      <w:pPr>
+        <w:pStyle w:val="ListParagraph"/>
+        <w:numPr>
+          <w:ilvl w:val="0"/>
+          <w:numId w:val="2"/>
+        </w:numPr>
+        <w:rPr/>
+      </w:pPr>
+      <w:r>
+        <w:rPr/>
+        <w:t>O usuário poderá alterar todos os campos</w:t>
+      </w:r>
+      <w:r>
+        <w:rPr>
+          <w:b/>
+          <w:bCs/>
+        </w:rPr>
+        <w:t>.</w:t>
+      </w:r>
+    </w:p>
+    <w:p>
+      <w:pPr>
+        <w:pStyle w:val="ListParagraph"/>
+        <w:numPr>
+          <w:ilvl w:val="0"/>
+          <w:numId w:val="0"/>
+        </w:numPr>
+        <w:ind w:left="720" w:right="0" w:hanging="0"/>
+        <w:jc w:val="both"/>
+        <w:rPr/>
+      </w:pPr>
+      <w:r>
+        <w:rPr/>
+      </w:r>
+    </w:p>
+    <w:p>
+      <w:pPr>
+        <w:pStyle w:val="Normal"/>
+        <w:pBdr>
+          <w:bottom w:val="single" w:sz="4" w:space="1" w:color="00000A"/>
+        </w:pBdr>
+        <w:jc w:val="both"/>
+        <w:rPr/>
+      </w:pPr>
+      <w:r>
+        <w:rPr>
+          <w:b/>
+        </w:rPr>
+        <w:t>US03 – Visualizar Lista de Disciplinas</w:t>
+      </w:r>
+    </w:p>
+    <w:p>
+      <w:pPr>
+        <w:pStyle w:val="Normal"/>
+        <w:jc w:val="both"/>
+        <w:rPr/>
+      </w:pPr>
+      <w:r>
+        <w:rPr/>
+        <w:t>Eu como Coordenador(a) de Curso ou Direção gostaria de visualizar a lista de todas as disciplinas.</w:t>
+      </w:r>
+    </w:p>
+    <w:p>
+      <w:pPr>
+        <w:pStyle w:val="ListParagraph"/>
+        <w:numPr>
+          <w:ilvl w:val="0"/>
+          <w:numId w:val="3"/>
+        </w:numPr>
+        <w:jc w:val="both"/>
+        <w:rPr/>
+      </w:pPr>
+      <w:r>
+        <w:rPr>
+          <w:rFonts w:eastAsia="Calibri" w:cs="Tahoma"/>
+          <w:color w:val="00000A"/>
+          <w:sz w:val="22"/>
+          <w:szCs w:val="22"/>
+          <w:lang w:val="pt-BR" w:eastAsia="en-US" w:bidi="ar-SA"/>
+        </w:rPr>
+        <w:t>Deverá ser exibida a lista de todas as disciplinas correspondentes ao período que estiver aberto.</w:t>
+      </w:r>
+    </w:p>
+    <w:p>
+      <w:pPr>
+        <w:pStyle w:val="ListParagraph"/>
+        <w:numPr>
+          <w:ilvl w:val="0"/>
+          <w:numId w:val="3"/>
+        </w:numPr>
+        <w:jc w:val="both"/>
+        <w:rPr/>
+      </w:pPr>
+      <w:r>
+        <w:rPr>
+          <w:rFonts w:eastAsia="Calibri" w:cs="Tahoma"/>
+          <w:color w:val="00000A"/>
+          <w:sz w:val="22"/>
+          <w:szCs w:val="22"/>
+          <w:lang w:val="pt-BR" w:eastAsia="en-US" w:bidi="ar-SA"/>
+        </w:rPr>
+        <w:t>Mostrar opções para editar e excluir.</w:t>
+      </w:r>
+    </w:p>
+    <w:p>
+      <w:pPr>
+        <w:pStyle w:val="Normal"/>
+        <w:pBdr>
+          <w:bottom w:val="single" w:sz="4" w:space="1" w:color="00000A"/>
+        </w:pBdr>
+        <w:jc w:val="both"/>
+        <w:rPr>
+          <w:b/>
+          <w:b/>
+        </w:rPr>
+      </w:pPr>
+      <w:r>
+        <w:rPr>
+          <w:b/>
+        </w:rPr>
+      </w:r>
+    </w:p>
+    <w:p>
+      <w:pPr>
+        <w:pStyle w:val="Normal"/>
+        <w:pBdr>
+          <w:bottom w:val="single" w:sz="4" w:space="1" w:color="00000A"/>
+        </w:pBdr>
+        <w:jc w:val="both"/>
+        <w:rPr/>
+      </w:pPr>
+      <w:r>
+        <w:rPr>
+          <w:b/>
+        </w:rPr>
+        <w:t>US04 – Visualizar Disciplinas</w:t>
+      </w:r>
+    </w:p>
+    <w:p>
+      <w:pPr>
+        <w:pStyle w:val="Normal"/>
+        <w:jc w:val="both"/>
+        <w:rPr/>
+      </w:pPr>
+      <w:r>
+        <w:rPr/>
+        <w:t>Eu como Coordenador(a) de Curso ou Direção gostaria de visualizar os detalhes de uma disciplina.</w:t>
+      </w:r>
+    </w:p>
+    <w:p>
+      <w:pPr>
+        <w:pStyle w:val="ListParagraph"/>
+        <w:numPr>
+          <w:ilvl w:val="0"/>
+          <w:numId w:val="3"/>
+        </w:numPr>
+        <w:jc w:val="both"/>
+        <w:rPr/>
+      </w:pPr>
+      <w:r>
+        <w:rPr/>
+        <w:t xml:space="preserve">Deverão ser exibidas as seguintes informações: </w:t>
+      </w:r>
+      <w:r>
+        <w:rPr>
+          <w:b/>
+          <w:bCs/>
+        </w:rPr>
+        <w:t>nome, créditos, carga horária teórica e carga horária prática</w:t>
+      </w:r>
+      <w:r>
+        <w:rPr/>
+        <w:t>.</w:t>
+      </w:r>
+    </w:p>
+    <w:p>
+      <w:pPr>
+        <w:pStyle w:val="ListParagraph"/>
+        <w:numPr>
+          <w:ilvl w:val="0"/>
+          <w:numId w:val="3"/>
+        </w:numPr>
+        <w:jc w:val="both"/>
+        <w:rPr/>
+      </w:pPr>
+      <w:r>
+        <w:rPr/>
+        <w:t>Mostrar opções para editar e excluir.</w:t>
+      </w:r>
+    </w:p>
+    <w:p>
+      <w:pPr>
+        <w:pStyle w:val="ListParagraph"/>
+        <w:numPr>
+          <w:ilvl w:val="0"/>
+          <w:numId w:val="0"/>
+        </w:numPr>
+        <w:ind w:left="720" w:right="0" w:hanging="0"/>
+        <w:jc w:val="both"/>
+        <w:rPr/>
+      </w:pPr>
+      <w:r>
+        <w:rPr/>
+      </w:r>
+    </w:p>
+    <w:p>
+      <w:pPr>
+        <w:pStyle w:val="Normal"/>
+        <w:pBdr>
+          <w:bottom w:val="single" w:sz="4" w:space="1" w:color="00000A"/>
+        </w:pBdr>
+        <w:jc w:val="both"/>
+        <w:rPr/>
+      </w:pPr>
+      <w:r>
+        <w:rPr>
+          <w:b/>
+        </w:rPr>
+        <w:t>US05 – Excluir Disciplina</w:t>
+      </w:r>
+    </w:p>
+    <w:p>
+      <w:pPr>
+        <w:pStyle w:val="Normal"/>
+        <w:jc w:val="both"/>
+        <w:rPr/>
+      </w:pPr>
+      <w:r>
+        <w:rPr/>
+        <w:t>Eu como Coordenador(a) de Curso gostaria de poder excluir uma disciplina.</w:t>
+      </w:r>
+    </w:p>
+    <w:p>
+      <w:pPr>
+        <w:pStyle w:val="ListParagraph"/>
+        <w:numPr>
+          <w:ilvl w:val="0"/>
+          <w:numId w:val="4"/>
+        </w:numPr>
+        <w:spacing w:before="0" w:after="160"/>
+        <w:contextualSpacing/>
+        <w:jc w:val="both"/>
+        <w:rPr/>
+      </w:pPr>
+      <w:r>
+        <w:rPr/>
+        <w:t>Deve ser solicitado pedido de confirmação para exclusão de disciplinas.</w:t>
       </w:r>
     </w:p>
     <w:sectPr>
@@ -2247,7 +2544,7 @@
     <w:qFormat/>
     <w:pPr>
       <w:widowControl/>
-      <w:overflowPunct w:val="true"/>
+      <w:overflowPunct w:val="false"/>
       <w:bidi w:val="0"/>
       <w:spacing w:lineRule="auto" w:line="259" w:before="0" w:after="160"/>
       <w:jc w:val="left"/>
@@ -4276,6 +4573,261 @@
   </w:style>
   <w:style w:type="character" w:styleId="ListLabel286">
     <w:name w:val="ListLabel 286"/>
+    <w:qFormat/>
+    <w:rPr>
+      <w:rFonts w:cs="Wingdings"/>
+    </w:rPr>
+  </w:style>
+  <w:style w:type="character" w:styleId="ListLabel287">
+    <w:name w:val="ListLabel 287"/>
+    <w:qFormat/>
+    <w:rPr>
+      <w:rFonts w:cs="Symbol"/>
+      <w:b w:val="false"/>
+    </w:rPr>
+  </w:style>
+  <w:style w:type="character" w:styleId="ListLabel288">
+    <w:name w:val="ListLabel 288"/>
+    <w:qFormat/>
+    <w:rPr>
+      <w:rFonts w:cs="Courier New"/>
+    </w:rPr>
+  </w:style>
+  <w:style w:type="character" w:styleId="ListLabel289">
+    <w:name w:val="ListLabel 289"/>
+    <w:qFormat/>
+    <w:rPr>
+      <w:rFonts w:cs="Wingdings"/>
+    </w:rPr>
+  </w:style>
+  <w:style w:type="character" w:styleId="ListLabel290">
+    <w:name w:val="ListLabel 290"/>
+    <w:qFormat/>
+    <w:rPr>
+      <w:rFonts w:cs="Symbol"/>
+    </w:rPr>
+  </w:style>
+  <w:style w:type="character" w:styleId="ListLabel291">
+    <w:name w:val="ListLabel 291"/>
+    <w:qFormat/>
+    <w:rPr>
+      <w:rFonts w:cs="Courier New"/>
+    </w:rPr>
+  </w:style>
+  <w:style w:type="character" w:styleId="ListLabel292">
+    <w:name w:val="ListLabel 292"/>
+    <w:qFormat/>
+    <w:rPr>
+      <w:rFonts w:cs="Wingdings"/>
+    </w:rPr>
+  </w:style>
+  <w:style w:type="character" w:styleId="ListLabel293">
+    <w:name w:val="ListLabel 293"/>
+    <w:qFormat/>
+    <w:rPr>
+      <w:rFonts w:cs="Symbol"/>
+    </w:rPr>
+  </w:style>
+  <w:style w:type="character" w:styleId="ListLabel294">
+    <w:name w:val="ListLabel 294"/>
+    <w:qFormat/>
+    <w:rPr>
+      <w:rFonts w:cs="Courier New"/>
+    </w:rPr>
+  </w:style>
+  <w:style w:type="character" w:styleId="ListLabel295">
+    <w:name w:val="ListLabel 295"/>
+    <w:qFormat/>
+    <w:rPr>
+      <w:rFonts w:cs="Wingdings"/>
+    </w:rPr>
+  </w:style>
+  <w:style w:type="character" w:styleId="ListLabel296">
+    <w:name w:val="ListLabel 296"/>
+    <w:qFormat/>
+    <w:rPr>
+      <w:rFonts w:cs="Symbol"/>
+      <w:b w:val="false"/>
+    </w:rPr>
+  </w:style>
+  <w:style w:type="character" w:styleId="ListLabel297">
+    <w:name w:val="ListLabel 297"/>
+    <w:qFormat/>
+    <w:rPr>
+      <w:rFonts w:cs="Courier New"/>
+    </w:rPr>
+  </w:style>
+  <w:style w:type="character" w:styleId="ListLabel298">
+    <w:name w:val="ListLabel 298"/>
+    <w:qFormat/>
+    <w:rPr>
+      <w:rFonts w:cs="Wingdings"/>
+    </w:rPr>
+  </w:style>
+  <w:style w:type="character" w:styleId="ListLabel299">
+    <w:name w:val="ListLabel 299"/>
+    <w:qFormat/>
+    <w:rPr>
+      <w:rFonts w:cs="Symbol"/>
+    </w:rPr>
+  </w:style>
+  <w:style w:type="character" w:styleId="ListLabel300">
+    <w:name w:val="ListLabel 300"/>
+    <w:qFormat/>
+    <w:rPr>
+      <w:rFonts w:cs="Courier New"/>
+    </w:rPr>
+  </w:style>
+  <w:style w:type="character" w:styleId="ListLabel301">
+    <w:name w:val="ListLabel 301"/>
+    <w:qFormat/>
+    <w:rPr>
+      <w:rFonts w:cs="Wingdings"/>
+    </w:rPr>
+  </w:style>
+  <w:style w:type="character" w:styleId="ListLabel302">
+    <w:name w:val="ListLabel 302"/>
+    <w:qFormat/>
+    <w:rPr>
+      <w:rFonts w:cs="Symbol"/>
+    </w:rPr>
+  </w:style>
+  <w:style w:type="character" w:styleId="ListLabel303">
+    <w:name w:val="ListLabel 303"/>
+    <w:qFormat/>
+    <w:rPr>
+      <w:rFonts w:cs="Courier New"/>
+    </w:rPr>
+  </w:style>
+  <w:style w:type="character" w:styleId="ListLabel304">
+    <w:name w:val="ListLabel 304"/>
+    <w:qFormat/>
+    <w:rPr>
+      <w:rFonts w:cs="Wingdings"/>
+    </w:rPr>
+  </w:style>
+  <w:style w:type="character" w:styleId="ListLabel305">
+    <w:name w:val="ListLabel 305"/>
+    <w:qFormat/>
+    <w:rPr>
+      <w:rFonts w:cs="Symbol"/>
+    </w:rPr>
+  </w:style>
+  <w:style w:type="character" w:styleId="ListLabel306">
+    <w:name w:val="ListLabel 306"/>
+    <w:qFormat/>
+    <w:rPr>
+      <w:rFonts w:cs="Courier New"/>
+    </w:rPr>
+  </w:style>
+  <w:style w:type="character" w:styleId="ListLabel307">
+    <w:name w:val="ListLabel 307"/>
+    <w:qFormat/>
+    <w:rPr>
+      <w:rFonts w:cs="Wingdings"/>
+    </w:rPr>
+  </w:style>
+  <w:style w:type="character" w:styleId="ListLabel308">
+    <w:name w:val="ListLabel 308"/>
+    <w:qFormat/>
+    <w:rPr>
+      <w:rFonts w:cs="Symbol"/>
+    </w:rPr>
+  </w:style>
+  <w:style w:type="character" w:styleId="ListLabel309">
+    <w:name w:val="ListLabel 309"/>
+    <w:qFormat/>
+    <w:rPr>
+      <w:rFonts w:cs="Courier New"/>
+    </w:rPr>
+  </w:style>
+  <w:style w:type="character" w:styleId="ListLabel310">
+    <w:name w:val="ListLabel 310"/>
+    <w:qFormat/>
+    <w:rPr>
+      <w:rFonts w:cs="Wingdings"/>
+    </w:rPr>
+  </w:style>
+  <w:style w:type="character" w:styleId="ListLabel311">
+    <w:name w:val="ListLabel 311"/>
+    <w:qFormat/>
+    <w:rPr>
+      <w:rFonts w:cs="Symbol"/>
+    </w:rPr>
+  </w:style>
+  <w:style w:type="character" w:styleId="ListLabel312">
+    <w:name w:val="ListLabel 312"/>
+    <w:qFormat/>
+    <w:rPr>
+      <w:rFonts w:cs="Courier New"/>
+    </w:rPr>
+  </w:style>
+  <w:style w:type="character" w:styleId="ListLabel313">
+    <w:name w:val="ListLabel 313"/>
+    <w:qFormat/>
+    <w:rPr>
+      <w:rFonts w:cs="Wingdings"/>
+    </w:rPr>
+  </w:style>
+  <w:style w:type="character" w:styleId="ListLabel314">
+    <w:name w:val="ListLabel 314"/>
+    <w:qFormat/>
+    <w:rPr>
+      <w:rFonts w:cs="Symbol"/>
+      <w:b/>
+    </w:rPr>
+  </w:style>
+  <w:style w:type="character" w:styleId="ListLabel315">
+    <w:name w:val="ListLabel 315"/>
+    <w:qFormat/>
+    <w:rPr>
+      <w:rFonts w:cs="Courier New"/>
+    </w:rPr>
+  </w:style>
+  <w:style w:type="character" w:styleId="ListLabel316">
+    <w:name w:val="ListLabel 316"/>
+    <w:qFormat/>
+    <w:rPr>
+      <w:rFonts w:cs="Wingdings"/>
+    </w:rPr>
+  </w:style>
+  <w:style w:type="character" w:styleId="ListLabel317">
+    <w:name w:val="ListLabel 317"/>
+    <w:qFormat/>
+    <w:rPr>
+      <w:rFonts w:cs="Symbol"/>
+    </w:rPr>
+  </w:style>
+  <w:style w:type="character" w:styleId="ListLabel318">
+    <w:name w:val="ListLabel 318"/>
+    <w:qFormat/>
+    <w:rPr>
+      <w:rFonts w:cs="Courier New"/>
+    </w:rPr>
+  </w:style>
+  <w:style w:type="character" w:styleId="ListLabel319">
+    <w:name w:val="ListLabel 319"/>
+    <w:qFormat/>
+    <w:rPr>
+      <w:rFonts w:cs="Wingdings"/>
+    </w:rPr>
+  </w:style>
+  <w:style w:type="character" w:styleId="ListLabel320">
+    <w:name w:val="ListLabel 320"/>
+    <w:qFormat/>
+    <w:rPr>
+      <w:rFonts w:cs="Symbol"/>
+    </w:rPr>
+  </w:style>
+  <w:style w:type="character" w:styleId="ListLabel321">
+    <w:name w:val="ListLabel 321"/>
+    <w:qFormat/>
+    <w:rPr>
+      <w:rFonts w:cs="Courier New"/>
+    </w:rPr>
+  </w:style>
+  <w:style w:type="character" w:styleId="ListLabel322">
+    <w:name w:val="ListLabel 322"/>
     <w:qFormat/>
     <w:rPr>
       <w:rFonts w:cs="Wingdings"/>

</xml_diff>

<commit_message>
Atualização das Stories; Marcação de stories pra revisão; Documento de stories em PDF; Primeira versão da EAP para abalise e discussão;
</commit_message>
<xml_diff>
--- a/documentação/Stories Alocacao de Professores.docx
+++ b/documentação/Stories Alocacao de Professores.docx
@@ -467,7 +467,27 @@
           <w:szCs w:val="22"/>
           <w:lang w:val="pt-BR" w:eastAsia="en-US" w:bidi="ar-SA"/>
         </w:rPr>
-        <w:t>Mostrar opções para editar e excluir.</w:t>
+        <w:t xml:space="preserve">Mostrar opções para editar e excluir </w:t>
+      </w:r>
+      <w:r>
+        <w:rPr>
+          <w:rFonts w:eastAsia="Calibri" w:cs="Tahoma"/>
+          <w:color w:val="00000A"/>
+          <w:sz w:val="22"/>
+          <w:szCs w:val="22"/>
+          <w:lang w:val="pt-BR" w:eastAsia="en-US" w:bidi="ar-SA"/>
+        </w:rPr>
+        <w:t>caso o período da oferta não esteja CONSOLIDADO</w:t>
+      </w:r>
+      <w:r>
+        <w:rPr>
+          <w:rFonts w:eastAsia="Calibri" w:cs="Tahoma"/>
+          <w:color w:val="00000A"/>
+          <w:sz w:val="22"/>
+          <w:szCs w:val="22"/>
+          <w:lang w:val="pt-BR" w:eastAsia="en-US" w:bidi="ar-SA"/>
+        </w:rPr>
+        <w:t>.</w:t>
       </w:r>
     </w:p>
     <w:p>
@@ -501,7 +521,19 @@
         <w:rPr>
           <w:b/>
         </w:rPr>
-        <w:t>US04 – Visualizar Oferta</w:t>
+        <w:t xml:space="preserve">US04 – Visualizar </w:t>
+      </w:r>
+      <w:r>
+        <w:rPr>
+          <w:b/>
+        </w:rPr>
+        <w:t xml:space="preserve">Detalhes </w:t>
+      </w:r>
+      <w:r>
+        <w:rPr>
+          <w:b/>
+        </w:rPr>
+        <w:t>Oferta</w:t>
       </w:r>
     </w:p>
     <w:p>
@@ -553,7 +585,31 @@
       </w:pPr>
       <w:r>
         <w:rPr/>
-        <w:t>Mostrar opções para editar e excluir.</w:t>
+        <w:t xml:space="preserve">Mostrar opções para editar e excluir </w:t>
+      </w:r>
+      <w:r>
+        <w:rPr>
+          <w:rFonts w:eastAsia="Calibri" w:cs="Tahoma"/>
+          <w:color w:val="00000A"/>
+          <w:sz w:val="22"/>
+          <w:szCs w:val="22"/>
+          <w:lang w:val="pt-BR" w:eastAsia="en-US" w:bidi="ar-SA"/>
+        </w:rPr>
+        <w:t>caso o período da oferta não esteja CONSOLIDADO</w:t>
+      </w:r>
+      <w:r>
+        <w:rPr>
+          <w:rFonts w:eastAsia="Calibri" w:cs="Tahoma"/>
+          <w:color w:val="00000A"/>
+          <w:sz w:val="22"/>
+          <w:szCs w:val="22"/>
+          <w:lang w:val="pt-BR" w:eastAsia="en-US" w:bidi="ar-SA"/>
+        </w:rPr>
+        <w:t>.</w:t>
+      </w:r>
+      <w:r>
+        <w:rPr/>
+        <w:t>.</w:t>
       </w:r>
     </w:p>
     <w:p>
@@ -618,92 +674,6 @@
     <w:p>
       <w:pPr>
         <w:pStyle w:val="ListParagraph"/>
-        <w:spacing w:before="0" w:after="160"/>
-        <w:ind w:right="0" w:hanging="0"/>
-        <w:contextualSpacing/>
-        <w:jc w:val="both"/>
-        <w:rPr/>
-      </w:pPr>
-      <w:r>
-        <w:rPr/>
-      </w:r>
-    </w:p>
-    <w:p>
-      <w:pPr>
-        <w:pStyle w:val="Normal"/>
-        <w:pBdr>
-          <w:bottom w:val="single" w:sz="4" w:space="1" w:color="00000A"/>
-        </w:pBdr>
-        <w:jc w:val="both"/>
-        <w:rPr/>
-      </w:pPr>
-      <w:r>
-        <w:rPr>
-          <w:b/>
-        </w:rPr>
-        <w:t>US0</w:t>
-      </w:r>
-      <w:r>
-        <w:rPr>
-          <w:b/>
-        </w:rPr>
-        <w:t>6</w:t>
-      </w:r>
-      <w:r>
-        <w:rPr>
-          <w:b/>
-        </w:rPr>
-        <w:t xml:space="preserve"> – </w:t>
-      </w:r>
-      <w:r>
-        <w:rPr>
-          <w:b/>
-        </w:rPr>
-        <w:t>Importar</w:t>
-      </w:r>
-      <w:r>
-        <w:rPr>
-          <w:b/>
-        </w:rPr>
-        <w:t xml:space="preserve"> Oferta</w:t>
-      </w:r>
-      <w:r>
-        <w:rPr>
-          <w:b/>
-        </w:rPr>
-        <w:t>s</w:t>
-      </w:r>
-    </w:p>
-    <w:p>
-      <w:pPr>
-        <w:pStyle w:val="Normal"/>
-        <w:jc w:val="both"/>
-        <w:rPr/>
-      </w:pPr>
-      <w:r>
-        <w:rPr/>
-        <w:t xml:space="preserve">Eu como Coordenador(a) de Curso gostaria de poder </w:t>
-      </w:r>
-      <w:r>
-        <w:rPr/>
-        <w:t>importar</w:t>
-      </w:r>
-      <w:r>
-        <w:rPr/>
-        <w:t xml:space="preserve"> oferta</w:t>
-      </w:r>
-      <w:r>
-        <w:rPr/>
-        <w:t>s que foram ofertadas em um período específico</w:t>
-      </w:r>
-      <w:r>
-        <w:rPr/>
-        <w:t>.</w:t>
-      </w:r>
-    </w:p>
-    <w:p>
-      <w:pPr>
-        <w:pStyle w:val="ListParagraph"/>
         <w:numPr>
           <w:ilvl w:val="0"/>
           <w:numId w:val="4"/>
@@ -715,11 +685,64 @@
       </w:pPr>
       <w:r>
         <w:rPr/>
-        <w:t>O usuário poderá escolher um período anterior, importando todas as ofertas desse período</w:t>
-      </w:r>
-      <w:r>
-        <w:rPr/>
-        <w:t>.</w:t>
+        <w:t>A exclusão de uma oferta não poderá ocorrer caso o período da oferta esteja CONSOLIDADO.</w:t>
+      </w:r>
+    </w:p>
+    <w:p>
+      <w:pPr>
+        <w:pStyle w:val="ListParagraph"/>
+        <w:spacing w:before="0" w:after="160"/>
+        <w:ind w:left="720" w:right="0" w:hanging="0"/>
+        <w:contextualSpacing/>
+        <w:jc w:val="both"/>
+        <w:rPr/>
+      </w:pPr>
+      <w:r>
+        <w:rPr/>
+      </w:r>
+    </w:p>
+    <w:p>
+      <w:pPr>
+        <w:pStyle w:val="Normal"/>
+        <w:pBdr>
+          <w:bottom w:val="single" w:sz="4" w:space="1" w:color="00000A"/>
+        </w:pBdr>
+        <w:jc w:val="both"/>
+        <w:rPr/>
+      </w:pPr>
+      <w:r>
+        <w:rPr>
+          <w:b/>
+        </w:rPr>
+        <w:t>US06 – Importar Ofertas</w:t>
+      </w:r>
+    </w:p>
+    <w:p>
+      <w:pPr>
+        <w:pStyle w:val="Normal"/>
+        <w:jc w:val="both"/>
+        <w:rPr/>
+      </w:pPr>
+      <w:r>
+        <w:rPr/>
+        <w:t>Eu como Coordenador(a) de Curso gostaria de poder importar ofertas que foram ofertadas em um período específico.</w:t>
+      </w:r>
+    </w:p>
+    <w:p>
+      <w:pPr>
+        <w:pStyle w:val="ListParagraph"/>
+        <w:numPr>
+          <w:ilvl w:val="0"/>
+          <w:numId w:val="4"/>
+        </w:numPr>
+        <w:spacing w:before="0" w:after="160"/>
+        <w:contextualSpacing/>
+        <w:jc w:val="both"/>
+        <w:rPr/>
+      </w:pPr>
+      <w:r>
+        <w:rPr/>
+        <w:t>O usuário poderá escolher um período anterior, importando todas as ofertas desse período.</w:t>
       </w:r>
     </w:p>
     <w:p>
@@ -737,13 +760,14 @@
       </w:pPr>
       <w:r>
         <w:rPr/>
+        <w:t>(** as vagas estarão preenchidas com zero?)</w:t>
       </w:r>
     </w:p>
     <w:p>
       <w:pPr>
         <w:pStyle w:val="ListParagraph"/>
         <w:spacing w:before="0" w:after="160"/>
-        <w:ind w:right="0" w:hanging="0"/>
+        <w:ind w:left="720" w:right="0" w:hanging="0"/>
         <w:contextualSpacing/>
         <w:jc w:val="both"/>
         <w:rPr/>
@@ -773,19 +797,16 @@
         <w:pBdr>
           <w:bottom w:val="single" w:sz="4" w:space="1" w:color="00000A"/>
         </w:pBdr>
-        <w:rPr/>
-      </w:pPr>
-      <w:r>
-        <w:rPr>
-          <w:b/>
-        </w:rPr>
-        <w:t xml:space="preserve">US01 – Cadastrar </w:t>
-      </w:r>
-      <w:r>
-        <w:rPr>
-          <w:b/>
-        </w:rPr>
-        <w:t>Período</w:t>
+        <w:rPr>
+          <w:color w:val="800000"/>
+        </w:rPr>
+      </w:pPr>
+      <w:r>
+        <w:rPr>
+          <w:b/>
+          <w:color w:val="800000"/>
+        </w:rPr>
+        <w:t>US01 – Cadastrar Período</w:t>
       </w:r>
     </w:p>
     <w:p>
@@ -795,23 +816,7 @@
       </w:pPr>
       <w:r>
         <w:rPr/>
-        <w:t xml:space="preserve">Eu como </w:t>
-      </w:r>
-      <w:r>
-        <w:rPr/>
-        <w:t>Direção</w:t>
-      </w:r>
-      <w:r>
-        <w:rPr/>
-        <w:t xml:space="preserve"> gostaria de cadastrar um </w:t>
-      </w:r>
-      <w:r>
-        <w:rPr/>
-        <w:t>novo período</w:t>
-      </w:r>
-      <w:r>
-        <w:rPr/>
-        <w:t>.</w:t>
+        <w:t>Eu como Direção gostaria de cadastrar um novo período.</w:t>
       </w:r>
     </w:p>
     <w:p>
@@ -826,46 +831,14 @@
       </w:pPr>
       <w:r>
         <w:rPr/>
-        <w:t>O período</w:t>
-      </w:r>
-      <w:r>
-        <w:rPr/>
-        <w:t xml:space="preserve"> deve conter </w:t>
+        <w:t xml:space="preserve">O período deve conter </w:t>
       </w:r>
       <w:r>
         <w:rPr>
           <w:b/>
           <w:bCs/>
         </w:rPr>
-        <w:t>a</w:t>
-      </w:r>
-      <w:r>
-        <w:rPr>
-          <w:b/>
-          <w:bCs/>
-        </w:rPr>
-        <w:t xml:space="preserve">no, </w:t>
-      </w:r>
-      <w:r>
-        <w:rPr>
-          <w:b/>
-          <w:bCs/>
-        </w:rPr>
-        <w:t>semestre</w:t>
-      </w:r>
-      <w:r>
-        <w:rPr>
-          <w:b/>
-          <w:bCs/>
-        </w:rPr>
-        <w:t xml:space="preserve">, </w:t>
-      </w:r>
-      <w:r>
-        <w:rPr>
-          <w:b/>
-          <w:bCs/>
-        </w:rPr>
-        <w:t>status</w:t>
+        <w:t>ano, semestre, status</w:t>
       </w:r>
       <w:r>
         <w:rPr/>
@@ -884,7 +857,7 @@
       </w:pPr>
       <w:r>
         <w:rPr>
-          <w:color w:val="auto"/>
+          <w:color w:val="00000A"/>
         </w:rPr>
         <w:t xml:space="preserve">O </w:t>
       </w:r>
@@ -892,7 +865,7 @@
         <w:rPr>
           <w:b/>
           <w:bCs/>
-          <w:color w:val="auto"/>
+          <w:color w:val="00000A"/>
         </w:rPr>
         <w:t xml:space="preserve">período </w:t>
       </w:r>
@@ -900,7 +873,7 @@
         <w:rPr>
           <w:b w:val="false"/>
           <w:bCs w:val="false"/>
-          <w:color w:val="auto"/>
+          <w:color w:val="00000A"/>
         </w:rPr>
         <w:t xml:space="preserve">é definido automaticamente baseado no período letivo atual e no seguinte, por exemplo, se uma oferta está sendo cadastrada do período de 2017.1, logo o período desta oferta será definido para 2017.2. O </w:t>
       </w:r>
@@ -908,7 +881,7 @@
         <w:rPr>
           <w:b/>
           <w:bCs/>
-          <w:color w:val="auto"/>
+          <w:color w:val="00000A"/>
         </w:rPr>
         <w:t xml:space="preserve">período </w:t>
       </w:r>
@@ -916,7 +889,7 @@
         <w:rPr>
           <w:b w:val="false"/>
           <w:bCs w:val="false"/>
-          <w:color w:val="auto"/>
+          <w:color w:val="00000A"/>
         </w:rPr>
         <w:t>deve</w:t>
       </w:r>
@@ -924,7 +897,7 @@
         <w:rPr>
           <w:b/>
           <w:bCs/>
-          <w:color w:val="auto"/>
+          <w:color w:val="00000A"/>
         </w:rPr>
         <w:t xml:space="preserve"> </w:t>
       </w:r>
@@ -932,7 +905,7 @@
         <w:rPr>
           <w:b w:val="false"/>
           <w:bCs w:val="false"/>
-          <w:color w:val="auto"/>
+          <w:color w:val="00000A"/>
         </w:rPr>
         <w:t>ser exibido no formulário de cadastro.</w:t>
       </w:r>
@@ -958,13 +931,7 @@
         <w:rPr>
           <w:b/>
         </w:rPr>
-        <w:t xml:space="preserve">US02 – Editar </w:t>
-      </w:r>
-      <w:r>
-        <w:rPr>
-          <w:b/>
-        </w:rPr>
-        <w:t>Período</w:t>
+        <w:t>US02 – Editar Período</w:t>
       </w:r>
     </w:p>
     <w:p>
@@ -974,15 +941,7 @@
       </w:pPr>
       <w:r>
         <w:rPr/>
-        <w:t xml:space="preserve">Eu como Direção gostaria de alterar as informações de um </w:t>
-      </w:r>
-      <w:r>
-        <w:rPr/>
-        <w:t>período</w:t>
-      </w:r>
-      <w:r>
-        <w:rPr/>
-        <w:t>.</w:t>
+        <w:t>Eu como Direção gostaria de alterar as informações de um período.</w:t>
       </w:r>
     </w:p>
     <w:p>
@@ -993,7 +952,7 @@
           <w:numId w:val="2"/>
         </w:numPr>
         <w:spacing w:before="0" w:after="160"/>
-        <w:ind w:right="0" w:hanging="0"/>
+        <w:ind w:left="720" w:right="0" w:hanging="0"/>
         <w:contextualSpacing/>
         <w:jc w:val="both"/>
         <w:rPr/>
@@ -1028,7 +987,10 @@
         </w:rPr>
       </w:pPr>
       <w:r>
-        <w:rPr/>
+        <w:rPr>
+          <w:b/>
+          <w:bCs/>
+        </w:rPr>
       </w:r>
     </w:p>
     <w:p>
@@ -1197,12 +1159,15 @@
           <w:numId w:val="1"/>
         </w:numPr>
         <w:jc w:val="both"/>
-        <w:rPr/>
+        <w:rPr>
+          <w:color w:val="800000"/>
+        </w:rPr>
       </w:pPr>
       <w:r>
         <w:rPr>
           <w:b w:val="false"/>
           <w:bCs w:val="false"/>
+          <w:color w:val="800000"/>
         </w:rPr>
         <w:t>Um empilhamento só pode ser cadastrada quando o período estiver aberto.</w:t>
       </w:r>
@@ -1270,12 +1235,15 @@
           <w:numId w:val="2"/>
         </w:numPr>
         <w:jc w:val="both"/>
-        <w:rPr/>
+        <w:rPr>
+          <w:color w:val="800000"/>
+        </w:rPr>
       </w:pPr>
       <w:r>
         <w:rPr>
           <w:b w:val="false"/>
           <w:bCs w:val="false"/>
+          <w:color w:val="800000"/>
         </w:rPr>
         <w:t>Um empilhamento só pode ser editada quando o período estiver aberto.</w:t>
       </w:r>
@@ -1584,7 +1552,23 @@
       </w:pPr>
       <w:r>
         <w:rPr/>
-        <w:t>Eu como Coordenador(a) de Curso gostaria de cadastrar uma nova oferta.</w:t>
+        <w:t xml:space="preserve">Eu como Coordenador(a) de Curso </w:t>
+      </w:r>
+      <w:r>
+        <w:rPr/>
+        <w:t>ou DIreção</w:t>
+      </w:r>
+      <w:r>
+        <w:rPr/>
+        <w:t xml:space="preserve"> gostaria de cadastrar uma nova </w:t>
+      </w:r>
+      <w:r>
+        <w:rPr/>
+        <w:t>disciplina</w:t>
+      </w:r>
+      <w:r>
+        <w:rPr/>
+        <w:t>.</w:t>
       </w:r>
     </w:p>
     <w:p>
@@ -1772,7 +1756,17 @@
           <w:szCs w:val="22"/>
           <w:lang w:val="pt-BR" w:eastAsia="en-US" w:bidi="ar-SA"/>
         </w:rPr>
-        <w:t>Mostrar opções para editar e excluir.</w:t>
+        <w:t xml:space="preserve">Mostrar opções para editar e </w:t>
+      </w:r>
+      <w:r>
+        <w:rPr>
+          <w:rFonts w:eastAsia="Calibri" w:cs="Tahoma"/>
+          <w:color w:val="800000"/>
+          <w:sz w:val="22"/>
+          <w:szCs w:val="22"/>
+          <w:lang w:val="pt-BR" w:eastAsia="en-US" w:bidi="ar-SA"/>
+        </w:rPr>
+        <w:t>excluir.</w:t>
       </w:r>
     </w:p>
     <w:p>
@@ -1858,7 +1852,13 @@
       </w:pPr>
       <w:r>
         <w:rPr/>
-        <w:t>Mostrar opções para editar e excluir.</w:t>
+        <w:t xml:space="preserve">Mostrar opções para editar e </w:t>
+      </w:r>
+      <w:r>
+        <w:rPr>
+          <w:color w:val="800000"/>
+        </w:rPr>
+        <w:t>excluir.</w:t>
       </w:r>
     </w:p>
     <w:p>
@@ -1889,7 +1889,14 @@
         <w:rPr>
           <w:b/>
         </w:rPr>
-        <w:t>US05 – Excluir Disciplina</w:t>
+        <w:t>US05 –</w:t>
+      </w:r>
+      <w:r>
+        <w:rPr>
+          <w:b/>
+          <w:color w:val="800000"/>
+        </w:rPr>
+        <w:t xml:space="preserve"> Excluir Disciplina</w:t>
       </w:r>
     </w:p>
     <w:p>
@@ -2544,7 +2551,7 @@
     <w:qFormat/>
     <w:pPr>
       <w:widowControl/>
-      <w:overflowPunct w:val="false"/>
+      <w:overflowPunct w:val="true"/>
       <w:bidi w:val="0"/>
       <w:spacing w:lineRule="auto" w:line="259" w:before="0" w:after="160"/>
       <w:jc w:val="left"/>
@@ -4828,6 +4835,261 @@
   </w:style>
   <w:style w:type="character" w:styleId="ListLabel322">
     <w:name w:val="ListLabel 322"/>
+    <w:qFormat/>
+    <w:rPr>
+      <w:rFonts w:cs="Wingdings"/>
+    </w:rPr>
+  </w:style>
+  <w:style w:type="character" w:styleId="ListLabel323">
+    <w:name w:val="ListLabel 323"/>
+    <w:qFormat/>
+    <w:rPr>
+      <w:rFonts w:cs="Symbol"/>
+      <w:b w:val="false"/>
+    </w:rPr>
+  </w:style>
+  <w:style w:type="character" w:styleId="ListLabel324">
+    <w:name w:val="ListLabel 324"/>
+    <w:qFormat/>
+    <w:rPr>
+      <w:rFonts w:cs="Courier New"/>
+    </w:rPr>
+  </w:style>
+  <w:style w:type="character" w:styleId="ListLabel325">
+    <w:name w:val="ListLabel 325"/>
+    <w:qFormat/>
+    <w:rPr>
+      <w:rFonts w:cs="Wingdings"/>
+    </w:rPr>
+  </w:style>
+  <w:style w:type="character" w:styleId="ListLabel326">
+    <w:name w:val="ListLabel 326"/>
+    <w:qFormat/>
+    <w:rPr>
+      <w:rFonts w:cs="Symbol"/>
+    </w:rPr>
+  </w:style>
+  <w:style w:type="character" w:styleId="ListLabel327">
+    <w:name w:val="ListLabel 327"/>
+    <w:qFormat/>
+    <w:rPr>
+      <w:rFonts w:cs="Courier New"/>
+    </w:rPr>
+  </w:style>
+  <w:style w:type="character" w:styleId="ListLabel328">
+    <w:name w:val="ListLabel 328"/>
+    <w:qFormat/>
+    <w:rPr>
+      <w:rFonts w:cs="Wingdings"/>
+    </w:rPr>
+  </w:style>
+  <w:style w:type="character" w:styleId="ListLabel329">
+    <w:name w:val="ListLabel 329"/>
+    <w:qFormat/>
+    <w:rPr>
+      <w:rFonts w:cs="Symbol"/>
+    </w:rPr>
+  </w:style>
+  <w:style w:type="character" w:styleId="ListLabel330">
+    <w:name w:val="ListLabel 330"/>
+    <w:qFormat/>
+    <w:rPr>
+      <w:rFonts w:cs="Courier New"/>
+    </w:rPr>
+  </w:style>
+  <w:style w:type="character" w:styleId="ListLabel331">
+    <w:name w:val="ListLabel 331"/>
+    <w:qFormat/>
+    <w:rPr>
+      <w:rFonts w:cs="Wingdings"/>
+    </w:rPr>
+  </w:style>
+  <w:style w:type="character" w:styleId="ListLabel332">
+    <w:name w:val="ListLabel 332"/>
+    <w:qFormat/>
+    <w:rPr>
+      <w:rFonts w:cs="Symbol"/>
+      <w:b w:val="false"/>
+    </w:rPr>
+  </w:style>
+  <w:style w:type="character" w:styleId="ListLabel333">
+    <w:name w:val="ListLabel 333"/>
+    <w:qFormat/>
+    <w:rPr>
+      <w:rFonts w:cs="Courier New"/>
+    </w:rPr>
+  </w:style>
+  <w:style w:type="character" w:styleId="ListLabel334">
+    <w:name w:val="ListLabel 334"/>
+    <w:qFormat/>
+    <w:rPr>
+      <w:rFonts w:cs="Wingdings"/>
+    </w:rPr>
+  </w:style>
+  <w:style w:type="character" w:styleId="ListLabel335">
+    <w:name w:val="ListLabel 335"/>
+    <w:qFormat/>
+    <w:rPr>
+      <w:rFonts w:cs="Symbol"/>
+    </w:rPr>
+  </w:style>
+  <w:style w:type="character" w:styleId="ListLabel336">
+    <w:name w:val="ListLabel 336"/>
+    <w:qFormat/>
+    <w:rPr>
+      <w:rFonts w:cs="Courier New"/>
+    </w:rPr>
+  </w:style>
+  <w:style w:type="character" w:styleId="ListLabel337">
+    <w:name w:val="ListLabel 337"/>
+    <w:qFormat/>
+    <w:rPr>
+      <w:rFonts w:cs="Wingdings"/>
+    </w:rPr>
+  </w:style>
+  <w:style w:type="character" w:styleId="ListLabel338">
+    <w:name w:val="ListLabel 338"/>
+    <w:qFormat/>
+    <w:rPr>
+      <w:rFonts w:cs="Symbol"/>
+    </w:rPr>
+  </w:style>
+  <w:style w:type="character" w:styleId="ListLabel339">
+    <w:name w:val="ListLabel 339"/>
+    <w:qFormat/>
+    <w:rPr>
+      <w:rFonts w:cs="Courier New"/>
+    </w:rPr>
+  </w:style>
+  <w:style w:type="character" w:styleId="ListLabel340">
+    <w:name w:val="ListLabel 340"/>
+    <w:qFormat/>
+    <w:rPr>
+      <w:rFonts w:cs="Wingdings"/>
+    </w:rPr>
+  </w:style>
+  <w:style w:type="character" w:styleId="ListLabel341">
+    <w:name w:val="ListLabel 341"/>
+    <w:qFormat/>
+    <w:rPr>
+      <w:rFonts w:cs="Symbol"/>
+    </w:rPr>
+  </w:style>
+  <w:style w:type="character" w:styleId="ListLabel342">
+    <w:name w:val="ListLabel 342"/>
+    <w:qFormat/>
+    <w:rPr>
+      <w:rFonts w:cs="Courier New"/>
+    </w:rPr>
+  </w:style>
+  <w:style w:type="character" w:styleId="ListLabel343">
+    <w:name w:val="ListLabel 343"/>
+    <w:qFormat/>
+    <w:rPr>
+      <w:rFonts w:cs="Wingdings"/>
+    </w:rPr>
+  </w:style>
+  <w:style w:type="character" w:styleId="ListLabel344">
+    <w:name w:val="ListLabel 344"/>
+    <w:qFormat/>
+    <w:rPr>
+      <w:rFonts w:cs="Symbol"/>
+    </w:rPr>
+  </w:style>
+  <w:style w:type="character" w:styleId="ListLabel345">
+    <w:name w:val="ListLabel 345"/>
+    <w:qFormat/>
+    <w:rPr>
+      <w:rFonts w:cs="Courier New"/>
+    </w:rPr>
+  </w:style>
+  <w:style w:type="character" w:styleId="ListLabel346">
+    <w:name w:val="ListLabel 346"/>
+    <w:qFormat/>
+    <w:rPr>
+      <w:rFonts w:cs="Wingdings"/>
+    </w:rPr>
+  </w:style>
+  <w:style w:type="character" w:styleId="ListLabel347">
+    <w:name w:val="ListLabel 347"/>
+    <w:qFormat/>
+    <w:rPr>
+      <w:rFonts w:cs="Symbol"/>
+    </w:rPr>
+  </w:style>
+  <w:style w:type="character" w:styleId="ListLabel348">
+    <w:name w:val="ListLabel 348"/>
+    <w:qFormat/>
+    <w:rPr>
+      <w:rFonts w:cs="Courier New"/>
+    </w:rPr>
+  </w:style>
+  <w:style w:type="character" w:styleId="ListLabel349">
+    <w:name w:val="ListLabel 349"/>
+    <w:qFormat/>
+    <w:rPr>
+      <w:rFonts w:cs="Wingdings"/>
+    </w:rPr>
+  </w:style>
+  <w:style w:type="character" w:styleId="ListLabel350">
+    <w:name w:val="ListLabel 350"/>
+    <w:qFormat/>
+    <w:rPr>
+      <w:rFonts w:cs="Symbol"/>
+      <w:b/>
+    </w:rPr>
+  </w:style>
+  <w:style w:type="character" w:styleId="ListLabel351">
+    <w:name w:val="ListLabel 351"/>
+    <w:qFormat/>
+    <w:rPr>
+      <w:rFonts w:cs="Courier New"/>
+    </w:rPr>
+  </w:style>
+  <w:style w:type="character" w:styleId="ListLabel352">
+    <w:name w:val="ListLabel 352"/>
+    <w:qFormat/>
+    <w:rPr>
+      <w:rFonts w:cs="Wingdings"/>
+    </w:rPr>
+  </w:style>
+  <w:style w:type="character" w:styleId="ListLabel353">
+    <w:name w:val="ListLabel 353"/>
+    <w:qFormat/>
+    <w:rPr>
+      <w:rFonts w:cs="Symbol"/>
+    </w:rPr>
+  </w:style>
+  <w:style w:type="character" w:styleId="ListLabel354">
+    <w:name w:val="ListLabel 354"/>
+    <w:qFormat/>
+    <w:rPr>
+      <w:rFonts w:cs="Courier New"/>
+    </w:rPr>
+  </w:style>
+  <w:style w:type="character" w:styleId="ListLabel355">
+    <w:name w:val="ListLabel 355"/>
+    <w:qFormat/>
+    <w:rPr>
+      <w:rFonts w:cs="Wingdings"/>
+    </w:rPr>
+  </w:style>
+  <w:style w:type="character" w:styleId="ListLabel356">
+    <w:name w:val="ListLabel 356"/>
+    <w:qFormat/>
+    <w:rPr>
+      <w:rFonts w:cs="Symbol"/>
+    </w:rPr>
+  </w:style>
+  <w:style w:type="character" w:styleId="ListLabel357">
+    <w:name w:val="ListLabel 357"/>
+    <w:qFormat/>
+    <w:rPr>
+      <w:rFonts w:cs="Courier New"/>
+    </w:rPr>
+  </w:style>
+  <w:style w:type="character" w:styleId="ListLabel358">
+    <w:name w:val="ListLabel 358"/>
     <w:qFormat/>
     <w:rPr>
       <w:rFonts w:cs="Wingdings"/>

</xml_diff>

<commit_message>
Estórias de usuários atualizadas, estórias de compartilhamentos adicionadas.
</commit_message>
<xml_diff>
--- a/documentação/Stories Alocacao de Professores.docx
+++ b/documentação/Stories Alocacao de Professores.docx
@@ -513,19 +513,7 @@
         <w:rPr>
           <w:b/>
         </w:rPr>
-        <w:t xml:space="preserve">US04 – Visualizar Detalhes </w:t>
-      </w:r>
-      <w:r>
-        <w:rPr>
-          <w:b/>
-        </w:rPr>
-        <w:t xml:space="preserve">da </w:t>
-      </w:r>
-      <w:r>
-        <w:rPr>
-          <w:b/>
-        </w:rPr>
-        <w:t>Oferta</w:t>
+        <w:t>US04 – Visualizar Detalhes da Oferta</w:t>
       </w:r>
     </w:p>
     <w:p>
@@ -629,7 +617,15 @@
       </w:pPr>
       <w:r>
         <w:rPr/>
-        <w:t>Eu como Coordenador(a) de Curso gostaria de poder excluir uma oferta.</w:t>
+        <w:t xml:space="preserve">Eu como Coordenador(a) de Curso </w:t>
+      </w:r>
+      <w:r>
+        <w:rPr/>
+        <w:t>ou Direção</w:t>
+      </w:r>
+      <w:r>
+        <w:rPr/>
+        <w:t xml:space="preserve"> gostaria de poder excluir uma oferta.</w:t>
       </w:r>
     </w:p>
     <w:p>
@@ -720,15 +716,7 @@
       </w:pPr>
       <w:r>
         <w:rPr/>
-        <w:t xml:space="preserve">O usuário poderá </w:t>
-      </w:r>
-      <w:r>
-        <w:rPr/>
-        <w:t>selecionar</w:t>
-      </w:r>
-      <w:r>
-        <w:rPr/>
-        <w:t xml:space="preserve"> um período anterior, importando todas as ofertas desse período.</w:t>
+        <w:t>O usuário poderá selecionar um período anterior, importando todas as ofertas desse período.</w:t>
       </w:r>
     </w:p>
     <w:p>
@@ -762,27 +750,7 @@
       </w:pPr>
       <w:r>
         <w:rPr/>
-        <w:t>A</w:t>
-      </w:r>
-      <w:r>
-        <w:rPr/>
-        <w:t xml:space="preserve">s vagas </w:t>
-      </w:r>
-      <w:r>
-        <w:rPr/>
-        <w:t>dessas ofertas</w:t>
-      </w:r>
-      <w:r>
-        <w:rPr/>
-        <w:t xml:space="preserve"> </w:t>
-      </w:r>
-      <w:r>
-        <w:rPr/>
-        <w:t xml:space="preserve">deverão ser </w:t>
-      </w:r>
-      <w:r>
-        <w:rPr/>
-        <w:t>preenchidas com zero.</w:t>
+        <w:t>As vagas dessas ofertas deverão ser preenchidas com zero.</w:t>
       </w:r>
     </w:p>
     <w:p>
@@ -806,7 +774,19 @@
       <w:pPr>
         <w:pStyle w:val="ListParagraph"/>
         <w:spacing w:before="0" w:after="160"/>
-        <w:ind w:left="720" w:right="0" w:hanging="0"/>
+        <w:contextualSpacing/>
+        <w:jc w:val="both"/>
+        <w:rPr/>
+      </w:pPr>
+      <w:r>
+        <w:rPr/>
+      </w:r>
+    </w:p>
+    <w:p>
+      <w:pPr>
+        <w:pStyle w:val="ListParagraph"/>
+        <w:spacing w:before="0" w:after="160"/>
+        <w:ind w:right="0" w:hanging="0"/>
         <w:contextualSpacing/>
         <w:jc w:val="both"/>
         <w:rPr/>
@@ -827,7 +807,7 @@
           <w:b/>
           <w:sz w:val="28"/>
         </w:rPr>
-        <w:t>Período</w:t>
+        <w:t>Compartilhamento</w:t>
       </w:r>
     </w:p>
     <w:p>
@@ -836,37 +816,19 @@
         <w:pBdr>
           <w:bottom w:val="single" w:sz="4" w:space="1" w:color="00000A"/>
         </w:pBdr>
-        <w:rPr>
-          <w:color w:val="auto"/>
-        </w:rPr>
-      </w:pPr>
-      <w:r>
-        <w:rPr>
-          <w:b/>
-          <w:color w:val="auto"/>
+        <w:rPr/>
+      </w:pPr>
+      <w:r>
+        <w:rPr>
+          <w:b/>
         </w:rPr>
         <w:t xml:space="preserve">US01 – </w:t>
       </w:r>
       <w:r>
         <w:rPr>
           <w:b/>
-          <w:color w:val="auto"/>
-        </w:rPr>
-        <w:t>Iniciar</w:t>
-      </w:r>
-      <w:r>
-        <w:rPr>
-          <w:b/>
-          <w:color w:val="auto"/>
-        </w:rPr>
-        <w:t xml:space="preserve"> Período </w:t>
-      </w:r>
-      <w:r>
-        <w:rPr>
-          <w:b/>
-          <w:color w:val="auto"/>
-        </w:rPr>
-        <w:t>de Ofertas</w:t>
+        </w:rPr>
+        <w:t>Solicitar Compartilhamento</w:t>
       </w:r>
     </w:p>
     <w:p>
@@ -876,7 +838,31 @@
       </w:pPr>
       <w:r>
         <w:rPr/>
-        <w:t>Eu como Direção gostaria de cadastrar um novo período.</w:t>
+        <w:t xml:space="preserve">Eu como Coordenador(a) de Curso gostaria de </w:t>
+      </w:r>
+      <w:r>
+        <w:rPr/>
+        <w:t>solicit</w:t>
+      </w:r>
+      <w:r>
+        <w:rPr/>
+        <w:t>ar um nov</w:t>
+      </w:r>
+      <w:r>
+        <w:rPr/>
+        <w:t>o</w:t>
+      </w:r>
+      <w:r>
+        <w:rPr/>
+        <w:t xml:space="preserve"> </w:t>
+      </w:r>
+      <w:r>
+        <w:rPr/>
+        <w:t>compartilhamento</w:t>
+      </w:r>
+      <w:r>
+        <w:rPr/>
+        <w:t>.</w:t>
       </w:r>
     </w:p>
     <w:p>
@@ -891,14 +877,25 @@
       </w:pPr>
       <w:r>
         <w:rPr/>
-        <w:t xml:space="preserve">O período deve conter </w:t>
+        <w:t>O compartilhamento</w:t>
+      </w:r>
+      <w:r>
+        <w:rPr/>
+        <w:t xml:space="preserve"> deve conter </w:t>
       </w:r>
       <w:r>
         <w:rPr>
           <w:b/>
           <w:bCs/>
         </w:rPr>
-        <w:t>ano, semestre, status</w:t>
+        <w:t xml:space="preserve">vagas, turma, </w:t>
+      </w:r>
+      <w:r>
+        <w:rPr>
+          <w:b/>
+          <w:bCs/>
+        </w:rPr>
+        <w:t>oferta</w:t>
       </w:r>
       <w:r>
         <w:rPr/>
@@ -916,63 +913,91 @@
         <w:rPr/>
       </w:pPr>
       <w:r>
-        <w:rPr>
-          <w:color w:val="00000A"/>
-        </w:rPr>
-        <w:t xml:space="preserve">O </w:t>
+        <w:rPr/>
+        <w:t>Todos os campos são de preenchimento obrigatório.</w:t>
+      </w:r>
+    </w:p>
+    <w:p>
+      <w:pPr>
+        <w:pStyle w:val="ListParagraph"/>
+        <w:numPr>
+          <w:ilvl w:val="0"/>
+          <w:numId w:val="1"/>
+        </w:numPr>
+        <w:jc w:val="both"/>
+        <w:rPr/>
+      </w:pPr>
+      <w:r>
+        <w:rPr/>
+        <w:t xml:space="preserve">O campo </w:t>
       </w:r>
       <w:r>
         <w:rPr>
           <w:b/>
           <w:bCs/>
-          <w:color w:val="00000A"/>
-        </w:rPr>
-        <w:t xml:space="preserve">período </w:t>
-      </w:r>
+        </w:rPr>
+        <w:t>vagas</w:t>
+      </w:r>
+      <w:r>
+        <w:rPr/>
+        <w:t xml:space="preserve"> deve possuir uma ou mais vagas.</w:t>
+      </w:r>
+    </w:p>
+    <w:p>
+      <w:pPr>
+        <w:pStyle w:val="ListParagraph"/>
+        <w:numPr>
+          <w:ilvl w:val="0"/>
+          <w:numId w:val="1"/>
+        </w:numPr>
+        <w:jc w:val="both"/>
+        <w:rPr/>
+      </w:pPr>
       <w:r>
         <w:rPr>
           <w:b w:val="false"/>
           <w:bCs w:val="false"/>
-          <w:color w:val="00000A"/>
-        </w:rPr>
-        <w:t xml:space="preserve">é definido automaticamente baseado no período letivo atual e no seguinte, por exemplo, se uma oferta está sendo cadastrada do período de 2017.1, logo o período desta oferta será definido para 2017.2. O </w:t>
-      </w:r>
-      <w:r>
-        <w:rPr>
-          <w:b/>
-          <w:bCs/>
-          <w:color w:val="00000A"/>
-        </w:rPr>
-        <w:t xml:space="preserve">período </w:t>
+        </w:rPr>
+        <w:t xml:space="preserve">Um </w:t>
       </w:r>
       <w:r>
         <w:rPr>
           <w:b w:val="false"/>
           <w:bCs w:val="false"/>
-          <w:color w:val="00000A"/>
-        </w:rPr>
-        <w:t>deve</w:t>
-      </w:r>
-      <w:r>
-        <w:rPr>
-          <w:b/>
-          <w:bCs/>
-          <w:color w:val="00000A"/>
-        </w:rPr>
-        <w:t xml:space="preserve"> </w:t>
+        </w:rPr>
+        <w:t>compartilhamento</w:t>
       </w:r>
       <w:r>
         <w:rPr>
           <w:b w:val="false"/>
           <w:bCs w:val="false"/>
-          <w:color w:val="00000A"/>
-        </w:rPr>
-        <w:t>ser exibido no formulário de cadastro.</w:t>
-      </w:r>
-    </w:p>
-    <w:p>
-      <w:pPr>
-        <w:pStyle w:val="Normal"/>
+        </w:rPr>
+        <w:t xml:space="preserve"> só pode ser </w:t>
+      </w:r>
+      <w:r>
+        <w:rPr>
+          <w:b w:val="false"/>
+          <w:bCs w:val="false"/>
+        </w:rPr>
+        <w:t>solicitado</w:t>
+      </w:r>
+      <w:r>
+        <w:rPr>
+          <w:b w:val="false"/>
+          <w:bCs w:val="false"/>
+        </w:rPr>
+        <w:t xml:space="preserve"> quando o período estiver aberto.</w:t>
+      </w:r>
+    </w:p>
+    <w:p>
+      <w:pPr>
+        <w:pStyle w:val="ListParagraph"/>
+        <w:numPr>
+          <w:ilvl w:val="0"/>
+          <w:numId w:val="0"/>
+        </w:numPr>
+        <w:ind w:left="1440" w:right="0" w:hanging="0"/>
+        <w:jc w:val="both"/>
         <w:rPr/>
       </w:pPr>
       <w:r>
@@ -991,7 +1016,13 @@
         <w:rPr>
           <w:b/>
         </w:rPr>
-        <w:t>US02 – Editar Período</w:t>
+        <w:t xml:space="preserve">US02 – Editar </w:t>
+      </w:r>
+      <w:r>
+        <w:rPr>
+          <w:b/>
+        </w:rPr>
+        <w:t>Compartilhamento</w:t>
       </w:r>
     </w:p>
     <w:p>
@@ -1001,7 +1032,15 @@
       </w:pPr>
       <w:r>
         <w:rPr/>
-        <w:t>Eu como Direção gostaria de alterar as informações de um período.</w:t>
+        <w:t xml:space="preserve">Eu como Coordenador(a) de Curso ou Direção gostaria de alterar as informações de um </w:t>
+      </w:r>
+      <w:r>
+        <w:rPr/>
+        <w:t>compartilhamento</w:t>
+      </w:r>
+      <w:r>
+        <w:rPr/>
+        <w:t>.</w:t>
       </w:r>
     </w:p>
     <w:p>
@@ -1011,78 +1050,79 @@
           <w:ilvl w:val="0"/>
           <w:numId w:val="2"/>
         </w:numPr>
-        <w:spacing w:before="0" w:after="160"/>
+        <w:rPr/>
+      </w:pPr>
+      <w:r>
+        <w:rPr/>
+        <w:t>O usuário poderá alterar todos os campos</w:t>
+      </w:r>
+      <w:r>
+        <w:rPr>
+          <w:b/>
+          <w:bCs/>
+        </w:rPr>
+        <w:t>.</w:t>
+      </w:r>
+    </w:p>
+    <w:p>
+      <w:pPr>
+        <w:pStyle w:val="ListParagraph"/>
+        <w:numPr>
+          <w:ilvl w:val="0"/>
+          <w:numId w:val="2"/>
+        </w:numPr>
+        <w:jc w:val="both"/>
+        <w:rPr/>
+      </w:pPr>
+      <w:r>
+        <w:rPr>
+          <w:b w:val="false"/>
+          <w:bCs w:val="false"/>
+        </w:rPr>
+        <w:t xml:space="preserve">Um </w:t>
+      </w:r>
+      <w:r>
+        <w:rPr>
+          <w:b w:val="false"/>
+          <w:bCs w:val="false"/>
+        </w:rPr>
+        <w:t xml:space="preserve">compartilhamento </w:t>
+      </w:r>
+      <w:r>
+        <w:rPr>
+          <w:b w:val="false"/>
+          <w:bCs w:val="false"/>
+        </w:rPr>
+        <w:t>só pode ser editad</w:t>
+      </w:r>
+      <w:r>
+        <w:rPr>
+          <w:b w:val="false"/>
+          <w:bCs w:val="false"/>
+        </w:rPr>
+        <w:t>o</w:t>
+      </w:r>
+      <w:r>
+        <w:rPr>
+          <w:b w:val="false"/>
+          <w:bCs w:val="false"/>
+        </w:rPr>
+        <w:t xml:space="preserve"> quando o período estiver aberto.</w:t>
+      </w:r>
+    </w:p>
+    <w:p>
+      <w:pPr>
+        <w:pStyle w:val="ListParagraph"/>
+        <w:numPr>
+          <w:ilvl w:val="0"/>
+          <w:numId w:val="0"/>
+        </w:numPr>
         <w:ind w:left="720" w:right="0" w:hanging="0"/>
-        <w:contextualSpacing/>
-        <w:jc w:val="both"/>
-        <w:rPr/>
-      </w:pPr>
-      <w:r>
-        <w:rPr/>
-        <w:t xml:space="preserve">O usuário poderá alterar </w:t>
-      </w:r>
-      <w:r>
-        <w:rPr/>
-        <w:t>o status do período</w:t>
-      </w:r>
-      <w:r>
-        <w:rPr>
-          <w:b/>
-          <w:bCs/>
-        </w:rPr>
-        <w:t>.</w:t>
-      </w:r>
-    </w:p>
-    <w:p>
-      <w:pPr>
-        <w:pStyle w:val="ListParagraph"/>
-        <w:numPr>
-          <w:ilvl w:val="0"/>
-          <w:numId w:val="0"/>
-        </w:numPr>
-        <w:spacing w:before="0" w:after="160"/>
-        <w:ind w:left="720" w:right="0" w:hanging="0"/>
-        <w:contextualSpacing/>
-        <w:jc w:val="both"/>
-        <w:rPr>
-          <w:b/>
-          <w:b/>
-          <w:bCs/>
-        </w:rPr>
-      </w:pPr>
-      <w:r>
-        <w:rPr>
-          <w:b/>
-          <w:bCs/>
-        </w:rPr>
-      </w:r>
-    </w:p>
-    <w:p>
-      <w:pPr>
-        <w:pStyle w:val="ListParagraph"/>
-        <w:spacing w:before="0" w:after="160"/>
-        <w:ind w:left="720" w:right="0" w:hanging="0"/>
-        <w:contextualSpacing/>
-        <w:jc w:val="both"/>
-        <w:rPr/>
-      </w:pPr>
-      <w:r>
-        <w:rPr/>
-      </w:r>
-    </w:p>
-    <w:p>
-      <w:pPr>
-        <w:pStyle w:val="Normal"/>
-        <w:shd w:val="clear" w:fill="9CC2E5"/>
-        <w:jc w:val="center"/>
-        <w:rPr/>
-      </w:pPr>
-      <w:r>
-        <w:rPr>
-          <w:b/>
-          <w:sz w:val="28"/>
-        </w:rPr>
-        <w:t>Empilhamento</w:t>
+        <w:jc w:val="both"/>
+        <w:rPr/>
+      </w:pPr>
+      <w:r>
+        <w:rPr/>
       </w:r>
     </w:p>
     <w:p>
@@ -1091,304 +1131,55 @@
         <w:pBdr>
           <w:bottom w:val="single" w:sz="4" w:space="1" w:color="00000A"/>
         </w:pBdr>
-        <w:rPr/>
-      </w:pPr>
-      <w:r>
-        <w:rPr>
-          <w:b/>
-        </w:rPr>
-        <w:t>US01 – Cadastrar Empilhamento</w:t>
+        <w:jc w:val="both"/>
+        <w:rPr/>
+      </w:pPr>
+      <w:r>
+        <w:rPr>
+          <w:b/>
+        </w:rPr>
+        <w:t xml:space="preserve">US03 – Visualizar Lista de </w:t>
+      </w:r>
+      <w:r>
+        <w:rPr>
+          <w:b/>
+        </w:rPr>
+        <w:t>Compartilhamentos</w:t>
       </w:r>
     </w:p>
     <w:p>
       <w:pPr>
         <w:pStyle w:val="Normal"/>
-        <w:rPr/>
-      </w:pPr>
-      <w:r>
-        <w:rPr/>
-        <w:t>Eu como Coordenador(a) de Curso gostaria de cadastrar um novo empilhamento.</w:t>
-      </w:r>
-    </w:p>
-    <w:p>
-      <w:pPr>
-        <w:pStyle w:val="ListParagraph"/>
-        <w:numPr>
-          <w:ilvl w:val="0"/>
-          <w:numId w:val="1"/>
-        </w:numPr>
-        <w:jc w:val="both"/>
-        <w:rPr/>
-      </w:pPr>
-      <w:r>
-        <w:rPr/>
-        <w:t xml:space="preserve">A oferta deve conter </w:t>
-      </w:r>
-      <w:r>
-        <w:rPr>
-          <w:b/>
-          <w:bCs/>
-        </w:rPr>
-        <w:t>primeira turma, primeira disciplina, segunda turma, segunda disciplina</w:t>
+        <w:jc w:val="both"/>
+        <w:rPr/>
+      </w:pPr>
+      <w:r>
+        <w:rPr/>
+        <w:t>Eu como Coordenador(a) de Curso ou Direção gostaria de visualizar a lista de tod</w:t>
+      </w:r>
+      <w:r>
+        <w:rPr/>
+        <w:t>o</w:t>
+      </w:r>
+      <w:r>
+        <w:rPr/>
+        <w:t xml:space="preserve">s </w:t>
+      </w:r>
+      <w:r>
+        <w:rPr/>
+        <w:t>o</w:t>
+      </w:r>
+      <w:r>
+        <w:rPr/>
+        <w:t xml:space="preserve">s </w:t>
+      </w:r>
+      <w:r>
+        <w:rPr/>
+        <w:t>compartilhamentos</w:t>
       </w:r>
       <w:r>
         <w:rPr/>
         <w:t>.</w:t>
-      </w:r>
-    </w:p>
-    <w:p>
-      <w:pPr>
-        <w:pStyle w:val="ListParagraph"/>
-        <w:numPr>
-          <w:ilvl w:val="0"/>
-          <w:numId w:val="1"/>
-        </w:numPr>
-        <w:jc w:val="both"/>
-        <w:rPr/>
-      </w:pPr>
-      <w:r>
-        <w:rPr/>
-        <w:t>Todos os campos são de preenchimento obrigatório.</w:t>
-      </w:r>
-    </w:p>
-    <w:p>
-      <w:pPr>
-        <w:pStyle w:val="ListParagraph"/>
-        <w:numPr>
-          <w:ilvl w:val="0"/>
-          <w:numId w:val="1"/>
-        </w:numPr>
-        <w:jc w:val="both"/>
-        <w:rPr/>
-      </w:pPr>
-      <w:r>
-        <w:rPr>
-          <w:b w:val="false"/>
-          <w:bCs w:val="false"/>
-        </w:rPr>
-        <w:t xml:space="preserve">Ao digitar o nome das turmas devem ser exibidas todas as disciplinas que correspondem ao nome digitado mostrando o </w:t>
-      </w:r>
-      <w:r>
-        <w:rPr>
-          <w:b/>
-          <w:bCs w:val="false"/>
-        </w:rPr>
-        <w:t>nome da turma</w:t>
-      </w:r>
-      <w:r>
-        <w:rPr>
-          <w:b w:val="false"/>
-          <w:bCs w:val="false"/>
-        </w:rPr>
-        <w:t>, possibilitando que o usuário possa selecionar a turma desejada. Apenas uma turma pode ser selecionada.</w:t>
-      </w:r>
-    </w:p>
-    <w:p>
-      <w:pPr>
-        <w:pStyle w:val="ListParagraph"/>
-        <w:numPr>
-          <w:ilvl w:val="0"/>
-          <w:numId w:val="1"/>
-        </w:numPr>
-        <w:jc w:val="both"/>
-        <w:rPr/>
-      </w:pPr>
-      <w:r>
-        <w:rPr>
-          <w:b w:val="false"/>
-          <w:bCs w:val="false"/>
-        </w:rPr>
-        <w:t xml:space="preserve">Ao digitar o nome das disciplinas devem ser exibidas todas as disciplinas que correspondem ao nome digitado mostrando o </w:t>
-      </w:r>
-      <w:r>
-        <w:rPr>
-          <w:b/>
-          <w:bCs w:val="false"/>
-        </w:rPr>
-        <w:t>nome da disciplina</w:t>
-      </w:r>
-      <w:r>
-        <w:rPr>
-          <w:b w:val="false"/>
-          <w:bCs w:val="false"/>
-        </w:rPr>
-        <w:t>, possibilitando que o usuário possa selecionar a disciplina desejada. Apenas uma disciplina pode ser selecionada.</w:t>
-      </w:r>
-    </w:p>
-    <w:p>
-      <w:pPr>
-        <w:pStyle w:val="ListParagraph"/>
-        <w:numPr>
-          <w:ilvl w:val="0"/>
-          <w:numId w:val="1"/>
-        </w:numPr>
-        <w:jc w:val="both"/>
-        <w:rPr>
-          <w:color w:val="auto"/>
-        </w:rPr>
-      </w:pPr>
-      <w:r>
-        <w:rPr>
-          <w:b w:val="false"/>
-          <w:bCs w:val="false"/>
-          <w:color w:val="auto"/>
-        </w:rPr>
-        <w:t>Um empilhamento só pode ser cadastrad</w:t>
-      </w:r>
-      <w:r>
-        <w:rPr>
-          <w:b w:val="false"/>
-          <w:bCs w:val="false"/>
-          <w:color w:val="auto"/>
-        </w:rPr>
-        <w:t>o</w:t>
-      </w:r>
-      <w:r>
-        <w:rPr>
-          <w:b w:val="false"/>
-          <w:bCs w:val="false"/>
-          <w:color w:val="auto"/>
-        </w:rPr>
-        <w:t xml:space="preserve"> quando o período estiver aberto.</w:t>
-      </w:r>
-    </w:p>
-    <w:p>
-      <w:pPr>
-        <w:pStyle w:val="Normal"/>
-        <w:rPr/>
-      </w:pPr>
-      <w:r>
-        <w:rPr/>
-      </w:r>
-    </w:p>
-    <w:p>
-      <w:pPr>
-        <w:pStyle w:val="Normal"/>
-        <w:pBdr>
-          <w:bottom w:val="single" w:sz="4" w:space="1" w:color="00000A"/>
-        </w:pBdr>
-        <w:rPr/>
-      </w:pPr>
-      <w:r>
-        <w:rPr>
-          <w:b/>
-        </w:rPr>
-        <w:t>US02 – Editar Empilhamento</w:t>
-      </w:r>
-    </w:p>
-    <w:p>
-      <w:pPr>
-        <w:pStyle w:val="Normal"/>
-        <w:rPr/>
-      </w:pPr>
-      <w:r>
-        <w:rPr/>
-        <w:t>Eu como Coordenador(a) de Curso ou Direção gostaria de alterar as informações de um empilhamento.</w:t>
-      </w:r>
-    </w:p>
-    <w:p>
-      <w:pPr>
-        <w:pStyle w:val="ListParagraph"/>
-        <w:numPr>
-          <w:ilvl w:val="0"/>
-          <w:numId w:val="2"/>
-        </w:numPr>
-        <w:rPr/>
-      </w:pPr>
-      <w:r>
-        <w:rPr/>
-        <w:t>O usuário poderá alterar todos os campos</w:t>
-      </w:r>
-      <w:r>
-        <w:rPr>
-          <w:b/>
-          <w:bCs/>
-        </w:rPr>
-        <w:t>.</w:t>
-      </w:r>
-    </w:p>
-    <w:p>
-      <w:pPr>
-        <w:pStyle w:val="ListParagraph"/>
-        <w:numPr>
-          <w:ilvl w:val="0"/>
-          <w:numId w:val="2"/>
-        </w:numPr>
-        <w:jc w:val="both"/>
-        <w:rPr>
-          <w:color w:val="auto"/>
-        </w:rPr>
-      </w:pPr>
-      <w:r>
-        <w:rPr>
-          <w:b w:val="false"/>
-          <w:bCs w:val="false"/>
-          <w:color w:val="auto"/>
-        </w:rPr>
-        <w:t>Um empilhamento só pode ser editada quando o período estiver aberto.</w:t>
-      </w:r>
-    </w:p>
-    <w:p>
-      <w:pPr>
-        <w:pStyle w:val="ListParagraph"/>
-        <w:numPr>
-          <w:ilvl w:val="0"/>
-          <w:numId w:val="2"/>
-        </w:numPr>
-        <w:jc w:val="both"/>
-        <w:rPr>
-          <w:color w:val="auto"/>
-        </w:rPr>
-      </w:pPr>
-      <w:r>
-        <w:rPr>
-          <w:b w:val="false"/>
-          <w:bCs w:val="false"/>
-          <w:color w:val="auto"/>
-        </w:rPr>
-        <w:t xml:space="preserve">A Direção poderá alterar um empilhamento quando o período estiver ABERTO ou EM ANÁLISE. </w:t>
-      </w:r>
-    </w:p>
-    <w:p>
-      <w:pPr>
-        <w:pStyle w:val="ListParagraph"/>
-        <w:numPr>
-          <w:ilvl w:val="0"/>
-          <w:numId w:val="0"/>
-        </w:numPr>
-        <w:ind w:left="720" w:right="0" w:hanging="0"/>
-        <w:jc w:val="both"/>
-        <w:rPr/>
-      </w:pPr>
-      <w:r>
-        <w:rPr/>
-      </w:r>
-    </w:p>
-    <w:p>
-      <w:pPr>
-        <w:pStyle w:val="Normal"/>
-        <w:pBdr>
-          <w:bottom w:val="single" w:sz="4" w:space="1" w:color="00000A"/>
-        </w:pBdr>
-        <w:jc w:val="both"/>
-        <w:rPr/>
-      </w:pPr>
-      <w:r>
-        <w:rPr>
-          <w:b/>
-        </w:rPr>
-        <w:t>US03 – Visualizar Lista de Empilhamentos</w:t>
-      </w:r>
-    </w:p>
-    <w:p>
-      <w:pPr>
-        <w:pStyle w:val="Normal"/>
-        <w:jc w:val="both"/>
-        <w:rPr/>
-      </w:pPr>
-      <w:r>
-        <w:rPr/>
-        <w:t>Eu como Coordenador(a) de Curso ou Direção gostaria de visualizar a lista de todos os empilhamentos.</w:t>
       </w:r>
     </w:p>
     <w:p>
@@ -1409,19 +1200,8 @@
           <w:szCs w:val="22"/>
           <w:lang w:val="pt-BR" w:eastAsia="en-US" w:bidi="ar-SA"/>
         </w:rPr>
-        <w:t>Deverá ser exibida a lista de todos os empilhamentos.</w:t>
-      </w:r>
-    </w:p>
-    <w:p>
-      <w:pPr>
-        <w:pStyle w:val="ListParagraph"/>
-        <w:numPr>
-          <w:ilvl w:val="0"/>
-          <w:numId w:val="3"/>
-        </w:numPr>
-        <w:jc w:val="both"/>
-        <w:rPr/>
-      </w:pPr>
+        <w:t>Deverá ser exibida a lista de tod</w:t>
+      </w:r>
       <w:r>
         <w:rPr>
           <w:rFonts w:eastAsia="Calibri" w:cs="Tahoma"/>
@@ -1430,18 +1210,9 @@
           <w:szCs w:val="22"/>
           <w:lang w:val="pt-BR" w:eastAsia="en-US" w:bidi="ar-SA"/>
         </w:rPr>
-        <w:t>Mostrar opções para editar e excluir caso o período da oferta não esteja CONSOLIDADO.</w:t>
-      </w:r>
-    </w:p>
-    <w:p>
-      <w:pPr>
-        <w:pStyle w:val="ListParagraph"/>
-        <w:numPr>
-          <w:ilvl w:val="0"/>
-          <w:numId w:val="0"/>
-        </w:numPr>
-        <w:ind w:left="1440" w:right="0" w:hanging="0"/>
-        <w:jc w:val="both"/>
+        <w:t>o</w:t>
+      </w:r>
+      <w:r>
         <w:rPr>
           <w:rFonts w:eastAsia="Calibri" w:cs="Tahoma"/>
           <w:color w:val="00000A"/>
@@ -1449,9 +1220,977 @@
           <w:szCs w:val="22"/>
           <w:lang w:val="pt-BR" w:eastAsia="en-US" w:bidi="ar-SA"/>
         </w:rPr>
-      </w:pPr>
-      <w:r>
-        <w:rPr/>
+        <w:t xml:space="preserve">s </w:t>
+      </w:r>
+      <w:r>
+        <w:rPr>
+          <w:rFonts w:eastAsia="Calibri" w:cs="Tahoma"/>
+          <w:color w:val="00000A"/>
+          <w:sz w:val="22"/>
+          <w:szCs w:val="22"/>
+          <w:lang w:val="pt-BR" w:eastAsia="en-US" w:bidi="ar-SA"/>
+        </w:rPr>
+        <w:t>o</w:t>
+      </w:r>
+      <w:r>
+        <w:rPr>
+          <w:rFonts w:eastAsia="Calibri" w:cs="Tahoma"/>
+          <w:color w:val="00000A"/>
+          <w:sz w:val="22"/>
+          <w:szCs w:val="22"/>
+          <w:lang w:val="pt-BR" w:eastAsia="en-US" w:bidi="ar-SA"/>
+        </w:rPr>
+        <w:t xml:space="preserve">s </w:t>
+      </w:r>
+      <w:r>
+        <w:rPr>
+          <w:rFonts w:eastAsia="Calibri" w:cs="Tahoma"/>
+          <w:color w:val="00000A"/>
+          <w:sz w:val="22"/>
+          <w:szCs w:val="22"/>
+          <w:lang w:val="pt-BR" w:eastAsia="en-US" w:bidi="ar-SA"/>
+        </w:rPr>
+        <w:t>compartilhamentos</w:t>
+      </w:r>
+      <w:r>
+        <w:rPr>
+          <w:rFonts w:eastAsia="Calibri" w:cs="Tahoma"/>
+          <w:color w:val="00000A"/>
+          <w:sz w:val="22"/>
+          <w:szCs w:val="22"/>
+          <w:lang w:val="pt-BR" w:eastAsia="en-US" w:bidi="ar-SA"/>
+        </w:rPr>
+        <w:t xml:space="preserve"> correspondentes ao período que estiver aberto.</w:t>
+      </w:r>
+    </w:p>
+    <w:p>
+      <w:pPr>
+        <w:pStyle w:val="ListParagraph"/>
+        <w:numPr>
+          <w:ilvl w:val="0"/>
+          <w:numId w:val="3"/>
+        </w:numPr>
+        <w:jc w:val="both"/>
+        <w:rPr/>
+      </w:pPr>
+      <w:r>
+        <w:rPr>
+          <w:rFonts w:eastAsia="Calibri" w:cs="Tahoma"/>
+          <w:color w:val="00000A"/>
+          <w:sz w:val="22"/>
+          <w:szCs w:val="22"/>
+          <w:lang w:val="pt-BR" w:eastAsia="en-US" w:bidi="ar-SA"/>
+        </w:rPr>
+        <w:t xml:space="preserve">Mostrar opções para editar e excluir </w:t>
+      </w:r>
+      <w:bookmarkStart w:id="1" w:name="__DdeLink__139_24518630561"/>
+      <w:bookmarkEnd w:id="1"/>
+      <w:r>
+        <w:rPr>
+          <w:rFonts w:eastAsia="Calibri" w:cs="Tahoma"/>
+          <w:color w:val="00000A"/>
+          <w:sz w:val="22"/>
+          <w:szCs w:val="22"/>
+          <w:lang w:val="pt-BR" w:eastAsia="en-US" w:bidi="ar-SA"/>
+        </w:rPr>
+        <w:t>caso o período d</w:t>
+      </w:r>
+      <w:r>
+        <w:rPr>
+          <w:rFonts w:eastAsia="Calibri" w:cs="Tahoma"/>
+          <w:color w:val="00000A"/>
+          <w:sz w:val="22"/>
+          <w:szCs w:val="22"/>
+          <w:lang w:val="pt-BR" w:eastAsia="en-US" w:bidi="ar-SA"/>
+        </w:rPr>
+        <w:t>e</w:t>
+      </w:r>
+      <w:r>
+        <w:rPr>
+          <w:rFonts w:eastAsia="Calibri" w:cs="Tahoma"/>
+          <w:color w:val="00000A"/>
+          <w:sz w:val="22"/>
+          <w:szCs w:val="22"/>
+          <w:lang w:val="pt-BR" w:eastAsia="en-US" w:bidi="ar-SA"/>
+        </w:rPr>
+        <w:t xml:space="preserve"> oferta não esteja CONSOLIDADO.</w:t>
+      </w:r>
+    </w:p>
+    <w:p>
+      <w:pPr>
+        <w:pStyle w:val="Normal"/>
+        <w:pBdr>
+          <w:bottom w:val="single" w:sz="4" w:space="1" w:color="00000A"/>
+        </w:pBdr>
+        <w:jc w:val="both"/>
+        <w:rPr>
+          <w:b/>
+          <w:b/>
+        </w:rPr>
+      </w:pPr>
+      <w:r>
+        <w:rPr>
+          <w:b/>
+        </w:rPr>
+      </w:r>
+    </w:p>
+    <w:p>
+      <w:pPr>
+        <w:pStyle w:val="Normal"/>
+        <w:pBdr>
+          <w:bottom w:val="single" w:sz="4" w:space="1" w:color="00000A"/>
+        </w:pBdr>
+        <w:jc w:val="both"/>
+        <w:rPr/>
+      </w:pPr>
+      <w:r>
+        <w:rPr>
+          <w:b/>
+        </w:rPr>
+        <w:t>US04 – Visualizar Detalhes d</w:t>
+      </w:r>
+      <w:r>
+        <w:rPr>
+          <w:b/>
+        </w:rPr>
+        <w:t>o Compartilhamento</w:t>
+      </w:r>
+    </w:p>
+    <w:p>
+      <w:pPr>
+        <w:pStyle w:val="Normal"/>
+        <w:jc w:val="both"/>
+        <w:rPr/>
+      </w:pPr>
+      <w:r>
+        <w:rPr/>
+        <w:t xml:space="preserve">Eu como Coordenador(a) de Curso ou Direção gostaria de visualizar os detalhes de um </w:t>
+      </w:r>
+      <w:r>
+        <w:rPr/>
+        <w:t>compartilhamento</w:t>
+      </w:r>
+      <w:r>
+        <w:rPr/>
+        <w:t>.</w:t>
+      </w:r>
+    </w:p>
+    <w:p>
+      <w:pPr>
+        <w:pStyle w:val="ListParagraph"/>
+        <w:numPr>
+          <w:ilvl w:val="0"/>
+          <w:numId w:val="3"/>
+        </w:numPr>
+        <w:jc w:val="both"/>
+        <w:rPr/>
+      </w:pPr>
+      <w:r>
+        <w:rPr/>
+        <w:t xml:space="preserve">Deverão ser exibidas as seguintes informações: </w:t>
+      </w:r>
+      <w:r>
+        <w:rPr>
+          <w:b/>
+          <w:bCs/>
+        </w:rPr>
+        <w:t xml:space="preserve">vagas, turma, </w:t>
+      </w:r>
+      <w:r>
+        <w:rPr>
+          <w:b/>
+          <w:bCs/>
+        </w:rPr>
+        <w:t>oferta</w:t>
+      </w:r>
+      <w:r>
+        <w:rPr/>
+        <w:t>.</w:t>
+      </w:r>
+    </w:p>
+    <w:p>
+      <w:pPr>
+        <w:pStyle w:val="ListParagraph"/>
+        <w:numPr>
+          <w:ilvl w:val="0"/>
+          <w:numId w:val="3"/>
+        </w:numPr>
+        <w:jc w:val="both"/>
+        <w:rPr/>
+      </w:pPr>
+      <w:r>
+        <w:rPr/>
+        <w:t xml:space="preserve">Mostrar opções para editar e excluir </w:t>
+      </w:r>
+      <w:r>
+        <w:rPr>
+          <w:rFonts w:eastAsia="Calibri" w:cs="Tahoma"/>
+          <w:color w:val="00000A"/>
+          <w:sz w:val="22"/>
+          <w:szCs w:val="22"/>
+          <w:lang w:val="pt-BR" w:eastAsia="en-US" w:bidi="ar-SA"/>
+        </w:rPr>
+        <w:t>caso o período d</w:t>
+      </w:r>
+      <w:r>
+        <w:rPr>
+          <w:rFonts w:eastAsia="Calibri" w:cs="Tahoma"/>
+          <w:color w:val="00000A"/>
+          <w:sz w:val="22"/>
+          <w:szCs w:val="22"/>
+          <w:lang w:val="pt-BR" w:eastAsia="en-US" w:bidi="ar-SA"/>
+        </w:rPr>
+        <w:t>e</w:t>
+      </w:r>
+      <w:r>
+        <w:rPr>
+          <w:rFonts w:eastAsia="Calibri" w:cs="Tahoma"/>
+          <w:color w:val="00000A"/>
+          <w:sz w:val="22"/>
+          <w:szCs w:val="22"/>
+          <w:lang w:val="pt-BR" w:eastAsia="en-US" w:bidi="ar-SA"/>
+        </w:rPr>
+        <w:t xml:space="preserve"> oferta não esteja CONSOLIDADO.</w:t>
+      </w:r>
+    </w:p>
+    <w:p>
+      <w:pPr>
+        <w:pStyle w:val="ListParagraph"/>
+        <w:numPr>
+          <w:ilvl w:val="0"/>
+          <w:numId w:val="0"/>
+        </w:numPr>
+        <w:ind w:left="720" w:right="0" w:hanging="0"/>
+        <w:jc w:val="both"/>
+        <w:rPr/>
+      </w:pPr>
+      <w:r>
+        <w:rPr/>
+      </w:r>
+    </w:p>
+    <w:p>
+      <w:pPr>
+        <w:pStyle w:val="Normal"/>
+        <w:pBdr>
+          <w:bottom w:val="single" w:sz="4" w:space="1" w:color="00000A"/>
+        </w:pBdr>
+        <w:jc w:val="both"/>
+        <w:rPr/>
+      </w:pPr>
+      <w:r>
+        <w:rPr>
+          <w:b/>
+        </w:rPr>
+        <w:t xml:space="preserve">US05 – Excluir </w:t>
+      </w:r>
+      <w:r>
+        <w:rPr>
+          <w:b/>
+        </w:rPr>
+        <w:t>Compartilhamento</w:t>
+      </w:r>
+    </w:p>
+    <w:p>
+      <w:pPr>
+        <w:pStyle w:val="Normal"/>
+        <w:jc w:val="both"/>
+        <w:rPr/>
+      </w:pPr>
+      <w:r>
+        <w:rPr/>
+        <w:t xml:space="preserve">Eu como Coordenador(a) de Curso </w:t>
+      </w:r>
+      <w:r>
+        <w:rPr/>
+        <w:t>ou Direção</w:t>
+      </w:r>
+      <w:r>
+        <w:rPr/>
+        <w:t xml:space="preserve"> gostaria de poder excluir uma oferta.</w:t>
+      </w:r>
+    </w:p>
+    <w:p>
+      <w:pPr>
+        <w:pStyle w:val="ListParagraph"/>
+        <w:numPr>
+          <w:ilvl w:val="0"/>
+          <w:numId w:val="4"/>
+        </w:numPr>
+        <w:spacing w:before="0" w:after="160"/>
+        <w:contextualSpacing/>
+        <w:jc w:val="both"/>
+        <w:rPr/>
+      </w:pPr>
+      <w:r>
+        <w:rPr/>
+        <w:t>Deve ser solicitado pedido de confirmação para exclusão de ofertas.</w:t>
+      </w:r>
+    </w:p>
+    <w:p>
+      <w:pPr>
+        <w:pStyle w:val="ListParagraph"/>
+        <w:numPr>
+          <w:ilvl w:val="0"/>
+          <w:numId w:val="4"/>
+        </w:numPr>
+        <w:spacing w:before="0" w:after="160"/>
+        <w:contextualSpacing/>
+        <w:jc w:val="both"/>
+        <w:rPr/>
+      </w:pPr>
+      <w:r>
+        <w:rPr/>
+        <w:t>A exclusão de uma oferta não poderá ocorrer caso o período da oferta esteja CONSOLIDADO.</w:t>
+      </w:r>
+    </w:p>
+    <w:p>
+      <w:pPr>
+        <w:pStyle w:val="ListParagraph"/>
+        <w:numPr>
+          <w:ilvl w:val="0"/>
+          <w:numId w:val="0"/>
+        </w:numPr>
+        <w:spacing w:before="0" w:after="160"/>
+        <w:ind w:left="1440" w:right="0" w:hanging="0"/>
+        <w:contextualSpacing/>
+        <w:jc w:val="both"/>
+        <w:rPr>
+          <w:b w:val="false"/>
+          <w:b w:val="false"/>
+          <w:bCs w:val="false"/>
+        </w:rPr>
+      </w:pPr>
+      <w:r>
+        <w:rPr>
+          <w:color w:val="auto"/>
+        </w:rPr>
+      </w:r>
+    </w:p>
+    <w:p>
+      <w:pPr>
+        <w:pStyle w:val="ListParagraph"/>
+        <w:spacing w:before="0" w:after="160"/>
+        <w:ind w:left="720" w:right="0" w:hanging="0"/>
+        <w:contextualSpacing/>
+        <w:jc w:val="both"/>
+        <w:rPr/>
+      </w:pPr>
+      <w:r>
+        <w:rPr/>
+      </w:r>
+    </w:p>
+    <w:p>
+      <w:pPr>
+        <w:pStyle w:val="Normal"/>
+        <w:shd w:val="clear" w:fill="9CC2E5"/>
+        <w:jc w:val="center"/>
+        <w:rPr/>
+      </w:pPr>
+      <w:r>
+        <w:rPr>
+          <w:b/>
+          <w:sz w:val="28"/>
+        </w:rPr>
+        <w:t>Período</w:t>
+      </w:r>
+    </w:p>
+    <w:p>
+      <w:pPr>
+        <w:pStyle w:val="Normal"/>
+        <w:pBdr>
+          <w:bottom w:val="single" w:sz="4" w:space="1" w:color="00000A"/>
+        </w:pBdr>
+        <w:rPr>
+          <w:color w:val="00000A"/>
+        </w:rPr>
+      </w:pPr>
+      <w:r>
+        <w:rPr>
+          <w:b/>
+          <w:color w:val="00000A"/>
+        </w:rPr>
+        <w:t>US01 – Iniciar Período de Ofertas</w:t>
+      </w:r>
+    </w:p>
+    <w:p>
+      <w:pPr>
+        <w:pStyle w:val="Normal"/>
+        <w:rPr/>
+      </w:pPr>
+      <w:r>
+        <w:rPr/>
+        <w:t>Eu como Direção gostaria de cadastrar um novo período.</w:t>
+      </w:r>
+    </w:p>
+    <w:p>
+      <w:pPr>
+        <w:pStyle w:val="ListParagraph"/>
+        <w:numPr>
+          <w:ilvl w:val="0"/>
+          <w:numId w:val="1"/>
+        </w:numPr>
+        <w:jc w:val="both"/>
+        <w:rPr/>
+      </w:pPr>
+      <w:r>
+        <w:rPr/>
+        <w:t xml:space="preserve">O período deve conter </w:t>
+      </w:r>
+      <w:r>
+        <w:rPr>
+          <w:b/>
+          <w:bCs/>
+        </w:rPr>
+        <w:t>ano, semestre, status</w:t>
+      </w:r>
+      <w:r>
+        <w:rPr/>
+        <w:t>.</w:t>
+      </w:r>
+    </w:p>
+    <w:p>
+      <w:pPr>
+        <w:pStyle w:val="ListParagraph"/>
+        <w:numPr>
+          <w:ilvl w:val="0"/>
+          <w:numId w:val="1"/>
+        </w:numPr>
+        <w:jc w:val="both"/>
+        <w:rPr/>
+      </w:pPr>
+      <w:r>
+        <w:rPr>
+          <w:color w:val="00000A"/>
+        </w:rPr>
+        <w:t xml:space="preserve">O </w:t>
+      </w:r>
+      <w:r>
+        <w:rPr>
+          <w:b/>
+          <w:bCs/>
+          <w:color w:val="00000A"/>
+        </w:rPr>
+        <w:t xml:space="preserve">período </w:t>
+      </w:r>
+      <w:r>
+        <w:rPr>
+          <w:b w:val="false"/>
+          <w:bCs w:val="false"/>
+          <w:color w:val="00000A"/>
+        </w:rPr>
+        <w:t xml:space="preserve">é definido automaticamente baseado no período letivo atual e no seguinte, por exemplo, se uma oferta está sendo cadastrada do período de 2017.1, logo o período desta oferta será definido para 2017.2. O </w:t>
+      </w:r>
+      <w:r>
+        <w:rPr>
+          <w:b/>
+          <w:bCs/>
+          <w:color w:val="00000A"/>
+        </w:rPr>
+        <w:t xml:space="preserve">período </w:t>
+      </w:r>
+      <w:r>
+        <w:rPr>
+          <w:b w:val="false"/>
+          <w:bCs w:val="false"/>
+          <w:color w:val="00000A"/>
+        </w:rPr>
+        <w:t>deve</w:t>
+      </w:r>
+      <w:r>
+        <w:rPr>
+          <w:b/>
+          <w:bCs/>
+          <w:color w:val="00000A"/>
+        </w:rPr>
+        <w:t xml:space="preserve"> </w:t>
+      </w:r>
+      <w:r>
+        <w:rPr>
+          <w:b w:val="false"/>
+          <w:bCs w:val="false"/>
+          <w:color w:val="00000A"/>
+        </w:rPr>
+        <w:t>ser exibido no formulário de cadastro.</w:t>
+      </w:r>
+    </w:p>
+    <w:p>
+      <w:pPr>
+        <w:pStyle w:val="Normal"/>
+        <w:rPr/>
+      </w:pPr>
+      <w:r>
+        <w:rPr/>
+      </w:r>
+    </w:p>
+    <w:p>
+      <w:pPr>
+        <w:pStyle w:val="Normal"/>
+        <w:pBdr>
+          <w:bottom w:val="single" w:sz="4" w:space="1" w:color="00000A"/>
+        </w:pBdr>
+        <w:rPr/>
+      </w:pPr>
+      <w:r>
+        <w:rPr>
+          <w:b/>
+        </w:rPr>
+        <w:t>US02 – Editar Período</w:t>
+      </w:r>
+    </w:p>
+    <w:p>
+      <w:pPr>
+        <w:pStyle w:val="Normal"/>
+        <w:rPr/>
+      </w:pPr>
+      <w:r>
+        <w:rPr/>
+        <w:t>Eu como Direção gostaria de alterar as informações de um período.</w:t>
+      </w:r>
+    </w:p>
+    <w:p>
+      <w:pPr>
+        <w:pStyle w:val="ListParagraph"/>
+        <w:numPr>
+          <w:ilvl w:val="0"/>
+          <w:numId w:val="2"/>
+        </w:numPr>
+        <w:spacing w:before="0" w:after="160"/>
+        <w:ind w:left="720" w:right="0" w:hanging="0"/>
+        <w:contextualSpacing/>
+        <w:jc w:val="both"/>
+        <w:rPr/>
+      </w:pPr>
+      <w:r>
+        <w:rPr/>
+        <w:t>O usuário poderá alterar o status do período</w:t>
+      </w:r>
+      <w:r>
+        <w:rPr>
+          <w:b/>
+          <w:bCs/>
+        </w:rPr>
+        <w:t>.</w:t>
+      </w:r>
+    </w:p>
+    <w:p>
+      <w:pPr>
+        <w:pStyle w:val="ListParagraph"/>
+        <w:numPr>
+          <w:ilvl w:val="0"/>
+          <w:numId w:val="0"/>
+        </w:numPr>
+        <w:spacing w:before="0" w:after="160"/>
+        <w:ind w:left="720" w:right="0" w:hanging="0"/>
+        <w:contextualSpacing/>
+        <w:jc w:val="both"/>
+        <w:rPr>
+          <w:b/>
+          <w:b/>
+          <w:bCs/>
+        </w:rPr>
+      </w:pPr>
+      <w:r>
+        <w:rPr>
+          <w:b/>
+          <w:bCs/>
+        </w:rPr>
+      </w:r>
+    </w:p>
+    <w:p>
+      <w:pPr>
+        <w:pStyle w:val="ListParagraph"/>
+        <w:spacing w:before="0" w:after="160"/>
+        <w:ind w:left="720" w:right="0" w:hanging="0"/>
+        <w:contextualSpacing/>
+        <w:jc w:val="both"/>
+        <w:rPr/>
+      </w:pPr>
+      <w:r>
+        <w:rPr/>
+      </w:r>
+    </w:p>
+    <w:p>
+      <w:pPr>
+        <w:pStyle w:val="Normal"/>
+        <w:shd w:val="clear" w:fill="9CC2E5"/>
+        <w:jc w:val="center"/>
+        <w:rPr/>
+      </w:pPr>
+      <w:r>
+        <w:rPr>
+          <w:b/>
+          <w:sz w:val="28"/>
+        </w:rPr>
+        <w:t>Empilhamento</w:t>
+      </w:r>
+    </w:p>
+    <w:p>
+      <w:pPr>
+        <w:pStyle w:val="Normal"/>
+        <w:pBdr>
+          <w:bottom w:val="single" w:sz="4" w:space="1" w:color="00000A"/>
+        </w:pBdr>
+        <w:rPr/>
+      </w:pPr>
+      <w:r>
+        <w:rPr>
+          <w:b/>
+        </w:rPr>
+        <w:t>US01 – Cadastrar Empilhamento</w:t>
+      </w:r>
+    </w:p>
+    <w:p>
+      <w:pPr>
+        <w:pStyle w:val="Normal"/>
+        <w:rPr/>
+      </w:pPr>
+      <w:r>
+        <w:rPr/>
+        <w:t>Eu como Coordenador(a) de Curso gostaria de cadastrar um novo empilhamento.</w:t>
+      </w:r>
+    </w:p>
+    <w:p>
+      <w:pPr>
+        <w:pStyle w:val="ListParagraph"/>
+        <w:numPr>
+          <w:ilvl w:val="0"/>
+          <w:numId w:val="1"/>
+        </w:numPr>
+        <w:jc w:val="both"/>
+        <w:rPr/>
+      </w:pPr>
+      <w:r>
+        <w:rPr/>
+        <w:t xml:space="preserve">A oferta deve conter </w:t>
+      </w:r>
+      <w:r>
+        <w:rPr>
+          <w:b/>
+          <w:bCs/>
+        </w:rPr>
+        <w:t>primeira turma, primeira disciplina, segunda turma, segunda disciplina</w:t>
+      </w:r>
+      <w:r>
+        <w:rPr/>
+        <w:t>.</w:t>
+      </w:r>
+    </w:p>
+    <w:p>
+      <w:pPr>
+        <w:pStyle w:val="ListParagraph"/>
+        <w:numPr>
+          <w:ilvl w:val="0"/>
+          <w:numId w:val="1"/>
+        </w:numPr>
+        <w:jc w:val="both"/>
+        <w:rPr/>
+      </w:pPr>
+      <w:r>
+        <w:rPr/>
+        <w:t>Todos os campos são de preenchimento obrigatório.</w:t>
+      </w:r>
+    </w:p>
+    <w:p>
+      <w:pPr>
+        <w:pStyle w:val="ListParagraph"/>
+        <w:numPr>
+          <w:ilvl w:val="0"/>
+          <w:numId w:val="1"/>
+        </w:numPr>
+        <w:jc w:val="both"/>
+        <w:rPr/>
+      </w:pPr>
+      <w:r>
+        <w:rPr>
+          <w:b w:val="false"/>
+          <w:bCs w:val="false"/>
+        </w:rPr>
+        <w:t xml:space="preserve">Ao digitar o nome das turmas devem ser exibidas todas as disciplinas que correspondem ao nome digitado mostrando o </w:t>
+      </w:r>
+      <w:r>
+        <w:rPr>
+          <w:b/>
+          <w:bCs w:val="false"/>
+        </w:rPr>
+        <w:t>nome da turma</w:t>
+      </w:r>
+      <w:r>
+        <w:rPr>
+          <w:b w:val="false"/>
+          <w:bCs w:val="false"/>
+        </w:rPr>
+        <w:t>, possibilitando que o usuário possa selecionar a turma desejada. Apenas uma turma pode ser selecionada.</w:t>
+      </w:r>
+    </w:p>
+    <w:p>
+      <w:pPr>
+        <w:pStyle w:val="ListParagraph"/>
+        <w:numPr>
+          <w:ilvl w:val="0"/>
+          <w:numId w:val="1"/>
+        </w:numPr>
+        <w:jc w:val="both"/>
+        <w:rPr/>
+      </w:pPr>
+      <w:r>
+        <w:rPr>
+          <w:b w:val="false"/>
+          <w:bCs w:val="false"/>
+        </w:rPr>
+        <w:t xml:space="preserve">Ao digitar o nome das disciplinas devem ser exibidas todas as disciplinas que correspondem ao nome digitado mostrando o </w:t>
+      </w:r>
+      <w:r>
+        <w:rPr>
+          <w:b/>
+          <w:bCs w:val="false"/>
+        </w:rPr>
+        <w:t>nome da disciplina</w:t>
+      </w:r>
+      <w:r>
+        <w:rPr>
+          <w:b w:val="false"/>
+          <w:bCs w:val="false"/>
+        </w:rPr>
+        <w:t>, possibilitando que o usuário possa selecionar a disciplina desejada. Apenas uma disciplina pode ser selecionada.</w:t>
+      </w:r>
+    </w:p>
+    <w:p>
+      <w:pPr>
+        <w:pStyle w:val="ListParagraph"/>
+        <w:numPr>
+          <w:ilvl w:val="0"/>
+          <w:numId w:val="1"/>
+        </w:numPr>
+        <w:jc w:val="both"/>
+        <w:rPr>
+          <w:color w:val="00000A"/>
+        </w:rPr>
+      </w:pPr>
+      <w:r>
+        <w:rPr>
+          <w:b w:val="false"/>
+          <w:bCs w:val="false"/>
+          <w:color w:val="00000A"/>
+        </w:rPr>
+        <w:t>Um empilhamento só pode ser cadastrado quando o período estiver aberto.</w:t>
+      </w:r>
+    </w:p>
+    <w:p>
+      <w:pPr>
+        <w:pStyle w:val="Normal"/>
+        <w:rPr/>
+      </w:pPr>
+      <w:r>
+        <w:rPr/>
+      </w:r>
+    </w:p>
+    <w:p>
+      <w:pPr>
+        <w:pStyle w:val="Normal"/>
+        <w:pBdr>
+          <w:bottom w:val="single" w:sz="4" w:space="1" w:color="00000A"/>
+        </w:pBdr>
+        <w:rPr/>
+      </w:pPr>
+      <w:r>
+        <w:rPr>
+          <w:b/>
+        </w:rPr>
+        <w:t>US02 – Editar Empilhamento</w:t>
+      </w:r>
+    </w:p>
+    <w:p>
+      <w:pPr>
+        <w:pStyle w:val="Normal"/>
+        <w:rPr/>
+      </w:pPr>
+      <w:r>
+        <w:rPr/>
+        <w:t>Eu como Coordenador(a) de Curso ou Direção gostaria de alterar as informações de um empilhamento.</w:t>
+      </w:r>
+    </w:p>
+    <w:p>
+      <w:pPr>
+        <w:pStyle w:val="ListParagraph"/>
+        <w:numPr>
+          <w:ilvl w:val="0"/>
+          <w:numId w:val="2"/>
+        </w:numPr>
+        <w:rPr/>
+      </w:pPr>
+      <w:r>
+        <w:rPr/>
+        <w:t>O usuário poderá alterar todos os campos</w:t>
+      </w:r>
+      <w:r>
+        <w:rPr>
+          <w:b/>
+          <w:bCs/>
+        </w:rPr>
+        <w:t>.</w:t>
+      </w:r>
+    </w:p>
+    <w:p>
+      <w:pPr>
+        <w:pStyle w:val="ListParagraph"/>
+        <w:numPr>
+          <w:ilvl w:val="0"/>
+          <w:numId w:val="2"/>
+        </w:numPr>
+        <w:jc w:val="both"/>
+        <w:rPr>
+          <w:color w:val="00000A"/>
+        </w:rPr>
+      </w:pPr>
+      <w:r>
+        <w:rPr>
+          <w:b w:val="false"/>
+          <w:bCs w:val="false"/>
+          <w:color w:val="00000A"/>
+        </w:rPr>
+        <w:t>Um empilhamento só pode ser editada quando o período estiver aberto.</w:t>
+      </w:r>
+    </w:p>
+    <w:p>
+      <w:pPr>
+        <w:pStyle w:val="ListParagraph"/>
+        <w:numPr>
+          <w:ilvl w:val="0"/>
+          <w:numId w:val="2"/>
+        </w:numPr>
+        <w:jc w:val="both"/>
+        <w:rPr>
+          <w:color w:val="00000A"/>
+        </w:rPr>
+      </w:pPr>
+      <w:bookmarkStart w:id="2" w:name="__DdeLink__170_835594439"/>
+      <w:r>
+        <w:rPr>
+          <w:b w:val="false"/>
+          <w:bCs w:val="false"/>
+          <w:color w:val="00000A"/>
+        </w:rPr>
+        <w:t>A Direção poderá alterar um empilhamento quando o período estiver ABERTO ou EM ANÁLISE.</w:t>
+      </w:r>
+      <w:bookmarkEnd w:id="2"/>
+      <w:r>
+        <w:rPr>
+          <w:b w:val="false"/>
+          <w:bCs w:val="false"/>
+          <w:color w:val="00000A"/>
+        </w:rPr>
+        <w:t xml:space="preserve"> </w:t>
+      </w:r>
+    </w:p>
+    <w:p>
+      <w:pPr>
+        <w:pStyle w:val="ListParagraph"/>
+        <w:numPr>
+          <w:ilvl w:val="0"/>
+          <w:numId w:val="0"/>
+        </w:numPr>
+        <w:ind w:left="720" w:right="0" w:hanging="0"/>
+        <w:jc w:val="both"/>
+        <w:rPr/>
+      </w:pPr>
+      <w:r>
+        <w:rPr/>
+      </w:r>
+    </w:p>
+    <w:p>
+      <w:pPr>
+        <w:pStyle w:val="Normal"/>
+        <w:pBdr>
+          <w:bottom w:val="single" w:sz="4" w:space="1" w:color="00000A"/>
+        </w:pBdr>
+        <w:jc w:val="both"/>
+        <w:rPr/>
+      </w:pPr>
+      <w:r>
+        <w:rPr>
+          <w:b/>
+        </w:rPr>
+        <w:t>US03 – Visualizar Lista de Empilhamentos</w:t>
+      </w:r>
+    </w:p>
+    <w:p>
+      <w:pPr>
+        <w:pStyle w:val="Normal"/>
+        <w:jc w:val="both"/>
+        <w:rPr/>
+      </w:pPr>
+      <w:r>
+        <w:rPr/>
+        <w:t>Eu como Coordenador(a) de Curso ou Direção gostaria de visualizar a lista de todos os empilhamentos.</w:t>
+      </w:r>
+    </w:p>
+    <w:p>
+      <w:pPr>
+        <w:pStyle w:val="ListParagraph"/>
+        <w:numPr>
+          <w:ilvl w:val="0"/>
+          <w:numId w:val="3"/>
+        </w:numPr>
+        <w:jc w:val="both"/>
+        <w:rPr/>
+      </w:pPr>
+      <w:r>
+        <w:rPr>
+          <w:rFonts w:eastAsia="Calibri" w:cs="Tahoma"/>
+          <w:color w:val="00000A"/>
+          <w:sz w:val="22"/>
+          <w:szCs w:val="22"/>
+          <w:lang w:val="pt-BR" w:eastAsia="en-US" w:bidi="ar-SA"/>
+        </w:rPr>
+        <w:t>Deverá ser exibida a lista de todos os empilhamentos.</w:t>
+      </w:r>
+    </w:p>
+    <w:p>
+      <w:pPr>
+        <w:pStyle w:val="ListParagraph"/>
+        <w:numPr>
+          <w:ilvl w:val="0"/>
+          <w:numId w:val="3"/>
+        </w:numPr>
+        <w:jc w:val="both"/>
+        <w:rPr/>
+      </w:pPr>
+      <w:r>
+        <w:rPr>
+          <w:rFonts w:eastAsia="Calibri" w:cs="Tahoma"/>
+          <w:color w:val="00000A"/>
+          <w:sz w:val="22"/>
+          <w:szCs w:val="22"/>
+          <w:lang w:val="pt-BR" w:eastAsia="en-US" w:bidi="ar-SA"/>
+        </w:rPr>
+        <w:t>Mostrar opções para editar e excluir caso o período da oferta não esteja CONSOLIDADO.</w:t>
+      </w:r>
+    </w:p>
+    <w:p>
+      <w:pPr>
+        <w:pStyle w:val="ListParagraph"/>
+        <w:numPr>
+          <w:ilvl w:val="0"/>
+          <w:numId w:val="0"/>
+        </w:numPr>
+        <w:ind w:left="1440" w:right="0" w:hanging="0"/>
+        <w:jc w:val="both"/>
+        <w:rPr>
+          <w:rFonts w:eastAsia="Calibri" w:cs="Tahoma"/>
+          <w:color w:val="00000A"/>
+          <w:sz w:val="22"/>
+          <w:szCs w:val="22"/>
+          <w:lang w:val="pt-BR" w:eastAsia="en-US" w:bidi="ar-SA"/>
+        </w:rPr>
+      </w:pPr>
+      <w:r>
+        <w:rPr>
+          <w:rFonts w:eastAsia="Calibri" w:cs="Tahoma"/>
+          <w:color w:val="00000A"/>
+          <w:sz w:val="22"/>
+          <w:szCs w:val="22"/>
+          <w:lang w:val="pt-BR" w:eastAsia="en-US" w:bidi="ar-SA"/>
+        </w:rPr>
       </w:r>
     </w:p>
     <w:p>
@@ -1474,17 +2213,7 @@
           <w:szCs w:val="22"/>
           <w:lang w:val="pt-BR" w:eastAsia="en-US" w:bidi="ar-SA"/>
         </w:rPr>
-        <w:t>**</w:t>
-      </w:r>
-      <w:r>
-        <w:rPr>
-          <w:rFonts w:eastAsia="Calibri" w:cs="Tahoma"/>
-          <w:color w:val="A80000"/>
-          <w:sz w:val="22"/>
-          <w:szCs w:val="22"/>
-          <w:lang w:val="pt-BR" w:eastAsia="en-US" w:bidi="ar-SA"/>
-        </w:rPr>
-        <w:t>Será preciso manter o histórico de empilhamentos?</w:t>
+        <w:t>**Será preciso manter o histórico de empilhamentos?</w:t>
       </w:r>
     </w:p>
     <w:p>
@@ -1707,15 +2436,7 @@
       </w:pPr>
       <w:r>
         <w:rPr/>
-        <w:t>Eu como Coordenador(a) de Curso ou D</w:t>
-      </w:r>
-      <w:r>
-        <w:rPr/>
-        <w:t>i</w:t>
-      </w:r>
-      <w:r>
-        <w:rPr/>
-        <w:t>reção gostaria de cadastrar uma nova disciplina.</w:t>
+        <w:t>Eu como Coordenador(a) de Curso ou Direção gostaria de cadastrar uma nova disciplina.</w:t>
       </w:r>
     </w:p>
     <w:p>
@@ -1732,7 +2453,7 @@
         <w:rPr/>
         <w:t xml:space="preserve">A oferta deve conter </w:t>
       </w:r>
-      <w:bookmarkStart w:id="1" w:name="__DdeLink__81_1286974763"/>
+      <w:bookmarkStart w:id="3" w:name="__DdeLink__81_1286974763"/>
       <w:r>
         <w:rPr>
           <w:b/>
@@ -1740,7 +2461,7 @@
         </w:rPr>
         <w:t>nome, créditos, carga horária teórica e carga horária prática</w:t>
       </w:r>
-      <w:bookmarkEnd w:id="1"/>
+      <w:bookmarkEnd w:id="3"/>
       <w:r>
         <w:rPr/>
         <w:t>.</w:t>
@@ -1989,15 +2710,11 @@
       </w:pPr>
       <w:r>
         <w:rPr/>
-        <w:t xml:space="preserve">Mostrar opções para editar e </w:t>
-      </w:r>
-      <w:r>
-        <w:rPr/>
-        <w:t>arquivar</w:t>
-      </w:r>
-      <w:r>
-        <w:rPr>
-          <w:color w:val="auto"/>
+        <w:t>Mostrar opções para editar e arquivar</w:t>
+      </w:r>
+      <w:r>
+        <w:rPr>
+          <w:color w:val="00000A"/>
         </w:rPr>
         <w:t>.</w:t>
       </w:r>
@@ -2042,16 +2759,9 @@
       <w:r>
         <w:rPr>
           <w:b/>
-          <w:color w:val="auto"/>
-        </w:rPr>
-        <w:t>Arquivar</w:t>
-      </w:r>
-      <w:r>
-        <w:rPr>
-          <w:b/>
-          <w:color w:val="auto"/>
-        </w:rPr>
-        <w:t xml:space="preserve"> Disciplina</w:t>
+          <w:color w:val="00000A"/>
+        </w:rPr>
+        <w:t>Arquivar Disciplina</w:t>
       </w:r>
     </w:p>
     <w:p>
@@ -2062,15 +2772,7 @@
       </w:pPr>
       <w:r>
         <w:rPr/>
-        <w:t xml:space="preserve">Eu como Coordenador(a) de Curso gostaria de poder </w:t>
-      </w:r>
-      <w:r>
-        <w:rPr/>
-        <w:t>arquivar</w:t>
-      </w:r>
-      <w:r>
-        <w:rPr/>
-        <w:t xml:space="preserve"> uma disciplina.</w:t>
+        <w:t>Eu como Coordenador(a) de Curso gostaria de poder arquivar uma disciplina.</w:t>
       </w:r>
     </w:p>
     <w:p>
@@ -2087,23 +2789,7 @@
       </w:pPr>
       <w:r>
         <w:rPr/>
-        <w:t xml:space="preserve">Deve ser solicitado pedido de confirmação para </w:t>
-      </w:r>
-      <w:r>
-        <w:rPr/>
-        <w:t>o arquivamento</w:t>
-      </w:r>
-      <w:r>
-        <w:rPr/>
-        <w:t xml:space="preserve"> d</w:t>
-      </w:r>
-      <w:r>
-        <w:rPr/>
-        <w:t>a</w:t>
-      </w:r>
-      <w:r>
-        <w:rPr/>
-        <w:t xml:space="preserve"> disciplina.</w:t>
+        <w:t>Deve ser solicitado pedido de confirmação para o arquivamento da disciplina.</w:t>
       </w:r>
     </w:p>
     <w:sectPr>
@@ -2730,7 +3416,7 @@
     <w:qFormat/>
     <w:pPr>
       <w:widowControl/>
-      <w:overflowPunct w:val="false"/>
+      <w:overflowPunct w:val="true"/>
       <w:bidi w:val="0"/>
       <w:spacing w:lineRule="auto" w:line="259" w:before="0" w:after="160"/>
       <w:jc w:val="left"/>
@@ -5524,6 +6210,261 @@
   </w:style>
   <w:style w:type="character" w:styleId="ListLabel394">
     <w:name w:val="ListLabel 394"/>
+    <w:qFormat/>
+    <w:rPr>
+      <w:rFonts w:cs="Wingdings"/>
+    </w:rPr>
+  </w:style>
+  <w:style w:type="character" w:styleId="ListLabel395">
+    <w:name w:val="ListLabel 395"/>
+    <w:qFormat/>
+    <w:rPr>
+      <w:rFonts w:cs="Symbol"/>
+      <w:b w:val="false"/>
+    </w:rPr>
+  </w:style>
+  <w:style w:type="character" w:styleId="ListLabel396">
+    <w:name w:val="ListLabel 396"/>
+    <w:qFormat/>
+    <w:rPr>
+      <w:rFonts w:cs="Courier New"/>
+    </w:rPr>
+  </w:style>
+  <w:style w:type="character" w:styleId="ListLabel397">
+    <w:name w:val="ListLabel 397"/>
+    <w:qFormat/>
+    <w:rPr>
+      <w:rFonts w:cs="Wingdings"/>
+    </w:rPr>
+  </w:style>
+  <w:style w:type="character" w:styleId="ListLabel398">
+    <w:name w:val="ListLabel 398"/>
+    <w:qFormat/>
+    <w:rPr>
+      <w:rFonts w:cs="Symbol"/>
+    </w:rPr>
+  </w:style>
+  <w:style w:type="character" w:styleId="ListLabel399">
+    <w:name w:val="ListLabel 399"/>
+    <w:qFormat/>
+    <w:rPr>
+      <w:rFonts w:cs="Courier New"/>
+    </w:rPr>
+  </w:style>
+  <w:style w:type="character" w:styleId="ListLabel400">
+    <w:name w:val="ListLabel 400"/>
+    <w:qFormat/>
+    <w:rPr>
+      <w:rFonts w:cs="Wingdings"/>
+    </w:rPr>
+  </w:style>
+  <w:style w:type="character" w:styleId="ListLabel401">
+    <w:name w:val="ListLabel 401"/>
+    <w:qFormat/>
+    <w:rPr>
+      <w:rFonts w:cs="Symbol"/>
+    </w:rPr>
+  </w:style>
+  <w:style w:type="character" w:styleId="ListLabel402">
+    <w:name w:val="ListLabel 402"/>
+    <w:qFormat/>
+    <w:rPr>
+      <w:rFonts w:cs="Courier New"/>
+    </w:rPr>
+  </w:style>
+  <w:style w:type="character" w:styleId="ListLabel403">
+    <w:name w:val="ListLabel 403"/>
+    <w:qFormat/>
+    <w:rPr>
+      <w:rFonts w:cs="Wingdings"/>
+    </w:rPr>
+  </w:style>
+  <w:style w:type="character" w:styleId="ListLabel404">
+    <w:name w:val="ListLabel 404"/>
+    <w:qFormat/>
+    <w:rPr>
+      <w:rFonts w:cs="Symbol"/>
+      <w:b w:val="false"/>
+    </w:rPr>
+  </w:style>
+  <w:style w:type="character" w:styleId="ListLabel405">
+    <w:name w:val="ListLabel 405"/>
+    <w:qFormat/>
+    <w:rPr>
+      <w:rFonts w:cs="Courier New"/>
+    </w:rPr>
+  </w:style>
+  <w:style w:type="character" w:styleId="ListLabel406">
+    <w:name w:val="ListLabel 406"/>
+    <w:qFormat/>
+    <w:rPr>
+      <w:rFonts w:cs="Wingdings"/>
+    </w:rPr>
+  </w:style>
+  <w:style w:type="character" w:styleId="ListLabel407">
+    <w:name w:val="ListLabel 407"/>
+    <w:qFormat/>
+    <w:rPr>
+      <w:rFonts w:cs="Symbol"/>
+    </w:rPr>
+  </w:style>
+  <w:style w:type="character" w:styleId="ListLabel408">
+    <w:name w:val="ListLabel 408"/>
+    <w:qFormat/>
+    <w:rPr>
+      <w:rFonts w:cs="Courier New"/>
+    </w:rPr>
+  </w:style>
+  <w:style w:type="character" w:styleId="ListLabel409">
+    <w:name w:val="ListLabel 409"/>
+    <w:qFormat/>
+    <w:rPr>
+      <w:rFonts w:cs="Wingdings"/>
+    </w:rPr>
+  </w:style>
+  <w:style w:type="character" w:styleId="ListLabel410">
+    <w:name w:val="ListLabel 410"/>
+    <w:qFormat/>
+    <w:rPr>
+      <w:rFonts w:cs="Symbol"/>
+    </w:rPr>
+  </w:style>
+  <w:style w:type="character" w:styleId="ListLabel411">
+    <w:name w:val="ListLabel 411"/>
+    <w:qFormat/>
+    <w:rPr>
+      <w:rFonts w:cs="Courier New"/>
+    </w:rPr>
+  </w:style>
+  <w:style w:type="character" w:styleId="ListLabel412">
+    <w:name w:val="ListLabel 412"/>
+    <w:qFormat/>
+    <w:rPr>
+      <w:rFonts w:cs="Wingdings"/>
+    </w:rPr>
+  </w:style>
+  <w:style w:type="character" w:styleId="ListLabel413">
+    <w:name w:val="ListLabel 413"/>
+    <w:qFormat/>
+    <w:rPr>
+      <w:rFonts w:cs="Symbol"/>
+    </w:rPr>
+  </w:style>
+  <w:style w:type="character" w:styleId="ListLabel414">
+    <w:name w:val="ListLabel 414"/>
+    <w:qFormat/>
+    <w:rPr>
+      <w:rFonts w:cs="Courier New"/>
+    </w:rPr>
+  </w:style>
+  <w:style w:type="character" w:styleId="ListLabel415">
+    <w:name w:val="ListLabel 415"/>
+    <w:qFormat/>
+    <w:rPr>
+      <w:rFonts w:cs="Wingdings"/>
+    </w:rPr>
+  </w:style>
+  <w:style w:type="character" w:styleId="ListLabel416">
+    <w:name w:val="ListLabel 416"/>
+    <w:qFormat/>
+    <w:rPr>
+      <w:rFonts w:cs="Symbol"/>
+    </w:rPr>
+  </w:style>
+  <w:style w:type="character" w:styleId="ListLabel417">
+    <w:name w:val="ListLabel 417"/>
+    <w:qFormat/>
+    <w:rPr>
+      <w:rFonts w:cs="Courier New"/>
+    </w:rPr>
+  </w:style>
+  <w:style w:type="character" w:styleId="ListLabel418">
+    <w:name w:val="ListLabel 418"/>
+    <w:qFormat/>
+    <w:rPr>
+      <w:rFonts w:cs="Wingdings"/>
+    </w:rPr>
+  </w:style>
+  <w:style w:type="character" w:styleId="ListLabel419">
+    <w:name w:val="ListLabel 419"/>
+    <w:qFormat/>
+    <w:rPr>
+      <w:rFonts w:cs="Symbol"/>
+    </w:rPr>
+  </w:style>
+  <w:style w:type="character" w:styleId="ListLabel420">
+    <w:name w:val="ListLabel 420"/>
+    <w:qFormat/>
+    <w:rPr>
+      <w:rFonts w:cs="Courier New"/>
+    </w:rPr>
+  </w:style>
+  <w:style w:type="character" w:styleId="ListLabel421">
+    <w:name w:val="ListLabel 421"/>
+    <w:qFormat/>
+    <w:rPr>
+      <w:rFonts w:cs="Wingdings"/>
+    </w:rPr>
+  </w:style>
+  <w:style w:type="character" w:styleId="ListLabel422">
+    <w:name w:val="ListLabel 422"/>
+    <w:qFormat/>
+    <w:rPr>
+      <w:rFonts w:cs="Symbol"/>
+      <w:b/>
+    </w:rPr>
+  </w:style>
+  <w:style w:type="character" w:styleId="ListLabel423">
+    <w:name w:val="ListLabel 423"/>
+    <w:qFormat/>
+    <w:rPr>
+      <w:rFonts w:cs="Courier New"/>
+    </w:rPr>
+  </w:style>
+  <w:style w:type="character" w:styleId="ListLabel424">
+    <w:name w:val="ListLabel 424"/>
+    <w:qFormat/>
+    <w:rPr>
+      <w:rFonts w:cs="Wingdings"/>
+    </w:rPr>
+  </w:style>
+  <w:style w:type="character" w:styleId="ListLabel425">
+    <w:name w:val="ListLabel 425"/>
+    <w:qFormat/>
+    <w:rPr>
+      <w:rFonts w:cs="Symbol"/>
+    </w:rPr>
+  </w:style>
+  <w:style w:type="character" w:styleId="ListLabel426">
+    <w:name w:val="ListLabel 426"/>
+    <w:qFormat/>
+    <w:rPr>
+      <w:rFonts w:cs="Courier New"/>
+    </w:rPr>
+  </w:style>
+  <w:style w:type="character" w:styleId="ListLabel427">
+    <w:name w:val="ListLabel 427"/>
+    <w:qFormat/>
+    <w:rPr>
+      <w:rFonts w:cs="Wingdings"/>
+    </w:rPr>
+  </w:style>
+  <w:style w:type="character" w:styleId="ListLabel428">
+    <w:name w:val="ListLabel 428"/>
+    <w:qFormat/>
+    <w:rPr>
+      <w:rFonts w:cs="Symbol"/>
+    </w:rPr>
+  </w:style>
+  <w:style w:type="character" w:styleId="ListLabel429">
+    <w:name w:val="ListLabel 429"/>
+    <w:qFormat/>
+    <w:rPr>
+      <w:rFonts w:cs="Courier New"/>
+    </w:rPr>
+  </w:style>
+  <w:style w:type="character" w:styleId="ListLabel430">
+    <w:name w:val="ListLabel 430"/>
     <w:qFormat/>
     <w:rPr>
       <w:rFonts w:cs="Wingdings"/>

</xml_diff>